<commit_message>
Updated Data. zipped X.npy
</commit_message>
<xml_diff>
--- a/PaperWord.docx
+++ b/PaperWord.docx
@@ -200,7 +200,30 @@
         <w:t xml:space="preserve"> Spire, </w:t>
       </w:r>
       <w:r>
-        <w:t>I was able to obtain run data for over 150,000 runs.  For the purposes of efficiency and time I restricted the data to approximately 100,000 runs.  From these runs I only included runs that reached the boss of Act 3.  This gave me approximately 15,000 runs with which to train and test a model.</w:t>
+        <w:t xml:space="preserve">I was able to obtain run data for </w:t>
+      </w:r>
+      <w:r>
+        <w:t>approximately 188,000 runs</w:t>
+      </w:r>
+      <w:r>
+        <w:t>.  From these runs I only included runs that reached the boss of Act 3.  This gave me</w:t>
+      </w:r>
+      <w:r>
+        <w:t xml:space="preserve"> about</w:t>
+      </w:r>
+      <w:r>
+        <w:t xml:space="preserve"> </w:t>
+      </w:r>
+      <w:r>
+        <w:t>3</w:t>
+      </w:r>
+      <w:r>
+        <w:t>0</w:t>
+      </w:r>
+      <w:bookmarkStart w:id="0" w:name="_GoBack"/>
+      <w:bookmarkEnd w:id="0"/>
+      <w:r>
+        <w:t>,000 runs with which to train and test a model.</w:t>
       </w:r>
     </w:p>
     <w:p>
@@ -208,7 +231,19 @@
         <w:tab/>
       </w:r>
       <w:r>
-        <w:t xml:space="preserve">While there is no actually limit to the number of cards that can go into the deck most runs usually have between 20 and 40 cards in them.  The data that was provided for this project had runs consisting of card counts between 1 and 279 with an average deck size of 29.7 ***ADD BOX AND WHISKER </w:t>
+        <w:t>While there is no actually limit to the number of cards that can go into the deck most runs usually have between 20 and 40 cards in them.  The data that was provided for this project had runs consisting of card counts between 1 and 279 with an average deck size of 29.</w:t>
+      </w:r>
+      <w:r>
+        <w:t>9</w:t>
+      </w:r>
+      <w:r>
+        <w:t xml:space="preserve"> </w:t>
+      </w:r>
+      <w:r>
+        <w:t xml:space="preserve">cards </w:t>
+      </w:r>
+      <w:r>
+        <w:t xml:space="preserve">***ADD BOX AND WHISKER </w:t>
       </w:r>
       <w:proofErr w:type="gramStart"/>
       <w:r>
@@ -221,8 +256,18 @@
       <w:r>
         <w:t>.  The features used for this project were the counts of cards in any given run</w:t>
       </w:r>
-      <w:bookmarkStart w:id="0" w:name="_GoBack"/>
-      <w:bookmarkEnd w:id="0"/>
+      <w:r>
+        <w:t xml:space="preserve">.  The number of cards implemented </w:t>
+      </w:r>
+      <w:r>
+        <w:t>into the game</w:t>
+      </w:r>
+      <w:r>
+        <w:t xml:space="preserve"> </w:t>
+      </w:r>
+      <w:r>
+        <w:t>when data was collected was 283; each card has an upgraded version as well, bringing the final count to 566 features.</w:t>
+      </w:r>
     </w:p>
     <w:sectPr>
       <w:pgSz w:w="12240" w:h="15840"/>

</xml_diff>

<commit_message>
Transfering work to PC
</commit_message>
<xml_diff>
--- a/PaperWord.docx
+++ b/PaperWord.docx
@@ -120,13 +120,31 @@
         <w:t>based role playing game</w:t>
       </w:r>
       <w:r>
-        <w:t xml:space="preserve"> that has been gaining popularity since it was first released as an early access game in November of 2017.  The game is fairly difficult, with only about 20% of all runs achieving victory</w:t>
+        <w:t xml:space="preserve"> that has been gaining popularity since it was first released as an early access game in November of 2017.  The game is fairly difficult, with only about </w:t>
+      </w:r>
+      <w:r>
+        <w:t>15-20</w:t>
+      </w:r>
+      <w:r>
+        <w:t>% of all runs achieving victory</w:t>
       </w:r>
       <w:r>
         <w:t xml:space="preserve">, </w:t>
       </w:r>
       <w:r>
-        <w:t xml:space="preserve">and while a large portion of the success chance comes from tight gameplay an even larger portion comes down to luck and </w:t>
+        <w:t>and</w:t>
+      </w:r>
+      <w:r>
+        <w:t>,</w:t>
+      </w:r>
+      <w:r>
+        <w:t xml:space="preserve"> while a large portion of the success chance comes from tight gameplay</w:t>
+      </w:r>
+      <w:r>
+        <w:t>,</w:t>
+      </w:r>
+      <w:r>
+        <w:t xml:space="preserve"> an even larger portion comes down to luck and </w:t>
       </w:r>
       <w:r>
         <w:t>deck composition.</w:t>
@@ -220,8 +238,6 @@
       <w:r>
         <w:t>0</w:t>
       </w:r>
-      <w:bookmarkStart w:id="0" w:name="_GoBack"/>
-      <w:bookmarkEnd w:id="0"/>
       <w:r>
         <w:t>,000 runs with which to train and test a model.</w:t>
       </w:r>
@@ -231,11 +247,16 @@
         <w:tab/>
       </w:r>
       <w:r>
-        <w:t>While there is no actually limit to the number of cards that can go into the deck most runs usually have between 20 and 40 cards in them.  The data that was provided for this project had runs consisting of card counts between 1 and 279 with an average deck size of 29.</w:t>
+        <w:t xml:space="preserve">While there is no actually limit to the number of cards that can go into the deck most runs usually have between 20 and 40 cards in them.  The data that was provided for this project had runs consisting of card counts between 1 and 279 with an average deck size of </w:t>
+      </w:r>
+      <w:bookmarkStart w:id="0" w:name="_GoBack"/>
+      <w:r>
+        <w:t>29.</w:t>
       </w:r>
       <w:r>
         <w:t>9</w:t>
       </w:r>
+      <w:bookmarkEnd w:id="0"/>
       <w:r>
         <w:t xml:space="preserve"> </w:t>
       </w:r>
@@ -267,6 +288,48 @@
       </w:r>
       <w:r>
         <w:t>when data was collected was 283; each card has an upgraded version as well, bringing the final count to 566 features.</w:t>
+      </w:r>
+    </w:p>
+    <w:p>
+      <w:r>
+        <w:tab/>
+        <w:t xml:space="preserve">In order to break the data into training and validation sets a random selection was chosen from the overall data.  A simple random sample was taken with </w:t>
+      </w:r>
+      <w:r>
+        <w:t>8</w:t>
+      </w:r>
+      <w:r>
+        <w:t>0% of the data going towards training and 40% going towards validation.  A random sample is acceptable because each run is completely independent of all other runs.  This gives a training matrix of 23,534x566 and a validation set of 5,884 runs.</w:t>
+      </w:r>
+    </w:p>
+    <w:p>
+      <w:pPr>
+        <w:rPr>
+          <w:b/>
+        </w:rPr>
+      </w:pPr>
+      <w:r>
+        <w:rPr>
+          <w:b/>
+        </w:rPr>
+        <w:t>Model:</w:t>
+      </w:r>
+    </w:p>
+    <w:p>
+      <w:r>
+        <w:tab/>
+      </w:r>
+      <w:r>
+        <w:t>Each run is a sparse set of counts that produce a binary outcome.</w:t>
+      </w:r>
+      <w:r>
+        <w:t xml:space="preserve">  Because of this, the model chosen to test the data was a Multinomial Naïve Bayes</w:t>
+      </w:r>
+      <w:r>
+        <w:t xml:space="preserve"> (MNB)</w:t>
+      </w:r>
+      <w:r>
+        <w:t>.</w:t>
       </w:r>
     </w:p>
     <w:sectPr>

</xml_diff>

<commit_message>
First draft of paper almost done
</commit_message>
<xml_diff>
--- a/PaperWord.docx
+++ b/PaperWord.docx
@@ -6,23 +6,27 @@
       <w:pPr>
         <w:jc w:val="center"/>
         <w:rPr>
+          <w:rFonts w:cstheme="minorHAnsi"/>
           <w:b/>
         </w:rPr>
       </w:pPr>
       <w:r>
         <w:rPr>
+          <w:rFonts w:cstheme="minorHAnsi"/>
           <w:b/>
         </w:rPr>
         <w:t>Using Multinomial Naïve Bayes</w:t>
       </w:r>
       <w:r>
         <w:rPr>
+          <w:rFonts w:cstheme="minorHAnsi"/>
           <w:b/>
         </w:rPr>
         <w:t xml:space="preserve"> to Predict the Outcome of a </w:t>
       </w:r>
       <w:r>
         <w:rPr>
+          <w:rFonts w:cstheme="minorHAnsi"/>
           <w:b/>
           <w:i/>
         </w:rPr>
@@ -31,6 +35,7 @@
       <w:proofErr w:type="gramStart"/>
       <w:r>
         <w:rPr>
+          <w:rFonts w:cstheme="minorHAnsi"/>
           <w:b/>
           <w:i/>
         </w:rPr>
@@ -39,6 +44,7 @@
       <w:proofErr w:type="gramEnd"/>
       <w:r>
         <w:rPr>
+          <w:rFonts w:cstheme="minorHAnsi"/>
           <w:b/>
           <w:i/>
         </w:rPr>
@@ -46,6 +52,7 @@
       </w:r>
       <w:r>
         <w:rPr>
+          <w:rFonts w:cstheme="minorHAnsi"/>
           <w:b/>
         </w:rPr>
         <w:t xml:space="preserve"> Run</w:t>
@@ -55,11 +62,13 @@
       <w:pPr>
         <w:jc w:val="center"/>
         <w:rPr>
+          <w:rFonts w:cstheme="minorHAnsi"/>
           <w:b/>
         </w:rPr>
       </w:pPr>
       <w:r>
         <w:rPr>
+          <w:rFonts w:cstheme="minorHAnsi"/>
           <w:b/>
         </w:rPr>
         <w:t xml:space="preserve">Kent </w:t>
@@ -67,6 +76,7 @@
       <w:proofErr w:type="spellStart"/>
       <w:r>
         <w:rPr>
+          <w:rFonts w:cstheme="minorHAnsi"/>
           <w:b/>
         </w:rPr>
         <w:t>Torell</w:t>
@@ -76,24 +86,40 @@
     <w:p>
       <w:pPr>
         <w:rPr>
+          <w:rFonts w:cstheme="minorHAnsi"/>
           <w:b/>
         </w:rPr>
       </w:pPr>
     </w:p>
     <w:p>
-      <w:r>
-        <w:rPr>
+      <w:pPr>
+        <w:rPr>
+          <w:rFonts w:cstheme="minorHAnsi"/>
+        </w:rPr>
+      </w:pPr>
+      <w:r>
+        <w:rPr>
+          <w:rFonts w:cstheme="minorHAnsi"/>
           <w:b/>
         </w:rPr>
         <w:t>Introduction:</w:t>
       </w:r>
     </w:p>
     <w:p>
-      <w:r>
+      <w:pPr>
+        <w:rPr>
+          <w:rFonts w:cstheme="minorHAnsi"/>
+        </w:rPr>
+      </w:pPr>
+      <w:r>
+        <w:rPr>
+          <w:rFonts w:cstheme="minorHAnsi"/>
+        </w:rPr>
         <w:tab/>
       </w:r>
       <w:r>
         <w:rPr>
+          <w:rFonts w:cstheme="minorHAnsi"/>
           <w:i/>
         </w:rPr>
         <w:t xml:space="preserve">Slay </w:t>
@@ -101,6 +127,7 @@
       <w:proofErr w:type="gramStart"/>
       <w:r>
         <w:rPr>
+          <w:rFonts w:cstheme="minorHAnsi"/>
           <w:i/>
         </w:rPr>
         <w:t>The</w:t>
@@ -108,91 +135,170 @@
       <w:proofErr w:type="gramEnd"/>
       <w:r>
         <w:rPr>
+          <w:rFonts w:cstheme="minorHAnsi"/>
           <w:i/>
         </w:rPr>
         <w:t xml:space="preserve"> Spire </w:t>
       </w:r>
       <w:r>
+        <w:rPr>
+          <w:rFonts w:cstheme="minorHAnsi"/>
+        </w:rPr>
         <w:t>is a deck</w:t>
       </w:r>
       <w:r>
+        <w:rPr>
+          <w:rFonts w:cstheme="minorHAnsi"/>
+        </w:rPr>
         <w:t>-</w:t>
       </w:r>
       <w:r>
+        <w:rPr>
+          <w:rFonts w:cstheme="minorHAnsi"/>
+        </w:rPr>
         <w:t>building, rogue-like, turn</w:t>
       </w:r>
       <w:r>
+        <w:rPr>
+          <w:rFonts w:cstheme="minorHAnsi"/>
+        </w:rPr>
         <w:t>-</w:t>
       </w:r>
       <w:r>
+        <w:rPr>
+          <w:rFonts w:cstheme="minorHAnsi"/>
+        </w:rPr>
         <w:t>based role playing game</w:t>
       </w:r>
       <w:r>
+        <w:rPr>
+          <w:rFonts w:cstheme="minorHAnsi"/>
+        </w:rPr>
         <w:t xml:space="preserve"> that has been gaining popularity since it was first released as an early access game in November of 2017.  The game is fairly difficult, with only about </w:t>
       </w:r>
       <w:r>
+        <w:rPr>
+          <w:rFonts w:cstheme="minorHAnsi"/>
+        </w:rPr>
         <w:t>15-20</w:t>
       </w:r>
       <w:r>
+        <w:rPr>
+          <w:rFonts w:cstheme="minorHAnsi"/>
+        </w:rPr>
         <w:t>% of all runs achieving victory</w:t>
       </w:r>
       <w:r>
+        <w:rPr>
+          <w:rFonts w:cstheme="minorHAnsi"/>
+        </w:rPr>
         <w:t xml:space="preserve">, </w:t>
       </w:r>
       <w:r>
+        <w:rPr>
+          <w:rFonts w:cstheme="minorHAnsi"/>
+        </w:rPr>
         <w:t>and</w:t>
       </w:r>
       <w:r>
+        <w:rPr>
+          <w:rFonts w:cstheme="minorHAnsi"/>
+        </w:rPr>
         <w:t>,</w:t>
       </w:r>
       <w:r>
+        <w:rPr>
+          <w:rFonts w:cstheme="minorHAnsi"/>
+        </w:rPr>
         <w:t xml:space="preserve"> while a large portion of the success chance comes from tight gameplay</w:t>
       </w:r>
       <w:r>
+        <w:rPr>
+          <w:rFonts w:cstheme="minorHAnsi"/>
+        </w:rPr>
         <w:t>,</w:t>
       </w:r>
       <w:r>
+        <w:rPr>
+          <w:rFonts w:cstheme="minorHAnsi"/>
+        </w:rPr>
         <w:t xml:space="preserve"> an even larger portion comes down to luck and </w:t>
       </w:r>
       <w:r>
+        <w:rPr>
+          <w:rFonts w:cstheme="minorHAnsi"/>
+        </w:rPr>
         <w:t>deck composition.</w:t>
       </w:r>
       <w:r>
+        <w:rPr>
+          <w:rFonts w:cstheme="minorHAnsi"/>
+        </w:rPr>
         <w:t xml:space="preserve">  This project focuses on predicting the outcome of the final fight of </w:t>
       </w:r>
       <w:r>
+        <w:rPr>
+          <w:rFonts w:cstheme="minorHAnsi"/>
+        </w:rPr>
         <w:t xml:space="preserve">each run </w:t>
       </w:r>
       <w:r>
+        <w:rPr>
+          <w:rFonts w:cstheme="minorHAnsi"/>
+        </w:rPr>
         <w:t>(which at the inception of the project was the Act 3 boss)</w:t>
       </w:r>
       <w:r>
+        <w:rPr>
+          <w:rFonts w:cstheme="minorHAnsi"/>
+        </w:rPr>
         <w:t xml:space="preserve"> based solely on the composition of the deck going into the fight.</w:t>
       </w:r>
     </w:p>
     <w:p>
-      <w:r>
-        <w:rPr>
+      <w:pPr>
+        <w:rPr>
+          <w:rFonts w:cstheme="minorHAnsi"/>
+        </w:rPr>
+      </w:pPr>
+      <w:r>
+        <w:rPr>
+          <w:rFonts w:cstheme="minorHAnsi"/>
           <w:b/>
         </w:rPr>
         <w:t>Data:</w:t>
       </w:r>
     </w:p>
     <w:p>
-      <w:r>
+      <w:pPr>
+        <w:rPr>
+          <w:rFonts w:cstheme="minorHAnsi"/>
+        </w:rPr>
+      </w:pPr>
+      <w:r>
+        <w:rPr>
+          <w:rFonts w:cstheme="minorHAnsi"/>
+        </w:rPr>
         <w:tab/>
         <w:t xml:space="preserve">With permission from </w:t>
       </w:r>
       <w:proofErr w:type="spellStart"/>
       <w:r>
+        <w:rPr>
+          <w:rFonts w:cstheme="minorHAnsi"/>
+        </w:rPr>
         <w:t>MegaCrit</w:t>
       </w:r>
       <w:proofErr w:type="spellEnd"/>
       <w:r>
+        <w:rPr>
+          <w:rFonts w:cstheme="minorHAnsi"/>
+        </w:rPr>
         <w:t xml:space="preserve">, the developers of </w:t>
       </w:r>
       <w:r>
         <w:rPr>
+          <w:rFonts w:cstheme="minorHAnsi"/>
           <w:i/>
         </w:rPr>
         <w:t xml:space="preserve">Slay </w:t>
@@ -200,6 +306,7 @@
       <w:proofErr w:type="gramStart"/>
       <w:r>
         <w:rPr>
+          <w:rFonts w:cstheme="minorHAnsi"/>
           <w:i/>
         </w:rPr>
         <w:t>The</w:t>
@@ -207,511 +314,797 @@
       <w:proofErr w:type="gramEnd"/>
       <w:r>
         <w:rPr>
+          <w:rFonts w:cstheme="minorHAnsi"/>
           <w:i/>
         </w:rPr>
         <w:t xml:space="preserve"> Spire, </w:t>
       </w:r>
       <w:r>
+        <w:rPr>
+          <w:rFonts w:cstheme="minorHAnsi"/>
+        </w:rPr>
         <w:t xml:space="preserve">I was able to obtain run data for </w:t>
       </w:r>
       <w:r>
+        <w:rPr>
+          <w:rFonts w:cstheme="minorHAnsi"/>
+        </w:rPr>
         <w:t>approximately 188,000 runs</w:t>
       </w:r>
       <w:r>
-        <w:t>.  From these runs I only included runs that reached the boss of Act 3.  This gave me</w:t>
-      </w:r>
-      <w:r>
-        <w:t xml:space="preserve"> about</w:t>
-      </w:r>
-      <w:r>
+        <w:rPr>
+          <w:rFonts w:cstheme="minorHAnsi"/>
+        </w:rPr>
+        <w:t xml:space="preserve">.  From these runs I only included runs that reached the boss of Act 3.  This gave </w:t>
+      </w:r>
+      <w:r>
+        <w:rPr>
+          <w:rFonts w:cstheme="minorHAnsi"/>
+        </w:rPr>
+        <w:t>about</w:t>
+      </w:r>
+      <w:r>
+        <w:rPr>
+          <w:rFonts w:cstheme="minorHAnsi"/>
+        </w:rPr>
         <w:t xml:space="preserve"> </w:t>
       </w:r>
       <w:r>
+        <w:rPr>
+          <w:rFonts w:cstheme="minorHAnsi"/>
+        </w:rPr>
         <w:t>3</w:t>
       </w:r>
       <w:r>
+        <w:rPr>
+          <w:rFonts w:cstheme="minorHAnsi"/>
+        </w:rPr>
         <w:t>0</w:t>
       </w:r>
       <w:r>
+        <w:rPr>
+          <w:rFonts w:cstheme="minorHAnsi"/>
+        </w:rPr>
         <w:t>,000 runs with which to train and test a model.</w:t>
       </w:r>
     </w:p>
     <w:p>
-      <w:r>
+      <w:pPr>
+        <w:rPr>
+          <w:rFonts w:cstheme="minorHAnsi"/>
+        </w:rPr>
+      </w:pPr>
+      <w:r>
+        <w:rPr>
+          <w:rFonts w:cstheme="minorHAnsi"/>
+        </w:rPr>
         <w:tab/>
       </w:r>
       <w:r>
-        <w:t>While there is no actually limit to the number of cards that can go into the deck most runs usually have between 20 and 40 cards in them.  The data that was provided for this project had runs consisting of card counts between 1 and 279 with an average deck size of 29.</w:t>
-      </w:r>
-      <w:r>
+        <w:rPr>
+          <w:rFonts w:cstheme="minorHAnsi"/>
+        </w:rPr>
+        <w:t xml:space="preserve">While there is no limit to the number of cards that can go into </w:t>
+      </w:r>
+      <w:r>
+        <w:rPr>
+          <w:rFonts w:cstheme="minorHAnsi"/>
+        </w:rPr>
+        <w:t>a</w:t>
+      </w:r>
+      <w:r>
+        <w:rPr>
+          <w:rFonts w:cstheme="minorHAnsi"/>
+        </w:rPr>
+        <w:t xml:space="preserve"> deck</w:t>
+      </w:r>
+      <w:r>
+        <w:rPr>
+          <w:rFonts w:cstheme="minorHAnsi"/>
+        </w:rPr>
+        <w:t>,</w:t>
+      </w:r>
+      <w:r>
+        <w:rPr>
+          <w:rFonts w:cstheme="minorHAnsi"/>
+        </w:rPr>
+        <w:t xml:space="preserve"> most runs usually have between 20 and 40 cards in them.  The data that was provided for this project had runs consisting of card counts between 1 and 279 with an average deck size of 29.</w:t>
+      </w:r>
+      <w:r>
+        <w:rPr>
+          <w:rFonts w:cstheme="minorHAnsi"/>
+        </w:rPr>
         <w:t>9</w:t>
       </w:r>
       <w:r>
+        <w:rPr>
+          <w:rFonts w:cstheme="minorHAnsi"/>
+        </w:rPr>
         <w:t xml:space="preserve"> </w:t>
       </w:r>
       <w:r>
-        <w:t xml:space="preserve">cards </w:t>
-      </w:r>
-      <w:r>
-        <w:t>***ADD BOX AND WHISKER HERE</w:t>
-      </w:r>
+        <w:rPr>
+          <w:rFonts w:cstheme="minorHAnsi"/>
+        </w:rPr>
+        <w:t xml:space="preserve">cards.  </w:t>
+      </w:r>
+      <w:r>
+        <w:rPr>
+          <w:rFonts w:cstheme="minorHAnsi"/>
+        </w:rPr>
+        <w:t>The features used for this project were the counts of cards in any given run</w:t>
+      </w:r>
+      <w:r>
+        <w:rPr>
+          <w:rFonts w:cstheme="minorHAnsi"/>
+        </w:rPr>
+        <w:t xml:space="preserve">.  The number of </w:t>
+      </w:r>
+      <w:r>
+        <w:rPr>
+          <w:rFonts w:cstheme="minorHAnsi"/>
+        </w:rPr>
+        <w:t xml:space="preserve">unique </w:t>
+      </w:r>
+      <w:r>
+        <w:rPr>
+          <w:rFonts w:cstheme="minorHAnsi"/>
+        </w:rPr>
+        <w:t xml:space="preserve">cards implemented </w:t>
+      </w:r>
+      <w:r>
+        <w:rPr>
+          <w:rFonts w:cstheme="minorHAnsi"/>
+        </w:rPr>
+        <w:t>into the game</w:t>
+      </w:r>
+      <w:r>
+        <w:rPr>
+          <w:rFonts w:cstheme="minorHAnsi"/>
+        </w:rPr>
+        <w:t xml:space="preserve"> </w:t>
+      </w:r>
+      <w:r>
+        <w:rPr>
+          <w:rFonts w:cstheme="minorHAnsi"/>
+        </w:rPr>
+        <w:t>when data was collected was 283; each card has an upgraded version as well, bringing the final count to 566 features.</w:t>
+      </w:r>
+    </w:p>
+    <w:p>
+      <w:pPr>
+        <w:rPr>
+          <w:rFonts w:cstheme="minorHAnsi"/>
+          <w:b/>
+        </w:rPr>
+      </w:pPr>
+      <w:r>
+        <w:rPr>
+          <w:rFonts w:cstheme="minorHAnsi"/>
+          <w:b/>
+        </w:rPr>
+        <w:t>Model:</w:t>
+      </w:r>
+    </w:p>
+    <w:p>
+      <w:pPr>
+        <w:rPr>
+          <w:rFonts w:cstheme="minorHAnsi"/>
+        </w:rPr>
+      </w:pPr>
+      <w:r>
+        <w:rPr>
+          <w:rFonts w:cstheme="minorHAnsi"/>
+        </w:rPr>
+        <w:tab/>
+      </w:r>
+      <w:r>
+        <w:rPr>
+          <w:rFonts w:cstheme="minorHAnsi"/>
+        </w:rPr>
+        <w:t>Each run is a sparse set of counts that produce a binary outcome</w:t>
+      </w:r>
+      <w:r>
+        <w:rPr>
+          <w:rFonts w:cstheme="minorHAnsi"/>
+        </w:rPr>
+        <w:t xml:space="preserve"> (either a win or a loss)</w:t>
+      </w:r>
+      <w:r>
+        <w:rPr>
+          <w:rFonts w:cstheme="minorHAnsi"/>
+        </w:rPr>
+        <w:t>.</w:t>
+      </w:r>
+      <w:r>
+        <w:rPr>
+          <w:rFonts w:cstheme="minorHAnsi"/>
+        </w:rPr>
+        <w:t xml:space="preserve">  Because of this, the model chosen to </w:t>
+      </w:r>
+      <w:r>
+        <w:rPr>
+          <w:rFonts w:cstheme="minorHAnsi"/>
+        </w:rPr>
+        <w:t>predict</w:t>
+      </w:r>
+      <w:r>
+        <w:rPr>
+          <w:rFonts w:cstheme="minorHAnsi"/>
+        </w:rPr>
+        <w:t xml:space="preserve"> the </w:t>
+      </w:r>
+      <w:r>
+        <w:rPr>
+          <w:rFonts w:cstheme="minorHAnsi"/>
+        </w:rPr>
+        <w:t>outcomes</w:t>
+      </w:r>
+      <w:r>
+        <w:rPr>
+          <w:rFonts w:cstheme="minorHAnsi"/>
+        </w:rPr>
+        <w:t xml:space="preserve"> was a Multinomial Naïve Bayes</w:t>
+      </w:r>
+      <w:r>
+        <w:rPr>
+          <w:rFonts w:cstheme="minorHAnsi"/>
+        </w:rPr>
+        <w:t xml:space="preserve"> (MNB)</w:t>
+      </w:r>
+      <w:r>
+        <w:rPr>
+          <w:rFonts w:cstheme="minorHAnsi"/>
+        </w:rPr>
+        <w:t>.</w:t>
+      </w:r>
+      <w:r>
+        <w:rPr>
+          <w:rFonts w:cstheme="minorHAnsi"/>
+        </w:rPr>
+        <w:t xml:space="preserve">  Naïve Bayes</w:t>
+      </w:r>
+      <w:r>
+        <w:rPr>
+          <w:rFonts w:cstheme="minorHAnsi"/>
+        </w:rPr>
+        <w:t xml:space="preserve"> (NB)</w:t>
+      </w:r>
+      <w:r>
+        <w:rPr>
+          <w:rFonts w:cstheme="minorHAnsi"/>
+        </w:rPr>
+        <w:t xml:space="preserve"> models are based on Bayes’ theorem which states that</w:t>
+      </w:r>
+      <w:r>
+        <w:rPr>
+          <w:rFonts w:cstheme="minorHAnsi"/>
+        </w:rPr>
+        <w:t>:</w:t>
+      </w:r>
+    </w:p>
+    <w:p>
+      <w:pPr>
+        <w:jc w:val="center"/>
+        <w:rPr>
+          <w:rFonts w:cstheme="minorHAnsi"/>
+        </w:rPr>
+      </w:pPr>
       <w:proofErr w:type="gramStart"/>
       <w:r>
-        <w:t>?*</w:t>
-      </w:r>
-      <w:proofErr w:type="gramEnd"/>
-      <w:r>
-        <w:t>**</w:t>
-      </w:r>
-      <w:r>
-        <w:t>.  The features used for this project were the counts of cards in any given run</w:t>
-      </w:r>
-      <w:r>
-        <w:t xml:space="preserve">.  The number of cards implemented </w:t>
-      </w:r>
-      <w:r>
-        <w:t>into the game</w:t>
-      </w:r>
-      <w:r>
-        <w:t xml:space="preserve"> </w:t>
-      </w:r>
-      <w:r>
-        <w:t>when data was collected was 283; each card has an upgraded version as well, bringing the final count to 566 features.</w:t>
-      </w:r>
-    </w:p>
-    <w:p>
-      <w:r>
-        <w:tab/>
-        <w:t xml:space="preserve">In order to break the data into training and validation sets a random selection was chosen from the overall data.  A simple random sample was taken with </w:t>
-      </w:r>
-      <w:r>
-        <w:t>8</w:t>
-      </w:r>
-      <w:r>
-        <w:t>0% of the data going towards training and 40% going toward</w:t>
-      </w:r>
-      <w:r>
-        <w:t>s validation.  A random sample was</w:t>
-      </w:r>
-      <w:r>
-        <w:t xml:space="preserve"> acceptable</w:t>
-      </w:r>
-      <w:r>
-        <w:t xml:space="preserve"> because each run was</w:t>
-      </w:r>
-      <w:r>
-        <w:t xml:space="preserve"> completely indepen</w:t>
-      </w:r>
-      <w:r>
-        <w:t>dent of all other runs.  This gave</w:t>
-      </w:r>
-      <w:r>
-        <w:t xml:space="preserve"> a training matrix of 23,534x566 and a validation set of 5,884 runs.</w:t>
-      </w:r>
-    </w:p>
-    <w:p>
-      <w:pPr>
-        <w:rPr>
-          <w:b/>
-        </w:rPr>
-      </w:pPr>
-      <w:r>
-        <w:rPr>
-          <w:b/>
-        </w:rPr>
-        <w:t>Model:</w:t>
-      </w:r>
-    </w:p>
-    <w:p>
-      <w:r>
-        <w:tab/>
-      </w:r>
-      <w:r>
-        <w:t>Each run is a sparse set of counts that produce a binary outcome</w:t>
-      </w:r>
-      <w:r>
-        <w:t xml:space="preserve"> (either a win or a loss)</w:t>
-      </w:r>
-      <w:r>
-        <w:t>.</w:t>
-      </w:r>
-      <w:r>
-        <w:t xml:space="preserve">  Because of this, the model chosen to </w:t>
-      </w:r>
-      <w:r>
-        <w:t>predict</w:t>
-      </w:r>
-      <w:r>
-        <w:t xml:space="preserve"> the </w:t>
-      </w:r>
-      <w:r>
-        <w:t>outcomes</w:t>
-      </w:r>
-      <w:r>
-        <w:t xml:space="preserve"> was a Multinomial Naïve Bayes</w:t>
-      </w:r>
-      <w:r>
-        <w:t xml:space="preserve"> (MNB)</w:t>
-      </w:r>
-      <w:r>
-        <w:t>.</w:t>
-      </w:r>
-      <w:r>
-        <w:t xml:space="preserve">  Naïve Bayes models are based on Bayes’ theorem which states that</w:t>
-      </w:r>
-      <w:r>
-        <w:t>:</w:t>
-      </w:r>
-    </w:p>
-    <w:p>
-      <w:pPr>
-        <w:jc w:val="center"/>
-      </w:pPr>
-      <w:proofErr w:type="gramStart"/>
-      <w:r>
+        <w:rPr>
+          <w:rFonts w:cstheme="minorHAnsi"/>
+        </w:rPr>
         <w:t>p(</w:t>
       </w:r>
       <w:proofErr w:type="spellStart"/>
       <w:proofErr w:type="gramEnd"/>
       <w:r>
+        <w:rPr>
+          <w:rFonts w:cstheme="minorHAnsi"/>
+        </w:rPr>
         <w:t>a|</w:t>
       </w:r>
       <w:r>
         <w:rPr>
+          <w:rFonts w:cstheme="minorHAnsi"/>
           <w:b/>
         </w:rPr>
         <w:t>b</w:t>
       </w:r>
       <w:proofErr w:type="spellEnd"/>
       <w:r>
+        <w:rPr>
+          <w:rFonts w:cstheme="minorHAnsi"/>
+        </w:rPr>
         <w:t>) = p(a)p(</w:t>
       </w:r>
       <w:proofErr w:type="spellStart"/>
       <w:r>
         <w:rPr>
+          <w:rFonts w:cstheme="minorHAnsi"/>
           <w:b/>
         </w:rPr>
         <w:t>b</w:t>
       </w:r>
       <w:r>
+        <w:rPr>
+          <w:rFonts w:cstheme="minorHAnsi"/>
+        </w:rPr>
         <w:t>|a</w:t>
       </w:r>
       <w:proofErr w:type="spellEnd"/>
       <w:r>
+        <w:rPr>
+          <w:rFonts w:cstheme="minorHAnsi"/>
+        </w:rPr>
         <w:t>)/p(</w:t>
       </w:r>
       <w:r>
         <w:rPr>
+          <w:rFonts w:cstheme="minorHAnsi"/>
           <w:b/>
         </w:rPr>
         <w:t>b</w:t>
       </w:r>
       <w:r>
+        <w:rPr>
+          <w:rFonts w:cstheme="minorHAnsi"/>
+        </w:rPr>
         <w:t>)</w:t>
       </w:r>
     </w:p>
     <w:p>
-      <w:r>
+      <w:pPr>
+        <w:rPr>
+          <w:rFonts w:cstheme="minorHAnsi"/>
+        </w:rPr>
+      </w:pPr>
+      <w:r>
+        <w:rPr>
+          <w:rFonts w:cstheme="minorHAnsi"/>
+        </w:rPr>
         <w:t xml:space="preserve">  The numerator is equivalent to </w:t>
       </w:r>
       <w:proofErr w:type="gramStart"/>
       <w:r>
+        <w:rPr>
+          <w:rFonts w:cstheme="minorHAnsi"/>
+        </w:rPr>
         <w:t>p(</w:t>
       </w:r>
       <w:proofErr w:type="gramEnd"/>
       <w:r>
+        <w:rPr>
+          <w:rFonts w:cstheme="minorHAnsi"/>
+        </w:rPr>
         <w:t xml:space="preserve">a, </w:t>
       </w:r>
       <w:r>
         <w:rPr>
+          <w:rFonts w:cstheme="minorHAnsi"/>
           <w:b/>
         </w:rPr>
         <w:t>b</w:t>
       </w:r>
       <w:r>
+        <w:rPr>
+          <w:rFonts w:cstheme="minorHAnsi"/>
+        </w:rPr>
         <w:t xml:space="preserve">), </w:t>
       </w:r>
       <w:proofErr w:type="spellStart"/>
       <w:r>
+        <w:rPr>
+          <w:rFonts w:cstheme="minorHAnsi"/>
+        </w:rPr>
         <w:t>whichcan</w:t>
       </w:r>
       <w:proofErr w:type="spellEnd"/>
       <w:r>
+        <w:rPr>
+          <w:rFonts w:cstheme="minorHAnsi"/>
+        </w:rPr>
         <w:t xml:space="preserve"> also be written as</w:t>
       </w:r>
       <w:r>
+        <w:rPr>
+          <w:rFonts w:cstheme="minorHAnsi"/>
+        </w:rPr>
         <w:t>:</w:t>
       </w:r>
     </w:p>
     <w:p>
       <w:pPr>
         <w:jc w:val="center"/>
-      </w:pPr>
-      <w:r>
+        <w:rPr>
+          <w:rFonts w:cstheme="minorHAnsi"/>
+        </w:rPr>
+      </w:pPr>
+      <w:r>
+        <w:rPr>
+          <w:rFonts w:cstheme="minorHAnsi"/>
+        </w:rPr>
         <w:t>p(b</w:t>
       </w:r>
       <w:r>
         <w:rPr>
+          <w:rFonts w:cstheme="minorHAnsi"/>
           <w:vertAlign w:val="subscript"/>
         </w:rPr>
         <w:t>1</w:t>
       </w:r>
       <w:r>
         <w:rPr>
+          <w:rFonts w:cstheme="minorHAnsi"/>
           <w:vertAlign w:val="subscript"/>
         </w:rPr>
         <w:softHyphen/>
       </w:r>
       <w:r>
+        <w:rPr>
+          <w:rFonts w:cstheme="minorHAnsi"/>
+        </w:rPr>
         <w:t>, b</w:t>
       </w:r>
       <w:r>
         <w:rPr>
+          <w:rFonts w:cstheme="minorHAnsi"/>
           <w:vertAlign w:val="subscript"/>
         </w:rPr>
         <w:t>2</w:t>
       </w:r>
       <w:r>
+        <w:rPr>
+          <w:rFonts w:cstheme="minorHAnsi"/>
+        </w:rPr>
         <w:t xml:space="preserve">, … </w:t>
       </w:r>
       <w:proofErr w:type="spellStart"/>
       <w:r>
+        <w:rPr>
+          <w:rFonts w:cstheme="minorHAnsi"/>
+        </w:rPr>
         <w:t>b</w:t>
       </w:r>
       <w:r>
         <w:rPr>
+          <w:rFonts w:cstheme="minorHAnsi"/>
           <w:vertAlign w:val="subscript"/>
         </w:rPr>
         <w:t>n</w:t>
       </w:r>
       <w:proofErr w:type="spellEnd"/>
       <w:r>
+        <w:rPr>
+          <w:rFonts w:cstheme="minorHAnsi"/>
+        </w:rPr>
         <w:t>, a) = p(b</w:t>
       </w:r>
       <w:r>
         <w:rPr>
+          <w:rFonts w:cstheme="minorHAnsi"/>
           <w:vertAlign w:val="subscript"/>
         </w:rPr>
         <w:t>1</w:t>
       </w:r>
       <w:r>
+        <w:rPr>
+          <w:rFonts w:cstheme="minorHAnsi"/>
+        </w:rPr>
         <w:t>|b</w:t>
       </w:r>
       <w:r>
         <w:rPr>
+          <w:rFonts w:cstheme="minorHAnsi"/>
           <w:vertAlign w:val="subscript"/>
         </w:rPr>
         <w:t>2</w:t>
       </w:r>
       <w:r>
+        <w:rPr>
+          <w:rFonts w:cstheme="minorHAnsi"/>
+        </w:rPr>
         <w:t>, b</w:t>
       </w:r>
       <w:r>
         <w:rPr>
+          <w:rFonts w:cstheme="minorHAnsi"/>
           <w:vertAlign w:val="subscript"/>
         </w:rPr>
         <w:t>3</w:t>
       </w:r>
       <w:r>
+        <w:rPr>
+          <w:rFonts w:cstheme="minorHAnsi"/>
+        </w:rPr>
         <w:t xml:space="preserve">, …, </w:t>
       </w:r>
       <w:proofErr w:type="spellStart"/>
       <w:r>
+        <w:rPr>
+          <w:rFonts w:cstheme="minorHAnsi"/>
+        </w:rPr>
         <w:t>b</w:t>
       </w:r>
       <w:r>
         <w:rPr>
+          <w:rFonts w:cstheme="minorHAnsi"/>
           <w:vertAlign w:val="subscript"/>
         </w:rPr>
         <w:t>n</w:t>
       </w:r>
       <w:proofErr w:type="spellEnd"/>
       <w:r>
+        <w:rPr>
+          <w:rFonts w:cstheme="minorHAnsi"/>
+        </w:rPr>
+        <w:t>, a) p(b</w:t>
+      </w:r>
+      <w:r>
+        <w:rPr>
+          <w:rFonts w:cstheme="minorHAnsi"/>
+          <w:vertAlign w:val="subscript"/>
+        </w:rPr>
+        <w:t>2</w:t>
+      </w:r>
+      <w:r>
+        <w:rPr>
+          <w:rFonts w:cstheme="minorHAnsi"/>
+        </w:rPr>
+        <w:t>|b</w:t>
+      </w:r>
+      <w:r>
+        <w:rPr>
+          <w:rFonts w:cstheme="minorHAnsi"/>
+          <w:vertAlign w:val="subscript"/>
+        </w:rPr>
+        <w:t>3</w:t>
+      </w:r>
+      <w:r>
+        <w:rPr>
+          <w:rFonts w:cstheme="minorHAnsi"/>
+        </w:rPr>
+        <w:t>, b</w:t>
+      </w:r>
+      <w:r>
+        <w:rPr>
+          <w:rFonts w:cstheme="minorHAnsi"/>
+          <w:vertAlign w:val="subscript"/>
+        </w:rPr>
+        <w:t>4</w:t>
+      </w:r>
+      <w:r>
+        <w:rPr>
+          <w:rFonts w:cstheme="minorHAnsi"/>
+        </w:rPr>
+        <w:t xml:space="preserve">, …, </w:t>
+      </w:r>
+      <w:proofErr w:type="spellStart"/>
+      <w:r>
+        <w:rPr>
+          <w:rFonts w:cstheme="minorHAnsi"/>
+        </w:rPr>
+        <w:t>b</w:t>
+      </w:r>
+      <w:r>
+        <w:rPr>
+          <w:rFonts w:cstheme="minorHAnsi"/>
+          <w:vertAlign w:val="subscript"/>
+        </w:rPr>
+        <w:t>n</w:t>
+      </w:r>
+      <w:proofErr w:type="spellEnd"/>
+      <w:r>
+        <w:rPr>
+          <w:rFonts w:cstheme="minorHAnsi"/>
+        </w:rPr>
+        <w:t>, a)… p(b</w:t>
+      </w:r>
+      <w:r>
+        <w:rPr>
+          <w:rFonts w:cstheme="minorHAnsi"/>
+          <w:vertAlign w:val="subscript"/>
+        </w:rPr>
+        <w:t>n-1</w:t>
+      </w:r>
+      <w:r>
+        <w:rPr>
+          <w:rFonts w:cstheme="minorHAnsi"/>
+        </w:rPr>
+        <w:t>|b</w:t>
+      </w:r>
+      <w:r>
+        <w:rPr>
+          <w:rFonts w:cstheme="minorHAnsi"/>
+          <w:vertAlign w:val="subscript"/>
+        </w:rPr>
+        <w:t>n</w:t>
+      </w:r>
+      <w:r>
+        <w:rPr>
+          <w:rFonts w:cstheme="minorHAnsi"/>
+        </w:rPr>
+        <w:t>, a) p(</w:t>
+      </w:r>
+      <w:proofErr w:type="spellStart"/>
+      <w:r>
+        <w:rPr>
+          <w:rFonts w:cstheme="minorHAnsi"/>
+        </w:rPr>
+        <w:t>b</w:t>
+      </w:r>
+      <w:r>
+        <w:rPr>
+          <w:rFonts w:cstheme="minorHAnsi"/>
+          <w:vertAlign w:val="subscript"/>
+        </w:rPr>
+        <w:t>n</w:t>
+      </w:r>
+      <w:r>
+        <w:rPr>
+          <w:rFonts w:cstheme="minorHAnsi"/>
+        </w:rPr>
+        <w:t>|a</w:t>
+      </w:r>
+      <w:proofErr w:type="spellEnd"/>
+      <w:r>
+        <w:rPr>
+          <w:rFonts w:cstheme="minorHAnsi"/>
+        </w:rPr>
+        <w:t>) p(a)</w:t>
+      </w:r>
+    </w:p>
+    <w:p>
+      <w:pPr>
+        <w:rPr>
+          <w:rFonts w:cstheme="minorHAnsi"/>
+        </w:rPr>
+      </w:pPr>
+      <w:r>
+        <w:rPr>
+          <w:rFonts w:cstheme="minorHAnsi"/>
+        </w:rPr>
+        <w:t xml:space="preserve">The naïve portion of Naïve Bayes refers to the assumption that all the features are independent of one another.  Under this assumption the following equation holds: </w:t>
+      </w:r>
+    </w:p>
+    <w:p>
+      <w:pPr>
+        <w:jc w:val="center"/>
+        <w:rPr>
+          <w:rFonts w:cstheme="minorHAnsi"/>
+        </w:rPr>
+      </w:pPr>
+      <w:proofErr w:type="gramStart"/>
+      <w:r>
+        <w:rPr>
+          <w:rFonts w:cstheme="minorHAnsi"/>
+        </w:rPr>
+        <w:t>p(</w:t>
+      </w:r>
+      <w:proofErr w:type="gramEnd"/>
+      <w:r>
+        <w:rPr>
+          <w:rFonts w:cstheme="minorHAnsi"/>
+        </w:rPr>
+        <w:t>b</w:t>
+      </w:r>
+      <w:r>
+        <w:rPr>
+          <w:rFonts w:cstheme="minorHAnsi"/>
+          <w:vertAlign w:val="subscript"/>
+        </w:rPr>
+        <w:t>i</w:t>
+      </w:r>
+      <w:r>
+        <w:rPr>
+          <w:rFonts w:cstheme="minorHAnsi"/>
+        </w:rPr>
+        <w:t>|b</w:t>
+      </w:r>
+      <w:r>
+        <w:rPr>
+          <w:rFonts w:cstheme="minorHAnsi"/>
+          <w:vertAlign w:val="subscript"/>
+        </w:rPr>
+        <w:t>i+1</w:t>
+      </w:r>
+      <w:r>
+        <w:rPr>
+          <w:rFonts w:cstheme="minorHAnsi"/>
+        </w:rPr>
+        <w:t xml:space="preserve">, …, </w:t>
+      </w:r>
+      <w:proofErr w:type="spellStart"/>
+      <w:r>
+        <w:rPr>
+          <w:rFonts w:cstheme="minorHAnsi"/>
+        </w:rPr>
+        <w:t>b</w:t>
+      </w:r>
+      <w:r>
+        <w:rPr>
+          <w:rFonts w:cstheme="minorHAnsi"/>
+          <w:vertAlign w:val="subscript"/>
+        </w:rPr>
+        <w:t>n</w:t>
+      </w:r>
+      <w:proofErr w:type="spellEnd"/>
+      <w:r>
+        <w:rPr>
+          <w:rFonts w:cstheme="minorHAnsi"/>
+        </w:rPr>
+        <w:t>, a) = p(b</w:t>
+      </w:r>
+      <w:r>
+        <w:rPr>
+          <w:rFonts w:cstheme="minorHAnsi"/>
+          <w:vertAlign w:val="subscript"/>
+        </w:rPr>
+        <w:t>i</w:t>
+      </w:r>
+      <w:r>
+        <w:rPr>
+          <w:rFonts w:cstheme="minorHAnsi"/>
+        </w:rPr>
         <w:t>, a)</w:t>
       </w:r>
-      <w:r>
-        <w:t xml:space="preserve"> </w:t>
-      </w:r>
-      <w:r>
-        <w:t>p(b</w:t>
-      </w:r>
-      <w:r>
-        <w:rPr>
-          <w:vertAlign w:val="subscript"/>
-        </w:rPr>
-        <w:t>2</w:t>
-      </w:r>
-      <w:r>
-        <w:t>|b</w:t>
-      </w:r>
-      <w:r>
-        <w:rPr>
-          <w:vertAlign w:val="subscript"/>
-        </w:rPr>
-        <w:t>3</w:t>
-      </w:r>
-      <w:r>
-        <w:t>, b</w:t>
-      </w:r>
-      <w:r>
-        <w:rPr>
-          <w:vertAlign w:val="subscript"/>
-        </w:rPr>
-        <w:t>4</w:t>
-      </w:r>
-      <w:r>
-        <w:t xml:space="preserve">, …, </w:t>
-      </w:r>
-      <w:proofErr w:type="spellStart"/>
-      <w:r>
-        <w:t>b</w:t>
-      </w:r>
-      <w:r>
-        <w:rPr>
-          <w:vertAlign w:val="subscript"/>
-        </w:rPr>
-        <w:t>n</w:t>
-      </w:r>
-      <w:proofErr w:type="spellEnd"/>
-      <w:r>
-        <w:t>, a)…</w:t>
-      </w:r>
-      <w:r>
-        <w:t xml:space="preserve"> </w:t>
-      </w:r>
-      <w:r>
-        <w:t>p(b</w:t>
-      </w:r>
-      <w:r>
-        <w:rPr>
-          <w:vertAlign w:val="subscript"/>
-        </w:rPr>
-        <w:t>n-1</w:t>
-      </w:r>
-      <w:r>
-        <w:t>|b</w:t>
-      </w:r>
-      <w:r>
-        <w:rPr>
-          <w:vertAlign w:val="subscript"/>
-        </w:rPr>
-        <w:t>n</w:t>
-      </w:r>
-      <w:r>
-        <w:t>, a) p(</w:t>
-      </w:r>
-      <w:proofErr w:type="spellStart"/>
-      <w:r>
-        <w:t>b</w:t>
-      </w:r>
-      <w:r>
-        <w:rPr>
-          <w:vertAlign w:val="subscript"/>
-        </w:rPr>
-        <w:t>n</w:t>
-      </w:r>
-      <w:r>
-        <w:t>|a</w:t>
-      </w:r>
-      <w:proofErr w:type="spellEnd"/>
-      <w:r>
-        <w:t>) p(a)</w:t>
-      </w:r>
-    </w:p>
-    <w:p>
-      <w:r>
-        <w:t xml:space="preserve">The naïve portion of Naïve Bayes refers to the assumption that all the features are independent of one another.  Under this assumption the following equation holds: </w:t>
+    </w:p>
+    <w:p>
+      <w:pPr>
+        <w:rPr>
+          <w:rFonts w:cstheme="minorHAnsi"/>
+        </w:rPr>
+      </w:pPr>
+      <w:proofErr w:type="gramStart"/>
+      <w:r>
+        <w:rPr>
+          <w:rFonts w:cstheme="minorHAnsi"/>
+        </w:rPr>
+        <w:t>which</w:t>
+      </w:r>
+      <w:proofErr w:type="gramEnd"/>
+      <w:r>
+        <w:rPr>
+          <w:rFonts w:cstheme="minorHAnsi"/>
+        </w:rPr>
+        <w:t xml:space="preserve"> implies that</w:t>
       </w:r>
     </w:p>
     <w:p>
       <w:pPr>
         <w:jc w:val="center"/>
+        <w:rPr>
+          <w:rFonts w:eastAsiaTheme="minorEastAsia" w:cstheme="minorHAnsi"/>
+        </w:rPr>
       </w:pPr>
       <w:proofErr w:type="gramStart"/>
       <w:r>
-        <w:t>p(</w:t>
-      </w:r>
-      <w:proofErr w:type="gramEnd"/>
-      <w:r>
-        <w:t>b</w:t>
-      </w:r>
-      <w:r>
-        <w:rPr>
-          <w:vertAlign w:val="subscript"/>
-        </w:rPr>
-        <w:t>i</w:t>
-      </w:r>
-      <w:r>
-        <w:t>|b</w:t>
-      </w:r>
-      <w:r>
-        <w:rPr>
-          <w:vertAlign w:val="subscript"/>
-        </w:rPr>
-        <w:t>i+1</w:t>
-      </w:r>
-      <w:r>
-        <w:t xml:space="preserve">, …, </w:t>
-      </w:r>
-      <w:proofErr w:type="spellStart"/>
-      <w:r>
-        <w:t>b</w:t>
-      </w:r>
-      <w:r>
-        <w:rPr>
-          <w:vertAlign w:val="subscript"/>
-        </w:rPr>
-        <w:t>n</w:t>
-      </w:r>
-      <w:proofErr w:type="spellEnd"/>
-      <w:r>
-        <w:t>, a) = p(b</w:t>
-      </w:r>
-      <w:r>
-        <w:rPr>
-          <w:vertAlign w:val="subscript"/>
-        </w:rPr>
-        <w:t>i</w:t>
-      </w:r>
-      <w:r>
-        <w:t>, a)</w:t>
-      </w:r>
-    </w:p>
-    <w:p>
-      <w:proofErr w:type="gramStart"/>
-      <w:r>
-        <w:lastRenderedPageBreak/>
-        <w:t>which</w:t>
-      </w:r>
-      <w:proofErr w:type="gramEnd"/>
-      <w:r>
-        <w:t xml:space="preserve"> implies that</w:t>
-      </w:r>
-    </w:p>
-    <w:p>
-      <w:pPr>
-        <w:jc w:val="center"/>
-        <w:rPr>
-          <w:rFonts w:eastAsiaTheme="minorEastAsia"/>
-        </w:rPr>
-      </w:pPr>
-      <w:proofErr w:type="gramStart"/>
-      <w:r>
+        <w:rPr>
+          <w:rFonts w:cstheme="minorHAnsi"/>
+        </w:rPr>
         <w:t>p(</w:t>
       </w:r>
       <w:proofErr w:type="spellStart"/>
       <w:proofErr w:type="gramEnd"/>
       <w:r>
+        <w:rPr>
+          <w:rFonts w:cstheme="minorHAnsi"/>
+        </w:rPr>
         <w:t>a|</w:t>
       </w:r>
       <w:r>
         <w:rPr>
+          <w:rFonts w:cstheme="minorHAnsi"/>
           <w:b/>
         </w:rPr>
         <w:t>b</w:t>
       </w:r>
       <w:proofErr w:type="spellEnd"/>
       <w:r>
+        <w:rPr>
+          <w:rFonts w:cstheme="minorHAnsi"/>
+        </w:rPr>
         <w:t xml:space="preserve">) </w:t>
       </w:r>
       <w:r>
@@ -723,6 +1116,9 @@
         <w:t>∝</w:t>
       </w:r>
       <w:r>
+        <w:rPr>
+          <w:rFonts w:cstheme="minorHAnsi"/>
+        </w:rPr>
         <w:t xml:space="preserve"> p(a)</w:t>
       </w:r>
       <m:oMath>
@@ -732,31 +1128,39 @@
             <m:limLoc m:val="undOvr"/>
             <m:ctrlPr>
               <w:rPr>
-                <w:rFonts w:ascii="Cambria Math" w:hAnsi="Cambria Math"/>
-                <w:i/>
+                <w:rFonts w:ascii="Cambria Math" w:hAnsi="Cambria Math" w:cstheme="minorHAnsi"/>
               </w:rPr>
             </m:ctrlPr>
           </m:naryPr>
           <m:sub>
             <m:r>
+              <m:rPr>
+                <m:sty m:val="p"/>
+              </m:rPr>
               <w:rPr>
-                <w:rFonts w:ascii="Cambria Math" w:hAnsi="Cambria Math"/>
+                <w:rFonts w:ascii="Cambria Math" w:hAnsi="Cambria Math" w:cstheme="minorHAnsi"/>
               </w:rPr>
               <m:t>i=1</m:t>
             </m:r>
           </m:sub>
           <m:sup>
             <m:r>
+              <m:rPr>
+                <m:sty m:val="p"/>
+              </m:rPr>
               <w:rPr>
-                <w:rFonts w:ascii="Cambria Math" w:hAnsi="Cambria Math"/>
+                <w:rFonts w:ascii="Cambria Math" w:hAnsi="Cambria Math" w:cstheme="minorHAnsi"/>
               </w:rPr>
               <m:t>n</m:t>
             </m:r>
           </m:sup>
           <m:e>
             <m:r>
+              <m:rPr>
+                <m:sty m:val="p"/>
+              </m:rPr>
               <w:rPr>
-                <w:rFonts w:ascii="Cambria Math" w:hAnsi="Cambria Math"/>
+                <w:rFonts w:ascii="Cambria Math" w:hAnsi="Cambria Math" w:cstheme="minorHAnsi"/>
               </w:rPr>
               <m:t>p(</m:t>
             </m:r>
@@ -764,23 +1168,28 @@
               <m:sSubPr>
                 <m:ctrlPr>
                   <w:rPr>
-                    <w:rFonts w:ascii="Cambria Math" w:hAnsi="Cambria Math"/>
-                    <w:i/>
+                    <w:rFonts w:ascii="Cambria Math" w:hAnsi="Cambria Math" w:cstheme="minorHAnsi"/>
                   </w:rPr>
                 </m:ctrlPr>
               </m:sSubPr>
               <m:e>
                 <m:r>
+                  <m:rPr>
+                    <m:sty m:val="p"/>
+                  </m:rPr>
                   <w:rPr>
-                    <w:rFonts w:ascii="Cambria Math" w:hAnsi="Cambria Math"/>
+                    <w:rFonts w:ascii="Cambria Math" w:hAnsi="Cambria Math" w:cstheme="minorHAnsi"/>
                   </w:rPr>
                   <m:t>b</m:t>
                 </m:r>
               </m:e>
               <m:sub>
                 <m:r>
+                  <m:rPr>
+                    <m:sty m:val="p"/>
+                  </m:rPr>
                   <w:rPr>
-                    <w:rFonts w:ascii="Cambria Math" w:hAnsi="Cambria Math"/>
+                    <w:rFonts w:ascii="Cambria Math" w:hAnsi="Cambria Math" w:cstheme="minorHAnsi"/>
                   </w:rPr>
                   <m:t>i</m:t>
                 </m:r>
@@ -789,8 +1198,11 @@
           </m:e>
         </m:nary>
         <m:r>
+          <m:rPr>
+            <m:sty m:val="p"/>
+          </m:rPr>
           <w:rPr>
-            <w:rFonts w:ascii="Cambria Math" w:hAnsi="Cambria Math"/>
+            <w:rFonts w:ascii="Cambria Math" w:hAnsi="Cambria Math" w:cstheme="minorHAnsi"/>
           </w:rPr>
           <m:t>|a)</m:t>
         </m:r>
@@ -799,205 +1211,1661 @@
     <w:p>
       <w:pPr>
         <w:rPr>
-          <w:rFonts w:eastAsiaTheme="minorEastAsia"/>
-        </w:rPr>
-      </w:pPr>
-      <w:r>
-        <w:rPr>
-          <w:rFonts w:eastAsiaTheme="minorEastAsia"/>
-        </w:rPr>
-        <w:t>For the purposes of predicting outcomes in this model the following equation holds:</w:t>
+          <w:rFonts w:eastAsiaTheme="minorEastAsia" w:cstheme="minorHAnsi"/>
+        </w:rPr>
+      </w:pPr>
+      <w:r>
+        <w:rPr>
+          <w:rFonts w:eastAsiaTheme="minorEastAsia" w:cstheme="minorHAnsi"/>
+        </w:rPr>
+        <w:t>For the purposes of predicting outcomes in this mod</w:t>
+      </w:r>
+      <w:r>
+        <w:rPr>
+          <w:rFonts w:eastAsiaTheme="minorEastAsia" w:cstheme="minorHAnsi"/>
+        </w:rPr>
+        <w:t>el the following notation will be used:</w:t>
+      </w:r>
+    </w:p>
+    <w:p>
+      <w:pPr>
+        <w:rPr>
+          <w:rFonts w:eastAsiaTheme="minorEastAsia" w:cstheme="minorHAnsi"/>
+        </w:rPr>
+      </w:pPr>
+      <w:proofErr w:type="spellStart"/>
+      <w:proofErr w:type="gramStart"/>
+      <w:r>
+        <w:rPr>
+          <w:rFonts w:eastAsiaTheme="minorEastAsia" w:cstheme="minorHAnsi"/>
+        </w:rPr>
+        <w:t>x</w:t>
+      </w:r>
+      <w:r>
+        <w:rPr>
+          <w:rFonts w:eastAsiaTheme="minorEastAsia" w:cstheme="minorHAnsi"/>
+          <w:vertAlign w:val="subscript"/>
+        </w:rPr>
+        <w:t>i</w:t>
+      </w:r>
+      <w:r>
+        <w:rPr>
+          <w:rFonts w:eastAsiaTheme="minorEastAsia" w:cstheme="minorHAnsi"/>
+          <w:vertAlign w:val="subscript"/>
+        </w:rPr>
+        <w:t>j</w:t>
+      </w:r>
+      <w:proofErr w:type="spellEnd"/>
+      <w:proofErr w:type="gramEnd"/>
+      <w:r>
+        <w:rPr>
+          <w:rFonts w:eastAsiaTheme="minorEastAsia" w:cstheme="minorHAnsi"/>
+        </w:rPr>
+        <w:t xml:space="preserve"> = </w:t>
+      </w:r>
+      <w:r>
+        <w:rPr>
+          <w:rFonts w:eastAsiaTheme="minorEastAsia" w:cstheme="minorHAnsi"/>
+        </w:rPr>
+        <w:t>C</w:t>
+      </w:r>
+      <w:r>
+        <w:rPr>
+          <w:rFonts w:eastAsiaTheme="minorEastAsia" w:cstheme="minorHAnsi"/>
+        </w:rPr>
+        <w:t xml:space="preserve">ard </w:t>
+      </w:r>
+      <w:proofErr w:type="spellStart"/>
+      <w:r>
+        <w:rPr>
+          <w:rFonts w:eastAsiaTheme="minorEastAsia" w:cstheme="minorHAnsi"/>
+        </w:rPr>
+        <w:t>i</w:t>
+      </w:r>
+      <w:proofErr w:type="spellEnd"/>
+      <w:r>
+        <w:rPr>
+          <w:rFonts w:eastAsiaTheme="minorEastAsia" w:cstheme="minorHAnsi"/>
+        </w:rPr>
+        <w:t xml:space="preserve"> in run j</w:t>
+      </w:r>
+      <w:r>
+        <w:rPr>
+          <w:rFonts w:eastAsiaTheme="minorEastAsia" w:cstheme="minorHAnsi"/>
+        </w:rPr>
+        <w:t xml:space="preserve">, where </w:t>
+      </w:r>
+      <w:proofErr w:type="spellStart"/>
+      <w:r>
+        <w:rPr>
+          <w:rFonts w:eastAsiaTheme="minorEastAsia" w:cstheme="minorHAnsi"/>
+        </w:rPr>
+        <w:t>i</w:t>
+      </w:r>
+      <w:proofErr w:type="spellEnd"/>
+      <w:r>
+        <w:rPr>
+          <w:rFonts w:eastAsiaTheme="minorEastAsia" w:cstheme="minorHAnsi"/>
+        </w:rPr>
+        <w:t xml:space="preserve"> ϵ [1, 2, …, n] </w:t>
+      </w:r>
+      <w:r>
+        <w:rPr>
+          <w:rFonts w:eastAsiaTheme="minorEastAsia" w:cstheme="minorHAnsi"/>
+        </w:rPr>
+        <w:t>and j ϵ [1, 2, …, p]</w:t>
+      </w:r>
+    </w:p>
+    <w:p>
+      <w:pPr>
+        <w:rPr>
+          <w:rFonts w:eastAsiaTheme="minorEastAsia" w:cstheme="minorHAnsi"/>
+        </w:rPr>
+      </w:pPr>
+      <w:r>
+        <w:rPr>
+          <w:rFonts w:eastAsiaTheme="minorEastAsia" w:cstheme="minorHAnsi"/>
+          <w:b/>
+        </w:rPr>
+        <w:lastRenderedPageBreak/>
+        <w:t>x</w:t>
+      </w:r>
+      <w:r>
+        <w:rPr>
+          <w:rFonts w:eastAsiaTheme="minorEastAsia" w:cstheme="minorHAnsi"/>
+          <w:b/>
+          <w:vertAlign w:val="subscript"/>
+        </w:rPr>
+        <w:t xml:space="preserve"> </w:t>
+      </w:r>
+      <w:r>
+        <w:rPr>
+          <w:rFonts w:eastAsiaTheme="minorEastAsia" w:cstheme="minorHAnsi"/>
+        </w:rPr>
+        <w:t xml:space="preserve">= </w:t>
+      </w:r>
+      <w:proofErr w:type="gramStart"/>
+      <w:r>
+        <w:rPr>
+          <w:rFonts w:eastAsiaTheme="minorEastAsia" w:cstheme="minorHAnsi"/>
+        </w:rPr>
+        <w:t>The</w:t>
+      </w:r>
+      <w:proofErr w:type="gramEnd"/>
+      <w:r>
+        <w:rPr>
+          <w:rFonts w:eastAsiaTheme="minorEastAsia" w:cstheme="minorHAnsi"/>
+        </w:rPr>
+        <w:t xml:space="preserve"> v</w:t>
+      </w:r>
+      <w:r>
+        <w:rPr>
+          <w:rFonts w:eastAsiaTheme="minorEastAsia" w:cstheme="minorHAnsi"/>
+        </w:rPr>
+        <w:t>ector of card counts for a single run</w:t>
+      </w:r>
+    </w:p>
+    <w:p>
+      <w:pPr>
+        <w:rPr>
+          <w:rFonts w:eastAsiaTheme="minorEastAsia" w:cstheme="minorHAnsi"/>
+        </w:rPr>
+      </w:pPr>
+      <w:proofErr w:type="gramStart"/>
+      <w:r>
+        <w:rPr>
+          <w:rFonts w:eastAsiaTheme="minorEastAsia" w:cstheme="minorHAnsi"/>
+        </w:rPr>
+        <w:t>P(</w:t>
+      </w:r>
+      <w:proofErr w:type="gramEnd"/>
+      <w:r>
+        <w:rPr>
+          <w:rFonts w:eastAsiaTheme="minorEastAsia" w:cstheme="minorHAnsi"/>
+        </w:rPr>
+        <w:t>{</w:t>
+      </w:r>
+      <w:r>
+        <w:rPr>
+          <w:rFonts w:eastAsiaTheme="minorEastAsia" w:cstheme="minorHAnsi"/>
+        </w:rPr>
+        <w:t>V</w:t>
+      </w:r>
+      <w:r>
+        <w:rPr>
+          <w:rFonts w:eastAsiaTheme="minorEastAsia" w:cstheme="minorHAnsi"/>
+        </w:rPr>
+        <w:t xml:space="preserve">, </w:t>
+      </w:r>
+      <w:r>
+        <w:rPr>
+          <w:rFonts w:eastAsiaTheme="minorEastAsia" w:cstheme="minorHAnsi"/>
+        </w:rPr>
+        <w:t>L</w:t>
+      </w:r>
+      <w:r>
+        <w:rPr>
+          <w:rFonts w:eastAsiaTheme="minorEastAsia" w:cstheme="minorHAnsi"/>
+        </w:rPr>
+        <w:t>})</w:t>
+      </w:r>
+      <w:r>
+        <w:rPr>
+          <w:rFonts w:eastAsiaTheme="minorEastAsia" w:cstheme="minorHAnsi"/>
+          <w:vertAlign w:val="subscript"/>
+        </w:rPr>
+        <w:t xml:space="preserve"> </w:t>
+      </w:r>
+      <w:r>
+        <w:rPr>
+          <w:rFonts w:eastAsiaTheme="minorEastAsia" w:cstheme="minorHAnsi"/>
+        </w:rPr>
+        <w:t>= P</w:t>
+      </w:r>
+      <w:r>
+        <w:rPr>
+          <w:rFonts w:eastAsiaTheme="minorEastAsia" w:cstheme="minorHAnsi"/>
+        </w:rPr>
+        <w:t>robability of a {</w:t>
+      </w:r>
+      <w:r>
+        <w:rPr>
+          <w:rFonts w:eastAsiaTheme="minorEastAsia" w:cstheme="minorHAnsi"/>
+        </w:rPr>
+        <w:t>victory,</w:t>
+      </w:r>
+      <w:r>
+        <w:rPr>
+          <w:rFonts w:eastAsiaTheme="minorEastAsia" w:cstheme="minorHAnsi"/>
+        </w:rPr>
+        <w:t xml:space="preserve"> </w:t>
+      </w:r>
+      <w:r>
+        <w:rPr>
+          <w:rFonts w:eastAsiaTheme="minorEastAsia" w:cstheme="minorHAnsi"/>
+        </w:rPr>
+        <w:t>loss</w:t>
+      </w:r>
+      <w:r>
+        <w:rPr>
+          <w:rFonts w:eastAsiaTheme="minorEastAsia" w:cstheme="minorHAnsi"/>
+        </w:rPr>
+        <w:t>}</w:t>
+      </w:r>
+    </w:p>
+    <w:p>
+      <w:pPr>
+        <w:rPr>
+          <w:rFonts w:eastAsiaTheme="minorEastAsia" w:cstheme="minorHAnsi"/>
+        </w:rPr>
+      </w:pPr>
+      <w:proofErr w:type="gramStart"/>
+      <w:r>
+        <w:rPr>
+          <w:rFonts w:eastAsiaTheme="minorEastAsia" w:cstheme="minorHAnsi"/>
+        </w:rPr>
+        <w:t>C(</w:t>
+      </w:r>
+      <w:proofErr w:type="gramEnd"/>
+      <w:r>
+        <w:rPr>
+          <w:rFonts w:eastAsiaTheme="minorEastAsia" w:cstheme="minorHAnsi"/>
+        </w:rPr>
+        <w:t xml:space="preserve">{V,L}) = Number of </w:t>
+      </w:r>
+      <w:r>
+        <w:rPr>
+          <w:rFonts w:eastAsiaTheme="minorEastAsia" w:cstheme="minorHAnsi"/>
+        </w:rPr>
+        <w:t>{</w:t>
+      </w:r>
+      <w:r>
+        <w:rPr>
+          <w:rFonts w:eastAsiaTheme="minorEastAsia" w:cstheme="minorHAnsi"/>
+        </w:rPr>
+        <w:t>victories</w:t>
+      </w:r>
+      <w:r>
+        <w:rPr>
+          <w:rFonts w:eastAsiaTheme="minorEastAsia" w:cstheme="minorHAnsi"/>
+        </w:rPr>
+        <w:t>, losses}</w:t>
+      </w:r>
+      <w:r>
+        <w:rPr>
+          <w:rFonts w:eastAsiaTheme="minorEastAsia" w:cstheme="minorHAnsi"/>
+        </w:rPr>
+        <w:t xml:space="preserve"> in training set</w:t>
+      </w:r>
+    </w:p>
+    <w:p>
+      <w:pPr>
+        <w:rPr>
+          <w:rFonts w:eastAsiaTheme="minorEastAsia" w:cstheme="minorHAnsi"/>
+        </w:rPr>
+      </w:pPr>
+      <w:proofErr w:type="gramStart"/>
+      <w:r>
+        <w:rPr>
+          <w:rFonts w:eastAsiaTheme="minorEastAsia" w:cstheme="minorHAnsi"/>
+        </w:rPr>
+        <w:t>C(</w:t>
+      </w:r>
+      <w:proofErr w:type="spellStart"/>
+      <w:proofErr w:type="gramEnd"/>
+      <w:r>
+        <w:rPr>
+          <w:rFonts w:eastAsiaTheme="minorEastAsia" w:cstheme="minorHAnsi"/>
+        </w:rPr>
+        <w:t>r</w:t>
+      </w:r>
+      <w:r>
+        <w:rPr>
+          <w:rFonts w:eastAsiaTheme="minorEastAsia" w:cstheme="minorHAnsi"/>
+          <w:vertAlign w:val="subscript"/>
+        </w:rPr>
+        <w:t>i</w:t>
+      </w:r>
+      <w:proofErr w:type="spellEnd"/>
+      <w:r>
+        <w:rPr>
+          <w:rFonts w:eastAsiaTheme="minorEastAsia" w:cstheme="minorHAnsi"/>
+        </w:rPr>
+        <w:t xml:space="preserve">) = Number of card </w:t>
+      </w:r>
+      <w:proofErr w:type="spellStart"/>
+      <w:r>
+        <w:rPr>
+          <w:rFonts w:eastAsiaTheme="minorEastAsia" w:cstheme="minorHAnsi"/>
+        </w:rPr>
+        <w:t>i</w:t>
+      </w:r>
+      <w:proofErr w:type="spellEnd"/>
+      <w:r>
+        <w:rPr>
+          <w:rFonts w:eastAsiaTheme="minorEastAsia" w:cstheme="minorHAnsi"/>
+        </w:rPr>
+        <w:t xml:space="preserve"> in run </w:t>
+      </w:r>
+      <w:r>
+        <w:rPr>
+          <w:rFonts w:eastAsiaTheme="minorEastAsia" w:cstheme="minorHAnsi"/>
+        </w:rPr>
+        <w:t>r</w:t>
+      </w:r>
+    </w:p>
+    <w:p>
+      <w:pPr>
+        <w:rPr>
+          <w:rFonts w:eastAsiaTheme="minorEastAsia" w:cstheme="minorHAnsi"/>
+        </w:rPr>
+      </w:pPr>
+      <w:proofErr w:type="gramStart"/>
+      <w:r>
+        <w:rPr>
+          <w:rFonts w:eastAsiaTheme="minorEastAsia" w:cstheme="minorHAnsi"/>
+        </w:rPr>
+        <w:t>C(</w:t>
+      </w:r>
+      <w:proofErr w:type="gramEnd"/>
+      <w:r>
+        <w:rPr>
+          <w:rFonts w:eastAsiaTheme="minorEastAsia" w:cstheme="minorHAnsi"/>
+        </w:rPr>
+        <w:t>x</w:t>
+      </w:r>
+      <w:r>
+        <w:rPr>
+          <w:rFonts w:eastAsiaTheme="minorEastAsia" w:cstheme="minorHAnsi"/>
+          <w:vertAlign w:val="subscript"/>
+        </w:rPr>
+        <w:t>i</w:t>
+      </w:r>
+      <w:r>
+        <w:rPr>
+          <w:rFonts w:eastAsiaTheme="minorEastAsia" w:cstheme="minorHAnsi"/>
+        </w:rPr>
+        <w:t xml:space="preserve">, {V,L }) = </w:t>
+      </w:r>
+      <w:r>
+        <w:rPr>
+          <w:rFonts w:eastAsiaTheme="minorEastAsia" w:cstheme="minorHAnsi"/>
+        </w:rPr>
+        <w:t>T</w:t>
+      </w:r>
+      <w:r>
+        <w:rPr>
+          <w:rFonts w:eastAsiaTheme="minorEastAsia" w:cstheme="minorHAnsi"/>
+        </w:rPr>
+        <w:t xml:space="preserve">he total count of card </w:t>
+      </w:r>
+      <w:proofErr w:type="spellStart"/>
+      <w:r>
+        <w:rPr>
+          <w:rFonts w:eastAsiaTheme="minorEastAsia" w:cstheme="minorHAnsi"/>
+        </w:rPr>
+        <w:t>i</w:t>
+      </w:r>
+      <w:proofErr w:type="spellEnd"/>
+      <w:r>
+        <w:rPr>
+          <w:rFonts w:eastAsiaTheme="minorEastAsia" w:cstheme="minorHAnsi"/>
+        </w:rPr>
+        <w:t xml:space="preserve"> appearing across all {victories, losses}</w:t>
+      </w:r>
+    </w:p>
+    <w:p>
+      <w:pPr>
+        <w:rPr>
+          <w:rFonts w:eastAsiaTheme="minorEastAsia" w:cstheme="minorHAnsi"/>
+        </w:rPr>
+      </w:pPr>
+      <w:r>
+        <w:rPr>
+          <w:rFonts w:eastAsiaTheme="minorEastAsia" w:cstheme="minorHAnsi"/>
+        </w:rPr>
+        <w:t>Rewriting</w:t>
+      </w:r>
+      <w:r>
+        <w:rPr>
+          <w:rFonts w:eastAsiaTheme="minorEastAsia" w:cstheme="minorHAnsi"/>
+        </w:rPr>
+        <w:t xml:space="preserve"> the NB model in the context of this project leads to:</w:t>
       </w:r>
     </w:p>
     <w:p>
       <w:pPr>
         <w:jc w:val="center"/>
         <w:rPr>
-          <w:rFonts w:eastAsiaTheme="minorEastAsia"/>
-        </w:rPr>
-      </w:pPr>
-      <w:r>
-        <w:rPr>
-          <w:rFonts w:eastAsiaTheme="minorEastAsia"/>
-        </w:rPr>
-        <w:t xml:space="preserve">Outcome </w:t>
-      </w:r>
-      <w:r>
-        <w:rPr>
-          <w:rFonts w:eastAsiaTheme="minorEastAsia"/>
-        </w:rPr>
-        <w:t xml:space="preserve">= </w:t>
+          <w:rFonts w:eastAsiaTheme="minorEastAsia" w:cstheme="minorHAnsi"/>
+        </w:rPr>
+      </w:pPr>
+      <w:proofErr w:type="gramStart"/>
+      <w:r>
+        <w:rPr>
+          <w:rFonts w:eastAsiaTheme="minorEastAsia" w:cstheme="minorHAnsi"/>
+        </w:rPr>
+        <w:t>p(</w:t>
       </w:r>
       <w:proofErr w:type="spellStart"/>
-      <w:r>
-        <w:rPr>
-          <w:rFonts w:eastAsiaTheme="minorEastAsia"/>
-        </w:rPr>
-        <w:t>argmax</w:t>
-      </w:r>
-      <w:r>
-        <w:rPr>
-          <w:rFonts w:eastAsiaTheme="minorEastAsia"/>
-          <w:vertAlign w:val="subscript"/>
-        </w:rPr>
-        <w:t>victory</w:t>
+      <w:proofErr w:type="gramEnd"/>
+      <w:r>
+        <w:rPr>
+          <w:rFonts w:eastAsiaTheme="minorEastAsia" w:cstheme="minorHAnsi"/>
+        </w:rPr>
+        <w:t>V|</w:t>
+      </w:r>
+      <w:r>
+        <w:rPr>
+          <w:rFonts w:eastAsiaTheme="minorEastAsia" w:cstheme="minorHAnsi"/>
+          <w:b/>
+        </w:rPr>
+        <w:t>x</w:t>
       </w:r>
       <w:proofErr w:type="spellEnd"/>
       <w:r>
         <w:rPr>
-          <w:rFonts w:eastAsiaTheme="minorEastAsia"/>
-          <w:vertAlign w:val="subscript"/>
-        </w:rPr>
-        <w:t>/</w:t>
-      </w:r>
-      <w:proofErr w:type="gramStart"/>
-      <w:r>
-        <w:rPr>
-          <w:rFonts w:eastAsiaTheme="minorEastAsia"/>
-          <w:vertAlign w:val="subscript"/>
-        </w:rPr>
-        <w:t>loss</w:t>
-      </w:r>
-      <w:r>
-        <w:rPr>
-          <w:rFonts w:eastAsiaTheme="minorEastAsia"/>
-        </w:rPr>
-        <w:t>[</w:t>
-      </w:r>
-      <w:proofErr w:type="gramEnd"/>
-      <w:r>
-        <w:rPr>
-          <w:rFonts w:eastAsiaTheme="minorEastAsia"/>
-        </w:rPr>
-        <w:t>p(victory)</w:t>
+          <w:rFonts w:eastAsiaTheme="minorEastAsia" w:cstheme="minorHAnsi"/>
+        </w:rPr>
+        <w:t xml:space="preserve">) </w:t>
+      </w:r>
+      <w:r>
+        <w:rPr>
+          <w:rFonts w:ascii="Cambria Math" w:hAnsi="Cambria Math" w:cs="Cambria Math"/>
+          <w:color w:val="222222"/>
+          <w:shd w:val="clear" w:color="auto" w:fill="FFFFFF"/>
+        </w:rPr>
+        <w:t>∝</w:t>
+      </w:r>
+      <w:r>
+        <w:rPr>
+          <w:rFonts w:cstheme="minorHAnsi"/>
+          <w:color w:val="222222"/>
+          <w:shd w:val="clear" w:color="auto" w:fill="FFFFFF"/>
+        </w:rPr>
+        <w:t xml:space="preserve"> p(V)</w:t>
+      </w:r>
+      <w:r>
+        <w:rPr>
+          <w:rFonts w:cstheme="minorHAnsi"/>
+        </w:rPr>
+        <w:t xml:space="preserve"> </w:t>
       </w:r>
       <m:oMath>
-        <m:r>
-          <w:rPr>
-            <w:rFonts w:ascii="Cambria Math" w:hAnsi="Cambria Math"/>
-          </w:rPr>
-          <m:t xml:space="preserve"> </m:t>
-        </m:r>
         <m:nary>
           <m:naryPr>
             <m:chr m:val="∏"/>
             <m:limLoc m:val="undOvr"/>
-            <m:supHide m:val="1"/>
             <m:ctrlPr>
               <w:rPr>
-                <w:rFonts w:ascii="Cambria Math" w:hAnsi="Cambria Math"/>
-                <w:i/>
+                <w:rFonts w:ascii="Cambria Math" w:hAnsi="Cambria Math" w:cstheme="minorHAnsi"/>
               </w:rPr>
             </m:ctrlPr>
           </m:naryPr>
           <m:sub>
             <m:r>
+              <m:rPr>
+                <m:sty m:val="p"/>
+              </m:rPr>
               <w:rPr>
-                <w:rFonts w:ascii="Cambria Math" w:hAnsi="Cambria Math"/>
+                <w:rFonts w:ascii="Cambria Math" w:hAnsi="Cambria Math" w:cstheme="minorHAnsi"/>
               </w:rPr>
-              <m:t>cards</m:t>
+              <m:t>i=1</m:t>
             </m:r>
           </m:sub>
-          <m:sup/>
+          <m:sup>
+            <m:r>
+              <m:rPr>
+                <m:sty m:val="p"/>
+              </m:rPr>
+              <w:rPr>
+                <w:rFonts w:ascii="Cambria Math" w:hAnsi="Cambria Math" w:cstheme="minorHAnsi"/>
+              </w:rPr>
+              <m:t>n</m:t>
+            </m:r>
+          </m:sup>
           <m:e>
             <m:r>
+              <m:rPr>
+                <m:sty m:val="p"/>
+              </m:rPr>
               <w:rPr>
-                <w:rFonts w:ascii="Cambria Math" w:hAnsi="Cambria Math"/>
+                <w:rFonts w:ascii="Cambria Math" w:hAnsi="Cambria Math" w:cstheme="minorHAnsi"/>
               </w:rPr>
-              <m:t>p(card</m:t>
+              <m:t>p(</m:t>
             </m:r>
+            <m:sSub>
+              <m:sSubPr>
+                <m:ctrlPr>
+                  <w:rPr>
+                    <w:rFonts w:ascii="Cambria Math" w:hAnsi="Cambria Math" w:cstheme="minorHAnsi"/>
+                  </w:rPr>
+                </m:ctrlPr>
+              </m:sSubPr>
+              <m:e>
+                <m:r>
+                  <m:rPr>
+                    <m:sty m:val="p"/>
+                  </m:rPr>
+                  <w:rPr>
+                    <w:rFonts w:ascii="Cambria Math" w:hAnsi="Cambria Math" w:cstheme="minorHAnsi"/>
+                  </w:rPr>
+                  <m:t>x</m:t>
+                </m:r>
+              </m:e>
+              <m:sub>
+                <m:r>
+                  <m:rPr>
+                    <m:sty m:val="p"/>
+                  </m:rPr>
+                  <w:rPr>
+                    <w:rFonts w:ascii="Cambria Math" w:hAnsi="Cambria Math" w:cstheme="minorHAnsi"/>
+                  </w:rPr>
+                  <m:t>i</m:t>
+                </m:r>
+              </m:sub>
+            </m:sSub>
           </m:e>
         </m:nary>
-        <m:d>
-          <m:dPr>
-            <m:begChr m:val="|"/>
-            <m:ctrlPr>
-              <w:rPr>
-                <w:rFonts w:ascii="Cambria Math" w:hAnsi="Cambria Math"/>
-                <w:i/>
-              </w:rPr>
-            </m:ctrlPr>
-          </m:dPr>
-          <m:e>
-            <m:r>
-              <w:rPr>
-                <w:rFonts w:ascii="Cambria Math" w:hAnsi="Cambria Math"/>
-              </w:rPr>
-              <m:t>victory</m:t>
-            </m:r>
-          </m:e>
-        </m:d>
         <m:r>
+          <m:rPr>
+            <m:sty m:val="p"/>
+          </m:rPr>
           <w:rPr>
-            <w:rFonts w:ascii="Cambria Math" w:hAnsi="Cambria Math"/>
+            <w:rFonts w:ascii="Cambria Math" w:hAnsi="Cambria Math" w:cstheme="minorHAnsi"/>
           </w:rPr>
-          <m:t>, p(loss)</m:t>
+          <m:t>|</m:t>
         </m:r>
+        <m:r>
+          <m:rPr>
+            <m:sty m:val="p"/>
+          </m:rPr>
+          <w:rPr>
+            <w:rFonts w:ascii="Cambria Math" w:hAnsi="Cambria Math" w:cstheme="minorHAnsi"/>
+          </w:rPr>
+          <m:t>V</m:t>
+        </m:r>
+        <m:r>
+          <m:rPr>
+            <m:sty m:val="p"/>
+          </m:rPr>
+          <w:rPr>
+            <w:rFonts w:ascii="Cambria Math" w:hAnsi="Cambria Math" w:cstheme="minorHAnsi"/>
+          </w:rPr>
+          <m:t>)</m:t>
+        </m:r>
+      </m:oMath>
+    </w:p>
+    <w:p>
+      <w:pPr>
+        <w:jc w:val="center"/>
+        <w:rPr>
+          <w:rFonts w:eastAsiaTheme="minorEastAsia" w:cstheme="minorHAnsi"/>
+        </w:rPr>
+      </w:pPr>
+      <w:proofErr w:type="gramStart"/>
+      <w:r>
+        <w:rPr>
+          <w:rFonts w:eastAsiaTheme="minorEastAsia" w:cstheme="minorHAnsi"/>
+        </w:rPr>
+        <w:t>where</w:t>
+      </w:r>
+      <w:proofErr w:type="gramEnd"/>
+    </w:p>
+    <w:p>
+      <w:pPr>
+        <w:jc w:val="center"/>
+        <w:rPr>
+          <w:rFonts w:eastAsiaTheme="minorEastAsia" w:cstheme="minorHAnsi"/>
+        </w:rPr>
+      </w:pPr>
+      <w:r>
+        <w:rPr>
+          <w:rFonts w:eastAsiaTheme="minorEastAsia" w:cstheme="minorHAnsi"/>
+        </w:rPr>
+        <w:t>Predicted o</w:t>
+      </w:r>
+      <w:r>
+        <w:rPr>
+          <w:rFonts w:eastAsiaTheme="minorEastAsia" w:cstheme="minorHAnsi"/>
+        </w:rPr>
+        <w:t>utcome</w:t>
+      </w:r>
+      <w:r>
+        <w:rPr>
+          <w:rFonts w:eastAsiaTheme="minorEastAsia" w:cstheme="minorHAnsi"/>
+        </w:rPr>
+        <w:t xml:space="preserve"> for run r</w:t>
+      </w:r>
+      <w:r>
+        <w:rPr>
+          <w:rFonts w:eastAsiaTheme="minorEastAsia" w:cstheme="minorHAnsi"/>
+        </w:rPr>
+        <w:t xml:space="preserve"> = </w:t>
+      </w:r>
+      <w:proofErr w:type="spellStart"/>
+      <w:r>
+        <w:rPr>
+          <w:rFonts w:eastAsiaTheme="minorEastAsia" w:cstheme="minorHAnsi"/>
+        </w:rPr>
+        <w:t>argmax</w:t>
+      </w:r>
+      <w:r>
+        <w:rPr>
+          <w:rFonts w:eastAsiaTheme="minorEastAsia" w:cstheme="minorHAnsi"/>
+          <w:vertAlign w:val="subscript"/>
+        </w:rPr>
+        <w:t>o</w:t>
+      </w:r>
+      <w:proofErr w:type="spellEnd"/>
+      <w:proofErr w:type="gramStart"/>
+      <w:r>
+        <w:rPr>
+          <w:rFonts w:eastAsiaTheme="minorEastAsia" w:cstheme="minorHAnsi"/>
+          <w:vertAlign w:val="subscript"/>
+        </w:rPr>
+        <w:t>ϵ</w:t>
+      </w:r>
+      <w:r>
+        <w:rPr>
+          <w:rFonts w:eastAsiaTheme="minorEastAsia" w:cstheme="minorHAnsi"/>
+          <w:vertAlign w:val="subscript"/>
+        </w:rPr>
+        <w:t>{</w:t>
+      </w:r>
+      <w:proofErr w:type="gramEnd"/>
+      <w:r>
+        <w:rPr>
+          <w:rFonts w:eastAsiaTheme="minorEastAsia" w:cstheme="minorHAnsi"/>
+          <w:vertAlign w:val="subscript"/>
+        </w:rPr>
+        <w:t xml:space="preserve">V,L} </w:t>
+      </w:r>
+      <w:r>
+        <w:rPr>
+          <w:rFonts w:ascii="Cambria Math" w:hAnsi="Cambria Math" w:cs="Cambria Math"/>
+          <w:color w:val="222222"/>
+          <w:shd w:val="clear" w:color="auto" w:fill="FFFFFF"/>
+        </w:rPr>
+        <w:t>(</w:t>
+      </w:r>
+      <w:r>
+        <w:rPr>
+          <w:rFonts w:cstheme="minorHAnsi"/>
+          <w:color w:val="222222"/>
+          <w:shd w:val="clear" w:color="auto" w:fill="FFFFFF"/>
+        </w:rPr>
+        <w:t xml:space="preserve"> p(o</w:t>
+      </w:r>
+      <w:r>
+        <w:rPr>
+          <w:rFonts w:cstheme="minorHAnsi"/>
+          <w:color w:val="222222"/>
+          <w:shd w:val="clear" w:color="auto" w:fill="FFFFFF"/>
+        </w:rPr>
+        <w:t>)</w:t>
+      </w:r>
+      <w:r>
+        <w:rPr>
+          <w:rFonts w:cstheme="minorHAnsi"/>
+        </w:rPr>
+        <w:t xml:space="preserve"> </w:t>
+      </w:r>
+      <m:oMath>
         <m:nary>
           <m:naryPr>
             <m:chr m:val="∏"/>
             <m:limLoc m:val="undOvr"/>
-            <m:supHide m:val="1"/>
             <m:ctrlPr>
               <w:rPr>
-                <w:rFonts w:ascii="Cambria Math" w:hAnsi="Cambria Math"/>
-                <w:i/>
+                <w:rFonts w:ascii="Cambria Math" w:hAnsi="Cambria Math" w:cstheme="minorHAnsi"/>
               </w:rPr>
             </m:ctrlPr>
           </m:naryPr>
           <m:sub>
             <m:r>
+              <m:rPr>
+                <m:sty m:val="p"/>
+              </m:rPr>
               <w:rPr>
-                <w:rFonts w:ascii="Cambria Math" w:hAnsi="Cambria Math"/>
+                <w:rFonts w:ascii="Cambria Math" w:hAnsi="Cambria Math" w:cstheme="minorHAnsi"/>
               </w:rPr>
-              <m:t>cards</m:t>
+              <m:t>i=1</m:t>
             </m:r>
           </m:sub>
-          <m:sup/>
+          <m:sup>
+            <m:r>
+              <m:rPr>
+                <m:sty m:val="p"/>
+              </m:rPr>
+              <w:rPr>
+                <w:rFonts w:ascii="Cambria Math" w:hAnsi="Cambria Math" w:cstheme="minorHAnsi"/>
+              </w:rPr>
+              <m:t>n</m:t>
+            </m:r>
+          </m:sup>
           <m:e>
             <m:r>
+              <m:rPr>
+                <m:sty m:val="p"/>
+              </m:rPr>
               <w:rPr>
-                <w:rFonts w:ascii="Cambria Math" w:hAnsi="Cambria Math"/>
+                <w:rFonts w:ascii="Cambria Math" w:hAnsi="Cambria Math" w:cstheme="minorHAnsi"/>
               </w:rPr>
-              <m:t>p(card</m:t>
+              <m:t>[</m:t>
             </m:r>
+            <m:r>
+              <m:rPr>
+                <m:sty m:val="p"/>
+              </m:rPr>
+              <w:rPr>
+                <w:rFonts w:ascii="Cambria Math" w:hAnsi="Cambria Math" w:cstheme="minorHAnsi"/>
+              </w:rPr>
+              <m:t>p(</m:t>
+            </m:r>
+            <m:sSub>
+              <m:sSubPr>
+                <m:ctrlPr>
+                  <w:rPr>
+                    <w:rFonts w:ascii="Cambria Math" w:hAnsi="Cambria Math" w:cstheme="minorHAnsi"/>
+                  </w:rPr>
+                </m:ctrlPr>
+              </m:sSubPr>
+              <m:e>
+                <m:r>
+                  <m:rPr>
+                    <m:sty m:val="p"/>
+                  </m:rPr>
+                  <w:rPr>
+                    <w:rFonts w:ascii="Cambria Math" w:hAnsi="Cambria Math" w:cstheme="minorHAnsi"/>
+                  </w:rPr>
+                  <m:t>x</m:t>
+                </m:r>
+              </m:e>
+              <m:sub>
+                <m:r>
+                  <m:rPr>
+                    <m:sty m:val="p"/>
+                  </m:rPr>
+                  <w:rPr>
+                    <w:rFonts w:ascii="Cambria Math" w:hAnsi="Cambria Math" w:cstheme="minorHAnsi"/>
+                  </w:rPr>
+                  <m:t>i</m:t>
+                </m:r>
+              </m:sub>
+            </m:sSub>
           </m:e>
         </m:nary>
-        <m:d>
-          <m:dPr>
-            <m:begChr m:val="|"/>
+        <m:r>
+          <m:rPr>
+            <m:sty m:val="p"/>
+          </m:rPr>
+          <w:rPr>
+            <w:rFonts w:ascii="Cambria Math" w:hAnsi="Cambria Math" w:cstheme="minorHAnsi"/>
+          </w:rPr>
+          <m:t>|</m:t>
+        </m:r>
+        <m:r>
+          <m:rPr>
+            <m:sty m:val="p"/>
+          </m:rPr>
+          <w:rPr>
+            <w:rFonts w:ascii="Cambria Math" w:hAnsi="Cambria Math" w:cstheme="minorHAnsi"/>
+          </w:rPr>
+          <m:t>o</m:t>
+        </m:r>
+        <m:r>
+          <m:rPr>
+            <m:sty m:val="p"/>
+          </m:rPr>
+          <w:rPr>
+            <w:rFonts w:ascii="Cambria Math" w:hAnsi="Cambria Math" w:cstheme="minorHAnsi"/>
+          </w:rPr>
+          <m:t>)</m:t>
+        </m:r>
+      </m:oMath>
+      <w:r>
+        <w:rPr>
+          <w:rFonts w:eastAsiaTheme="minorEastAsia" w:cstheme="minorHAnsi"/>
+          <w:vertAlign w:val="superscript"/>
+        </w:rPr>
+        <w:t>C(ri</w:t>
+      </w:r>
+      <w:r>
+        <w:rPr>
+          <w:rFonts w:eastAsiaTheme="minorEastAsia" w:cstheme="minorHAnsi"/>
+          <w:vertAlign w:val="superscript"/>
+        </w:rPr>
+        <w:t>)</w:t>
+      </w:r>
+      <w:r>
+        <w:rPr>
+          <w:rFonts w:eastAsiaTheme="minorEastAsia" w:cstheme="minorHAnsi"/>
+        </w:rPr>
+        <w:t xml:space="preserve"> </w:t>
+      </w:r>
+      <w:r>
+        <w:rPr>
+          <w:rFonts w:eastAsiaTheme="minorEastAsia" w:cstheme="minorHAnsi"/>
+        </w:rPr>
+        <w:t>]</w:t>
+      </w:r>
+      <w:r>
+        <w:rPr>
+          <w:rFonts w:eastAsiaTheme="minorEastAsia" w:cstheme="minorHAnsi"/>
+        </w:rPr>
+        <w:t xml:space="preserve"> )</w:t>
+      </w:r>
+    </w:p>
+    <w:p>
+      <w:pPr>
+        <w:jc w:val="center"/>
+        <w:rPr>
+          <w:rFonts w:eastAsiaTheme="minorEastAsia" w:cstheme="minorHAnsi"/>
+        </w:rPr>
+      </w:pPr>
+      <w:proofErr w:type="gramStart"/>
+      <w:r>
+        <w:rPr>
+          <w:rFonts w:eastAsiaTheme="minorEastAsia" w:cstheme="minorHAnsi"/>
+        </w:rPr>
+        <w:t>with</w:t>
+      </w:r>
+      <w:proofErr w:type="gramEnd"/>
+    </w:p>
+    <w:p>
+      <w:pPr>
+        <w:jc w:val="center"/>
+        <w:rPr>
+          <w:rFonts w:eastAsiaTheme="minorEastAsia" w:cstheme="minorHAnsi"/>
+        </w:rPr>
+      </w:pPr>
+      <w:proofErr w:type="gramStart"/>
+      <w:r>
+        <w:rPr>
+          <w:rFonts w:eastAsiaTheme="minorEastAsia" w:cstheme="minorHAnsi"/>
+        </w:rPr>
+        <w:t>p(</w:t>
+      </w:r>
+      <w:proofErr w:type="gramEnd"/>
+      <w:r>
+        <w:rPr>
+          <w:rFonts w:eastAsiaTheme="minorEastAsia" w:cstheme="minorHAnsi"/>
+        </w:rPr>
+        <w:t>{V,L}</w:t>
+      </w:r>
+      <w:r>
+        <w:rPr>
+          <w:rFonts w:eastAsiaTheme="minorEastAsia" w:cstheme="minorHAnsi"/>
+        </w:rPr>
+        <w:t xml:space="preserve">) =  </w:t>
+      </w:r>
+      <m:oMath>
+        <m:f>
+          <m:fPr>
             <m:ctrlPr>
               <w:rPr>
-                <w:rFonts w:ascii="Cambria Math" w:hAnsi="Cambria Math"/>
+                <w:rFonts w:ascii="Cambria Math" w:eastAsiaTheme="minorEastAsia" w:hAnsi="Cambria Math" w:cstheme="minorHAnsi"/>
                 <w:i/>
               </w:rPr>
             </m:ctrlPr>
-          </m:dPr>
-          <m:e>
+          </m:fPr>
+          <m:num>
             <m:r>
               <w:rPr>
-                <w:rFonts w:ascii="Cambria Math" w:hAnsi="Cambria Math"/>
+                <w:rFonts w:ascii="Cambria Math" w:eastAsiaTheme="minorEastAsia" w:hAnsi="Cambria Math" w:cstheme="minorHAnsi"/>
               </w:rPr>
-              <m:t>loss</m:t>
+              <m:t>c(</m:t>
             </m:r>
-          </m:e>
-        </m:d>
+            <m:d>
+              <m:dPr>
+                <m:begChr m:val="{"/>
+                <m:endChr m:val="}"/>
+                <m:ctrlPr>
+                  <w:rPr>
+                    <w:rFonts w:ascii="Cambria Math" w:eastAsiaTheme="minorEastAsia" w:hAnsi="Cambria Math" w:cstheme="minorHAnsi"/>
+                    <w:i/>
+                  </w:rPr>
+                </m:ctrlPr>
+              </m:dPr>
+              <m:e>
+                <m:r>
+                  <w:rPr>
+                    <w:rFonts w:ascii="Cambria Math" w:eastAsiaTheme="minorEastAsia" w:hAnsi="Cambria Math" w:cstheme="minorHAnsi"/>
+                  </w:rPr>
+                  <m:t>V,L</m:t>
+                </m:r>
+              </m:e>
+            </m:d>
+            <m:r>
+              <w:rPr>
+                <w:rFonts w:ascii="Cambria Math" w:eastAsiaTheme="minorEastAsia" w:hAnsi="Cambria Math" w:cstheme="minorHAnsi"/>
+              </w:rPr>
+              <m:t>)</m:t>
+            </m:r>
+          </m:num>
+          <m:den>
+            <m:r>
+              <w:rPr>
+                <w:rFonts w:ascii="Cambria Math" w:eastAsiaTheme="minorEastAsia" w:hAnsi="Cambria Math" w:cstheme="minorHAnsi"/>
+              </w:rPr>
+              <m:t>n</m:t>
+            </m:r>
+          </m:den>
+        </m:f>
       </m:oMath>
-      <w:r>
-        <w:rPr>
-          <w:rFonts w:eastAsiaTheme="minorEastAsia"/>
-        </w:rPr>
-        <w:t>]</w:t>
-      </w:r>
-    </w:p>
-    <w:p>
-      <w:pPr>
-        <w:rPr>
-          <w:rFonts w:eastAsiaTheme="minorEastAsia"/>
-        </w:rPr>
-      </w:pPr>
+    </w:p>
+    <w:p>
+      <w:pPr>
+        <w:jc w:val="center"/>
+        <w:rPr>
+          <w:rFonts w:eastAsiaTheme="minorEastAsia" w:cstheme="minorHAnsi"/>
+        </w:rPr>
+      </w:pPr>
+      <w:proofErr w:type="gramStart"/>
+      <w:r>
+        <w:rPr>
+          <w:rFonts w:eastAsiaTheme="minorEastAsia" w:cstheme="minorHAnsi"/>
+        </w:rPr>
+        <w:t>p(</w:t>
+      </w:r>
+      <w:proofErr w:type="gramEnd"/>
+      <w:r>
+        <w:rPr>
+          <w:rFonts w:eastAsiaTheme="minorEastAsia" w:cstheme="minorHAnsi"/>
+        </w:rPr>
+        <w:t>x</w:t>
+      </w:r>
+      <w:r>
+        <w:rPr>
+          <w:rFonts w:eastAsiaTheme="minorEastAsia" w:cstheme="minorHAnsi"/>
+          <w:vertAlign w:val="subscript"/>
+        </w:rPr>
+        <w:t>i</w:t>
+      </w:r>
+      <w:r>
+        <w:rPr>
+          <w:rFonts w:eastAsiaTheme="minorEastAsia" w:cstheme="minorHAnsi"/>
+        </w:rPr>
+        <w:t>|</w:t>
+      </w:r>
+      <w:r>
+        <w:rPr>
+          <w:rFonts w:eastAsiaTheme="minorEastAsia" w:cstheme="minorHAnsi"/>
+        </w:rPr>
+        <w:t>{V,L}</w:t>
+      </w:r>
+      <w:r>
+        <w:rPr>
+          <w:rFonts w:eastAsiaTheme="minorEastAsia" w:cstheme="minorHAnsi"/>
+        </w:rPr>
+        <w:t>) =</w:t>
+      </w:r>
+      <m:oMath>
+        <m:f>
+          <m:fPr>
+            <m:ctrlPr>
+              <w:rPr>
+                <w:rFonts w:ascii="Cambria Math" w:eastAsiaTheme="minorEastAsia" w:hAnsi="Cambria Math" w:cstheme="minorHAnsi"/>
+                <w:i/>
+              </w:rPr>
+            </m:ctrlPr>
+          </m:fPr>
+          <m:num>
+            <m:r>
+              <w:rPr>
+                <w:rFonts w:ascii="Cambria Math" w:eastAsiaTheme="minorEastAsia" w:hAnsi="Cambria Math" w:cstheme="minorHAnsi"/>
+              </w:rPr>
+              <m:t xml:space="preserve"> C(x</m:t>
+            </m:r>
+            <m:r>
+              <w:rPr>
+                <w:rFonts w:ascii="Cambria Math" w:eastAsiaTheme="minorEastAsia" w:hAnsi="Cambria Math" w:cstheme="minorHAnsi"/>
+                <w:vertAlign w:val="subscript"/>
+              </w:rPr>
+              <m:t>i</m:t>
+            </m:r>
+            <m:r>
+              <w:rPr>
+                <w:rFonts w:ascii="Cambria Math" w:eastAsiaTheme="minorEastAsia" w:hAnsi="Cambria Math" w:cstheme="minorHAnsi"/>
+              </w:rPr>
+              <m:t>, {V,L}) + 1</m:t>
+            </m:r>
+          </m:num>
+          <m:den>
+            <m:nary>
+              <m:naryPr>
+                <m:chr m:val="∑"/>
+                <m:limLoc m:val="undOvr"/>
+                <m:supHide m:val="1"/>
+                <m:ctrlPr>
+                  <w:rPr>
+                    <w:rFonts w:ascii="Cambria Math" w:eastAsiaTheme="minorEastAsia" w:hAnsi="Cambria Math" w:cstheme="minorHAnsi"/>
+                    <w:i/>
+                  </w:rPr>
+                </m:ctrlPr>
+              </m:naryPr>
+              <m:sub>
+                <m:r>
+                  <w:rPr>
+                    <w:rFonts w:ascii="Cambria Math" w:eastAsiaTheme="minorEastAsia" w:hAnsi="Cambria Math" w:cstheme="minorHAnsi"/>
+                  </w:rPr>
+                  <m:t>i</m:t>
+                </m:r>
+              </m:sub>
+              <m:sup/>
+              <m:e>
+                <m:r>
+                  <w:rPr>
+                    <w:rFonts w:ascii="Cambria Math" w:eastAsiaTheme="minorEastAsia" w:hAnsi="Cambria Math" w:cstheme="minorHAnsi"/>
+                  </w:rPr>
+                  <m:t>C</m:t>
+                </m:r>
+                <m:d>
+                  <m:dPr>
+                    <m:ctrlPr>
+                      <w:rPr>
+                        <w:rFonts w:ascii="Cambria Math" w:eastAsiaTheme="minorEastAsia" w:hAnsi="Cambria Math" w:cstheme="minorHAnsi"/>
+                        <w:i/>
+                      </w:rPr>
+                    </m:ctrlPr>
+                  </m:dPr>
+                  <m:e>
+                    <m:r>
+                      <w:rPr>
+                        <w:rFonts w:ascii="Cambria Math" w:eastAsiaTheme="minorEastAsia" w:hAnsi="Cambria Math" w:cstheme="minorHAnsi"/>
+                      </w:rPr>
+                      <m:t xml:space="preserve">xi, </m:t>
+                    </m:r>
+                    <m:d>
+                      <m:dPr>
+                        <m:begChr m:val="{"/>
+                        <m:endChr m:val="}"/>
+                        <m:ctrlPr>
+                          <w:rPr>
+                            <w:rFonts w:ascii="Cambria Math" w:eastAsiaTheme="minorEastAsia" w:hAnsi="Cambria Math" w:cstheme="minorHAnsi"/>
+                            <w:i/>
+                          </w:rPr>
+                        </m:ctrlPr>
+                      </m:dPr>
+                      <m:e>
+                        <m:r>
+                          <w:rPr>
+                            <w:rFonts w:ascii="Cambria Math" w:eastAsiaTheme="minorEastAsia" w:hAnsi="Cambria Math" w:cstheme="minorHAnsi"/>
+                          </w:rPr>
+                          <m:t>V,L</m:t>
+                        </m:r>
+                      </m:e>
+                    </m:d>
+                  </m:e>
+                </m:d>
+                <m:r>
+                  <w:rPr>
+                    <w:rFonts w:ascii="Cambria Math" w:eastAsiaTheme="minorEastAsia" w:hAnsi="Cambria Math" w:cstheme="minorHAnsi"/>
+                  </w:rPr>
+                  <m:t>+n</m:t>
+                </m:r>
+              </m:e>
+            </m:nary>
+          </m:den>
+        </m:f>
+      </m:oMath>
+    </w:p>
+    <w:p>
+      <w:pPr>
+        <w:rPr>
+          <w:rFonts w:eastAsiaTheme="minorEastAsia" w:cstheme="minorHAnsi"/>
+        </w:rPr>
+      </w:pPr>
+      <w:r>
+        <w:rPr>
+          <w:rFonts w:eastAsiaTheme="minorEastAsia" w:cstheme="minorHAnsi"/>
+        </w:rPr>
+        <w:t>Not</w:t>
+      </w:r>
+      <w:r>
+        <w:rPr>
+          <w:rFonts w:eastAsiaTheme="minorEastAsia" w:cstheme="minorHAnsi"/>
+        </w:rPr>
+        <w:t>e the 1 in the numerator, this wa</w:t>
+      </w:r>
+      <w:r>
+        <w:rPr>
+          <w:rFonts w:eastAsiaTheme="minorEastAsia" w:cstheme="minorHAnsi"/>
+        </w:rPr>
+        <w:t>s</w:t>
+      </w:r>
+      <w:r>
+        <w:rPr>
+          <w:rFonts w:eastAsiaTheme="minorEastAsia" w:cstheme="minorHAnsi"/>
+        </w:rPr>
+        <w:t xml:space="preserve"> </w:t>
+      </w:r>
+      <w:proofErr w:type="spellStart"/>
+      <w:r>
+        <w:rPr>
+          <w:rFonts w:eastAsiaTheme="minorEastAsia" w:cstheme="minorHAnsi"/>
+        </w:rPr>
+        <w:t>inclded</w:t>
+      </w:r>
+      <w:proofErr w:type="spellEnd"/>
+      <w:r>
+        <w:rPr>
+          <w:rFonts w:eastAsiaTheme="minorEastAsia" w:cstheme="minorHAnsi"/>
+        </w:rPr>
+        <w:t xml:space="preserve"> to stop the probabilities from tending to 0 when faced with a run that does not include card </w:t>
+      </w:r>
+      <w:proofErr w:type="spellStart"/>
+      <w:r>
+        <w:rPr>
+          <w:rFonts w:eastAsiaTheme="minorEastAsia" w:cstheme="minorHAnsi"/>
+        </w:rPr>
+        <w:t>i</w:t>
+      </w:r>
+      <w:proofErr w:type="spellEnd"/>
+      <w:r>
+        <w:rPr>
+          <w:rFonts w:eastAsiaTheme="minorEastAsia" w:cstheme="minorHAnsi"/>
+        </w:rPr>
+        <w:t>.  The n in the denominator offset the 1’</w:t>
+      </w:r>
+      <w:r>
+        <w:rPr>
+          <w:rFonts w:eastAsiaTheme="minorEastAsia" w:cstheme="minorHAnsi"/>
+        </w:rPr>
+        <w:t>s in the numerator and ke</w:t>
+      </w:r>
+      <w:r>
+        <w:rPr>
+          <w:rFonts w:eastAsiaTheme="minorEastAsia" w:cstheme="minorHAnsi"/>
+        </w:rPr>
+        <w:t>p</w:t>
+      </w:r>
+      <w:r>
+        <w:rPr>
+          <w:rFonts w:eastAsiaTheme="minorEastAsia" w:cstheme="minorHAnsi"/>
+        </w:rPr>
+        <w:t>t</w:t>
+      </w:r>
+      <w:r>
+        <w:rPr>
+          <w:rFonts w:eastAsiaTheme="minorEastAsia" w:cstheme="minorHAnsi"/>
+        </w:rPr>
+        <w:t xml:space="preserve"> the</w:t>
+      </w:r>
+      <w:r>
+        <w:rPr>
+          <w:rFonts w:eastAsiaTheme="minorEastAsia" w:cstheme="minorHAnsi"/>
+        </w:rPr>
+        <w:t xml:space="preserve"> individual</w:t>
+      </w:r>
+      <w:r>
+        <w:rPr>
+          <w:rFonts w:eastAsiaTheme="minorEastAsia" w:cstheme="minorHAnsi"/>
+        </w:rPr>
+        <w:t xml:space="preserve"> probabilities between 0 and 1</w:t>
+      </w:r>
+      <w:r>
+        <w:rPr>
+          <w:rFonts w:eastAsiaTheme="minorEastAsia" w:cstheme="minorHAnsi"/>
+        </w:rPr>
+        <w:t>.</w:t>
+      </w:r>
+    </w:p>
+    <w:p>
+      <w:pPr>
+        <w:rPr>
+          <w:rFonts w:eastAsiaTheme="minorEastAsia" w:cstheme="minorHAnsi"/>
+          <w:b/>
+        </w:rPr>
+      </w:pPr>
+      <w:r>
+        <w:rPr>
+          <w:rFonts w:eastAsiaTheme="minorEastAsia" w:cstheme="minorHAnsi"/>
+          <w:b/>
+        </w:rPr>
+        <w:t>Result</w:t>
+      </w:r>
+      <w:r>
+        <w:rPr>
+          <w:rFonts w:eastAsiaTheme="minorEastAsia" w:cstheme="minorHAnsi"/>
+          <w:b/>
+        </w:rPr>
+        <w:t>:</w:t>
+      </w:r>
+    </w:p>
+    <w:p>
+      <w:pPr>
+        <w:ind w:firstLine="720"/>
+        <w:rPr>
+          <w:rFonts w:eastAsiaTheme="minorEastAsia" w:cstheme="minorHAnsi"/>
+        </w:rPr>
+      </w:pPr>
+      <w:r>
+        <w:rPr>
+          <w:rFonts w:cstheme="minorHAnsi"/>
+        </w:rPr>
+        <w:t xml:space="preserve">In order to break the data into training and validation sets a random selection was chosen from the overall data.  A simple random sample was taken with 80% of the data </w:t>
+      </w:r>
+      <w:r>
+        <w:rPr>
+          <w:rFonts w:cstheme="minorHAnsi"/>
+        </w:rPr>
+        <w:t>going towards training and 2</w:t>
+      </w:r>
+      <w:r>
+        <w:rPr>
+          <w:rFonts w:cstheme="minorHAnsi"/>
+        </w:rPr>
+        <w:t>0% going towards validation.  A random sample was acceptable because each run was completely independent of all other runs.  This gave a training matrix of 23,534x566 and a validation set of 5,884 runs.</w:t>
+      </w:r>
+    </w:p>
+    <w:p>
+      <w:pPr>
+        <w:rPr>
+          <w:rFonts w:eastAsiaTheme="minorEastAsia" w:cstheme="minorHAnsi"/>
+        </w:rPr>
+      </w:pPr>
+      <w:r>
+        <w:rPr>
+          <w:rFonts w:eastAsiaTheme="minorEastAsia" w:cstheme="minorHAnsi"/>
+        </w:rPr>
+        <w:tab/>
+      </w:r>
+      <w:r>
+        <w:rPr>
+          <w:rFonts w:eastAsiaTheme="minorEastAsia" w:cstheme="minorHAnsi"/>
+        </w:rPr>
+        <w:t xml:space="preserve">After running the training data through the model to learn </w:t>
+      </w:r>
+      <w:proofErr w:type="gramStart"/>
+      <w:r>
+        <w:rPr>
+          <w:rFonts w:eastAsiaTheme="minorEastAsia" w:cstheme="minorHAnsi"/>
+        </w:rPr>
+        <w:t>p(</w:t>
+      </w:r>
+      <w:proofErr w:type="gramEnd"/>
+      <w:r>
+        <w:rPr>
+          <w:rFonts w:eastAsiaTheme="minorEastAsia" w:cstheme="minorHAnsi"/>
+        </w:rPr>
+        <w:t>{V,L}) and p(x</w:t>
+      </w:r>
+      <w:r>
+        <w:rPr>
+          <w:rFonts w:eastAsiaTheme="minorEastAsia" w:cstheme="minorHAnsi"/>
+          <w:vertAlign w:val="subscript"/>
+        </w:rPr>
+        <w:t>i</w:t>
+      </w:r>
+      <w:r>
+        <w:rPr>
+          <w:rFonts w:eastAsiaTheme="minorEastAsia" w:cstheme="minorHAnsi"/>
+        </w:rPr>
+        <w:t>|{V,L}) the validation set was tested.  Comparing the outcomes from the validation set to the true outcomes, the percentage of runs that were correctly predicted by this model was 66.553% (misclassification rate of 33.447%).  Compared to guessing victory for all runs, which gives a misclassification rate of 29.094%, the MNB model appears to be worse than random weighted guessing.</w:t>
+      </w:r>
+    </w:p>
+    <w:p>
+      <w:pPr>
+        <w:rPr>
+          <w:rFonts w:eastAsiaTheme="minorEastAsia" w:cstheme="minorHAnsi"/>
+        </w:rPr>
+      </w:pPr>
+      <w:r>
+        <w:rPr>
+          <w:rFonts w:eastAsiaTheme="minorEastAsia" w:cstheme="minorHAnsi"/>
+        </w:rPr>
+        <w:tab/>
+        <w:t xml:space="preserve">Please see the readme file associated with the code located at </w:t>
+      </w:r>
+      <w:hyperlink r:id="rId5" w:history="1">
+        <w:r>
+          <w:rPr>
+            <w:rStyle w:val="Hyperlink"/>
+            <w:rFonts w:eastAsiaTheme="minorEastAsia" w:cstheme="minorHAnsi"/>
+          </w:rPr>
+          <w:t>https://github.com/kenttorell/MLFinal_StS</w:t>
+        </w:r>
+      </w:hyperlink>
+      <w:r>
+        <w:rPr>
+          <w:rFonts w:eastAsiaTheme="minorEastAsia" w:cstheme="minorHAnsi"/>
+        </w:rPr>
+        <w:t xml:space="preserve"> for information about how to reproduce these results (and more) on your own.</w:t>
+      </w:r>
+    </w:p>
+    <w:p>
+      <w:pPr>
+        <w:rPr>
+          <w:rFonts w:eastAsiaTheme="minorEastAsia" w:cstheme="minorHAnsi"/>
+        </w:rPr>
+      </w:pPr>
+      <w:r>
+        <w:rPr>
+          <w:rFonts w:eastAsiaTheme="minorEastAsia" w:cstheme="minorHAnsi"/>
+          <w:b/>
+        </w:rPr>
+        <w:t>Discussion:</w:t>
+      </w:r>
+    </w:p>
+    <w:p>
+      <w:pPr>
+        <w:rPr>
+          <w:rFonts w:eastAsiaTheme="minorEastAsia" w:cstheme="minorHAnsi"/>
+        </w:rPr>
+      </w:pPr>
+      <w:r>
+        <w:rPr>
+          <w:rFonts w:eastAsiaTheme="minorEastAsia" w:cstheme="minorHAnsi"/>
+        </w:rPr>
+        <w:tab/>
+        <w:t>There are a few reasons why the MNB produced a higher misclassification rate.  The first is that there are many confounding variables that were not considered for this model</w:t>
+      </w:r>
+      <w:r>
+        <w:rPr>
+          <w:rFonts w:eastAsiaTheme="minorEastAsia" w:cstheme="minorHAnsi"/>
+        </w:rPr>
+        <w:t xml:space="preserve">.  Some of these variables, which I will explain shortly, </w:t>
+      </w:r>
+      <w:r>
+        <w:rPr>
+          <w:rFonts w:eastAsiaTheme="minorEastAsia" w:cstheme="minorHAnsi"/>
+        </w:rPr>
+        <w:t>include</w:t>
+      </w:r>
+      <w:r>
+        <w:rPr>
+          <w:rFonts w:eastAsiaTheme="minorEastAsia" w:cstheme="minorHAnsi"/>
+        </w:rPr>
+        <w:t>:</w:t>
+      </w:r>
+      <w:r>
+        <w:rPr>
+          <w:rFonts w:eastAsiaTheme="minorEastAsia" w:cstheme="minorHAnsi"/>
+        </w:rPr>
+        <w:t xml:space="preserve"> skill of the player, health going into the final fight, relics obtained </w:t>
+      </w:r>
+      <w:r>
+        <w:rPr>
+          <w:rFonts w:eastAsiaTheme="minorEastAsia" w:cstheme="minorHAnsi"/>
+        </w:rPr>
+        <w:lastRenderedPageBreak/>
+        <w:t xml:space="preserve">throughout the run, </w:t>
+      </w:r>
+      <w:r>
+        <w:rPr>
+          <w:rFonts w:eastAsiaTheme="minorEastAsia" w:cstheme="minorHAnsi"/>
+        </w:rPr>
+        <w:t>which boss appears, which character is being used for the run, and many other unmeasurable variables such as dumb luck.</w:t>
+      </w:r>
+    </w:p>
+    <w:p>
+      <w:pPr>
+        <w:rPr>
+          <w:rFonts w:eastAsiaTheme="minorEastAsia" w:cstheme="minorHAnsi"/>
+          <w:i/>
+        </w:rPr>
+      </w:pPr>
+      <w:r>
+        <w:rPr>
+          <w:rFonts w:eastAsiaTheme="minorEastAsia" w:cstheme="minorHAnsi"/>
+          <w:i/>
+        </w:rPr>
+        <w:t>Health:</w:t>
+      </w:r>
+    </w:p>
+    <w:p>
+      <w:pPr>
+        <w:ind w:firstLine="720"/>
+        <w:rPr>
+          <w:rFonts w:eastAsiaTheme="minorEastAsia" w:cstheme="minorHAnsi"/>
+        </w:rPr>
+      </w:pPr>
+      <w:r>
+        <w:rPr>
+          <w:rFonts w:eastAsiaTheme="minorEastAsia" w:cstheme="minorHAnsi"/>
+        </w:rPr>
+        <w:t xml:space="preserve">Health </w:t>
+      </w:r>
+      <w:r>
+        <w:rPr>
+          <w:rFonts w:eastAsiaTheme="minorEastAsia" w:cstheme="minorHAnsi"/>
+        </w:rPr>
+        <w:t>is the deciding factor between victory and defeat.  Once a player’s health reaches zero their game ends in a defeat.  The amount of health the player possesses when entering the final fight is not guaranteed and can change from run to run.  It would stand to reason that the more health the player starts with, the more likely the chance for success.</w:t>
+      </w:r>
+    </w:p>
+    <w:p>
+      <w:pPr>
+        <w:rPr>
+          <w:rFonts w:eastAsiaTheme="minorEastAsia" w:cstheme="minorHAnsi"/>
+        </w:rPr>
+      </w:pPr>
+      <w:r>
+        <w:rPr>
+          <w:rFonts w:eastAsiaTheme="minorEastAsia" w:cstheme="minorHAnsi"/>
+          <w:i/>
+        </w:rPr>
+        <w:t>Relics:</w:t>
+      </w:r>
+      <w:r>
+        <w:rPr>
+          <w:rFonts w:eastAsiaTheme="minorEastAsia" w:cstheme="minorHAnsi"/>
+        </w:rPr>
+        <w:t xml:space="preserve"> </w:t>
+      </w:r>
+    </w:p>
+    <w:p>
+      <w:pPr>
+        <w:rPr>
+          <w:rFonts w:eastAsiaTheme="minorEastAsia" w:cstheme="minorHAnsi"/>
+        </w:rPr>
+      </w:pPr>
+      <w:r>
+        <w:rPr>
+          <w:rFonts w:eastAsiaTheme="minorEastAsia" w:cstheme="minorHAnsi"/>
+        </w:rPr>
+        <w:tab/>
+        <w:t xml:space="preserve">In addition to collecting cards with each run, the player also collects special passive improvements called relics.  These give special bonuses such as increasing maximum health, increasing the player’s deck’s ability to deal damage or block damage, along with many other beneficial effects.  These relics can change the effectiveness of certain cards and thus can </w:t>
+      </w:r>
+      <w:r>
+        <w:rPr>
+          <w:rFonts w:eastAsiaTheme="minorEastAsia" w:cstheme="minorHAnsi"/>
+        </w:rPr>
+        <w:t>determine not only the power level of the player’s deck, but also affects their chances for victory.</w:t>
+      </w:r>
+    </w:p>
+    <w:p>
+      <w:pPr>
+        <w:rPr>
+          <w:rFonts w:eastAsiaTheme="minorEastAsia" w:cstheme="minorHAnsi"/>
+        </w:rPr>
+      </w:pPr>
+      <w:r>
+        <w:rPr>
+          <w:rFonts w:eastAsiaTheme="minorEastAsia" w:cstheme="minorHAnsi"/>
+          <w:i/>
+        </w:rPr>
+        <w:t>Bosses:</w:t>
+      </w:r>
+      <w:r>
+        <w:rPr>
+          <w:rFonts w:eastAsiaTheme="minorEastAsia" w:cstheme="minorHAnsi"/>
+        </w:rPr>
+        <w:t xml:space="preserve"> </w:t>
+      </w:r>
+    </w:p>
+    <w:p>
+      <w:pPr>
+        <w:rPr>
+          <w:rFonts w:eastAsiaTheme="minorEastAsia" w:cstheme="minorHAnsi"/>
+        </w:rPr>
+      </w:pPr>
+      <w:r>
+        <w:rPr>
+          <w:rFonts w:eastAsiaTheme="minorEastAsia" w:cstheme="minorHAnsi"/>
+        </w:rPr>
+        <w:tab/>
+        <w:t>When data was collected for this project, there were three different bosses that could appear as for the final fight.  These bosses have strategies associated with them.  Not only that, but certain characters are strong against certain bosses while much weaker against others.  This means that a player who could easily beat one of the bosses might still lose if presented with a boss that the player’s character was weak against.</w:t>
+      </w:r>
+    </w:p>
+    <w:p>
+      <w:pPr>
+        <w:rPr>
+          <w:rFonts w:eastAsiaTheme="minorEastAsia" w:cstheme="minorHAnsi"/>
+        </w:rPr>
+      </w:pPr>
+      <w:r>
+        <w:rPr>
+          <w:rFonts w:eastAsiaTheme="minorEastAsia" w:cstheme="minorHAnsi"/>
+          <w:i/>
+        </w:rPr>
+        <w:t>Characters:</w:t>
+      </w:r>
+      <w:r>
+        <w:rPr>
+          <w:rFonts w:eastAsiaTheme="minorEastAsia" w:cstheme="minorHAnsi"/>
+        </w:rPr>
+        <w:t xml:space="preserve"> </w:t>
+      </w:r>
+    </w:p>
+    <w:p>
+      <w:pPr>
+        <w:rPr>
+          <w:rFonts w:eastAsiaTheme="minorEastAsia" w:cstheme="minorHAnsi"/>
+        </w:rPr>
+      </w:pPr>
+      <w:r>
+        <w:rPr>
+          <w:rFonts w:eastAsiaTheme="minorEastAsia" w:cstheme="minorHAnsi"/>
+        </w:rPr>
+        <w:tab/>
+        <w:t xml:space="preserve">Each run collected from the data has one of three characters associated with it.  These character choices determine multiple aspects of the run including card choices, relic choices, starting deck, and the starting relic.  Each of the characters is associated with a color, red is The Ironclad, green is The Silent, and blue is The Defect.  Each card included in the game is also associated with a particular color: red, green, blue, or colorless.  While normally each character may only choose from cards that correspond to their player color (with colorless cards being available to all characters), there is a relic in the game </w:t>
+      </w:r>
+      <w:r>
+        <w:rPr>
+          <w:rFonts w:eastAsiaTheme="minorEastAsia" w:cstheme="minorHAnsi"/>
+        </w:rPr>
+        <w:t xml:space="preserve">which allows the </w:t>
+      </w:r>
+      <w:r>
+        <w:rPr>
+          <w:rFonts w:eastAsiaTheme="minorEastAsia" w:cstheme="minorHAnsi"/>
+        </w:rPr>
+        <w:t>character</w:t>
+      </w:r>
+      <w:r>
+        <w:rPr>
+          <w:rFonts w:eastAsiaTheme="minorEastAsia" w:cstheme="minorHAnsi"/>
+        </w:rPr>
+        <w:t>s</w:t>
+      </w:r>
+      <w:r>
+        <w:rPr>
+          <w:rFonts w:eastAsiaTheme="minorEastAsia" w:cstheme="minorHAnsi"/>
+        </w:rPr>
+        <w:t xml:space="preserve"> to pick from any card pool</w:t>
+      </w:r>
+      <w:r>
+        <w:rPr>
+          <w:rFonts w:eastAsiaTheme="minorEastAsia" w:cstheme="minorHAnsi"/>
+        </w:rPr>
+        <w:t>, regardless of color restrictions</w:t>
+      </w:r>
+      <w:r>
+        <w:rPr>
+          <w:rFonts w:eastAsiaTheme="minorEastAsia" w:cstheme="minorHAnsi"/>
+        </w:rPr>
+        <w:t>.</w:t>
+      </w:r>
+    </w:p>
+    <w:p>
+      <w:pPr>
+        <w:rPr>
+          <w:rFonts w:eastAsiaTheme="minorEastAsia" w:cstheme="minorHAnsi"/>
+          <w:i/>
+        </w:rPr>
+      </w:pPr>
+      <w:r>
+        <w:rPr>
+          <w:rFonts w:eastAsiaTheme="minorEastAsia" w:cstheme="minorHAnsi"/>
+          <w:i/>
+        </w:rPr>
+        <w:t>Card dependence:</w:t>
+      </w:r>
+    </w:p>
+    <w:p>
+      <w:pPr>
+        <w:rPr>
+          <w:rFonts w:eastAsiaTheme="minorEastAsia" w:cstheme="minorHAnsi"/>
+        </w:rPr>
+      </w:pPr>
+      <w:r>
+        <w:rPr>
+          <w:rFonts w:eastAsiaTheme="minorEastAsia" w:cstheme="minorHAnsi"/>
+        </w:rPr>
+        <w:tab/>
+        <w:t xml:space="preserve">Perhaps the biggest reason for why MNB fails is because NB models rely on the independence of the parameters.  </w:t>
+      </w:r>
+      <w:r>
+        <w:rPr>
+          <w:rFonts w:eastAsiaTheme="minorEastAsia" w:cstheme="minorHAnsi"/>
+          <w:i/>
+        </w:rPr>
+        <w:t xml:space="preserve">Slay </w:t>
+      </w:r>
+      <w:proofErr w:type="gramStart"/>
+      <w:r>
+        <w:rPr>
+          <w:rFonts w:eastAsiaTheme="minorEastAsia" w:cstheme="minorHAnsi"/>
+          <w:i/>
+        </w:rPr>
+        <w:t>The</w:t>
+      </w:r>
+      <w:proofErr w:type="gramEnd"/>
+      <w:r>
+        <w:rPr>
+          <w:rFonts w:eastAsiaTheme="minorEastAsia" w:cstheme="minorHAnsi"/>
+          <w:i/>
+        </w:rPr>
+        <w:t xml:space="preserve"> Spire</w:t>
+      </w:r>
+      <w:r>
+        <w:rPr>
+          <w:rFonts w:eastAsiaTheme="minorEastAsia" w:cstheme="minorHAnsi"/>
+        </w:rPr>
+        <w:t xml:space="preserve"> decks require synergy to perform well.  So much so that the best card in one deck may be completely useless and actually detrimental if placed into a deck that doesn’t synergize well with it.  Because of this the independence assumption of </w:t>
+      </w:r>
+      <w:r>
+        <w:rPr>
+          <w:rFonts w:eastAsiaTheme="minorEastAsia" w:cstheme="minorHAnsi"/>
+        </w:rPr>
+        <w:t>MNB fails, meaning that MNB is not a good prediction model for this data.</w:t>
+      </w:r>
+    </w:p>
+    <w:p>
+      <w:pPr>
+        <w:rPr>
+          <w:rFonts w:eastAsiaTheme="minorEastAsia" w:cstheme="minorHAnsi"/>
+          <w:b/>
+        </w:rPr>
+      </w:pPr>
+      <w:r>
+        <w:rPr>
+          <w:rFonts w:eastAsiaTheme="minorEastAsia" w:cstheme="minorHAnsi"/>
+          <w:b/>
+        </w:rPr>
+        <w:t>Other M</w:t>
+      </w:r>
       <w:bookmarkStart w:id="0" w:name="_GoBack"/>
       <w:bookmarkEnd w:id="0"/>
+      <w:r>
+        <w:rPr>
+          <w:rFonts w:eastAsiaTheme="minorEastAsia" w:cstheme="minorHAnsi"/>
+          <w:b/>
+        </w:rPr>
+        <w:t>odels and Future Work:</w:t>
+      </w:r>
     </w:p>
     <w:sectPr>
       <w:pgSz w:w="12240" w:h="15840"/>
@@ -1236,6 +3104,17 @@
       <w:szCs w:val="16"/>
     </w:rPr>
   </w:style>
+  <w:style w:type="character" w:styleId="Hyperlink">
+    <w:name w:val="Hyperlink"/>
+    <w:basedOn w:val="DefaultParagraphFont"/>
+    <w:uiPriority w:val="99"/>
+    <w:unhideWhenUsed/>
+    <w:rsid w:val="00342AE2"/>
+    <w:rPr>
+      <w:color w:val="0563C1" w:themeColor="hyperlink"/>
+      <w:u w:val="single"/>
+    </w:rPr>
+  </w:style>
 </w:styles>
 </file>
 
@@ -1464,6 +3343,17 @@
       <w:rFonts w:ascii="Tahoma" w:hAnsi="Tahoma" w:cs="Tahoma"/>
       <w:sz w:val="16"/>
       <w:szCs w:val="16"/>
+    </w:rPr>
+  </w:style>
+  <w:style w:type="character" w:styleId="Hyperlink">
+    <w:name w:val="Hyperlink"/>
+    <w:basedOn w:val="DefaultParagraphFont"/>
+    <w:uiPriority w:val="99"/>
+    <w:unhideWhenUsed/>
+    <w:rsid w:val="00342AE2"/>
+    <w:rPr>
+      <w:color w:val="0563C1" w:themeColor="hyperlink"/>
+      <w:u w:val="single"/>
     </w:rPr>
   </w:style>
 </w:styles>
@@ -1758,7 +3648,7 @@
   <a:extraClrSchemeLst/>
   <a:extLst>
     <a:ext uri="{05A4C25C-085E-4340-85A3-A5531E510DB2}">
-      <thm15:themeFamily xmlns="" xmlns:thm15="http://schemas.microsoft.com/office/thememl/2012/main" name="Office Theme" id="{62F939B6-93AF-4DB8-9C6B-D6C7DFDC589F}" vid="{4A3C46E8-61CC-4603-A589-7422A47A8E4A}"/>
+      <thm15:themeFamily xmlns:thm15="http://schemas.microsoft.com/office/thememl/2012/main" xmlns="" name="Office Theme" id="{62F939B6-93AF-4DB8-9C6B-D6C7DFDC589F}" vid="{4A3C46E8-61CC-4603-A589-7422A47A8E4A}"/>
     </a:ext>
   </a:extLst>
 </a:theme>

</xml_diff>

<commit_message>
Some extra models added to paper
</commit_message>
<xml_diff>
--- a/PaperWord.docx
+++ b/PaperWord.docx
@@ -30,32 +30,520 @@
           <w:b/>
           <w:i/>
         </w:rPr>
-        <w:t xml:space="preserve">Slay </w:t>
-      </w:r>
-      <w:proofErr w:type="gramStart"/>
+        <w:t>Slay The Spire</w:t>
+      </w:r>
       <w:r>
         <w:rPr>
           <w:rFonts w:cstheme="minorHAnsi"/>
           <w:b/>
+        </w:rPr>
+        <w:t xml:space="preserve"> Run</w:t>
+      </w:r>
+    </w:p>
+    <w:p>
+      <w:pPr>
+        <w:jc w:val="center"/>
+        <w:rPr>
+          <w:rFonts w:cstheme="minorHAnsi"/>
+          <w:b/>
+        </w:rPr>
+      </w:pPr>
+      <w:r>
+        <w:rPr>
+          <w:rFonts w:cstheme="minorHAnsi"/>
+          <w:b/>
+        </w:rPr>
+        <w:t>Kent Torell</w:t>
+      </w:r>
+    </w:p>
+    <w:p>
+      <w:pPr>
+        <w:rPr>
+          <w:rFonts w:cstheme="minorHAnsi"/>
+          <w:b/>
+        </w:rPr>
+      </w:pPr>
+    </w:p>
+    <w:p>
+      <w:pPr>
+        <w:rPr>
+          <w:rFonts w:cstheme="minorHAnsi"/>
+        </w:rPr>
+      </w:pPr>
+      <w:r>
+        <w:rPr>
+          <w:rFonts w:cstheme="minorHAnsi"/>
+          <w:b/>
+        </w:rPr>
+        <w:t>Introduction:</w:t>
+      </w:r>
+    </w:p>
+    <w:p>
+      <w:pPr>
+        <w:rPr>
+          <w:rFonts w:cstheme="minorHAnsi"/>
+        </w:rPr>
+      </w:pPr>
+      <w:r>
+        <w:rPr>
+          <w:rFonts w:cstheme="minorHAnsi"/>
+        </w:rPr>
+        <w:tab/>
+      </w:r>
+      <w:r>
+        <w:rPr>
+          <w:rFonts w:cstheme="minorHAnsi"/>
           <w:i/>
         </w:rPr>
-        <w:t>The</w:t>
-      </w:r>
-      <w:proofErr w:type="gramEnd"/>
+        <w:t xml:space="preserve">Slay The Spire </w:t>
+      </w:r>
+      <w:r>
+        <w:rPr>
+          <w:rFonts w:cstheme="minorHAnsi"/>
+        </w:rPr>
+        <w:t>is a deck</w:t>
+      </w:r>
+      <w:r>
+        <w:rPr>
+          <w:rFonts w:cstheme="minorHAnsi"/>
+        </w:rPr>
+        <w:t>-</w:t>
+      </w:r>
+      <w:r>
+        <w:rPr>
+          <w:rFonts w:cstheme="minorHAnsi"/>
+        </w:rPr>
+        <w:t>building, rogue-like, turn</w:t>
+      </w:r>
+      <w:r>
+        <w:rPr>
+          <w:rFonts w:cstheme="minorHAnsi"/>
+        </w:rPr>
+        <w:t>-</w:t>
+      </w:r>
+      <w:r>
+        <w:rPr>
+          <w:rFonts w:cstheme="minorHAnsi"/>
+        </w:rPr>
+        <w:t>based role playing game</w:t>
+      </w:r>
+      <w:r>
+        <w:rPr>
+          <w:rFonts w:cstheme="minorHAnsi"/>
+        </w:rPr>
+        <w:t xml:space="preserve"> that has been gaining popularity since it was first released as an early access game in November of 2017.  The game is fairly difficult, with only about </w:t>
+      </w:r>
+      <w:r>
+        <w:rPr>
+          <w:rFonts w:cstheme="minorHAnsi"/>
+        </w:rPr>
+        <w:t>15-20</w:t>
+      </w:r>
+      <w:r>
+        <w:rPr>
+          <w:rFonts w:cstheme="minorHAnsi"/>
+        </w:rPr>
+        <w:t>% of all runs achieving victory</w:t>
+      </w:r>
+      <w:r>
+        <w:rPr>
+          <w:rFonts w:cstheme="minorHAnsi"/>
+        </w:rPr>
+        <w:t xml:space="preserve">, </w:t>
+      </w:r>
+      <w:r>
+        <w:rPr>
+          <w:rFonts w:cstheme="minorHAnsi"/>
+        </w:rPr>
+        <w:t>and</w:t>
+      </w:r>
+      <w:r>
+        <w:rPr>
+          <w:rFonts w:cstheme="minorHAnsi"/>
+        </w:rPr>
+        <w:t>,</w:t>
+      </w:r>
+      <w:r>
+        <w:rPr>
+          <w:rFonts w:cstheme="minorHAnsi"/>
+        </w:rPr>
+        <w:t xml:space="preserve"> while a large portion of the success chance comes from tight gameplay</w:t>
+      </w:r>
+      <w:r>
+        <w:rPr>
+          <w:rFonts w:cstheme="minorHAnsi"/>
+        </w:rPr>
+        <w:t>,</w:t>
+      </w:r>
+      <w:r>
+        <w:rPr>
+          <w:rFonts w:cstheme="minorHAnsi"/>
+        </w:rPr>
+        <w:t xml:space="preserve"> an even larger portion comes down to luck and </w:t>
+      </w:r>
+      <w:r>
+        <w:rPr>
+          <w:rFonts w:cstheme="minorHAnsi"/>
+        </w:rPr>
+        <w:t>deck composition.</w:t>
+      </w:r>
+      <w:r>
+        <w:rPr>
+          <w:rFonts w:cstheme="minorHAnsi"/>
+        </w:rPr>
+        <w:t xml:space="preserve">  This project focuses on predicting the outcome of the final fight of </w:t>
+      </w:r>
+      <w:r>
+        <w:rPr>
+          <w:rFonts w:cstheme="minorHAnsi"/>
+        </w:rPr>
+        <w:t xml:space="preserve">each run </w:t>
+      </w:r>
+      <w:r>
+        <w:rPr>
+          <w:rFonts w:cstheme="minorHAnsi"/>
+        </w:rPr>
+        <w:t>(which at the inception of the project was the Act 3 boss)</w:t>
+      </w:r>
+      <w:r>
+        <w:rPr>
+          <w:rFonts w:cstheme="minorHAnsi"/>
+        </w:rPr>
+        <w:t xml:space="preserve"> based solely on the composition of the deck going into the fight.</w:t>
+      </w:r>
+    </w:p>
+    <w:p>
+      <w:pPr>
+        <w:rPr>
+          <w:rFonts w:cstheme="minorHAnsi"/>
+        </w:rPr>
+      </w:pPr>
       <w:r>
         <w:rPr>
           <w:rFonts w:cstheme="minorHAnsi"/>
           <w:b/>
+        </w:rPr>
+        <w:t>Data:</w:t>
+      </w:r>
+    </w:p>
+    <w:p>
+      <w:pPr>
+        <w:rPr>
+          <w:rFonts w:cstheme="minorHAnsi"/>
+        </w:rPr>
+      </w:pPr>
+      <w:r>
+        <w:rPr>
+          <w:rFonts w:cstheme="minorHAnsi"/>
+        </w:rPr>
+        <w:tab/>
+        <w:t xml:space="preserve">With permission from MegaCrit, the developers of </w:t>
+      </w:r>
+      <w:r>
+        <w:rPr>
+          <w:rFonts w:cstheme="minorHAnsi"/>
           <w:i/>
         </w:rPr>
-        <w:t xml:space="preserve"> Spire</w:t>
-      </w:r>
-      <w:r>
+        <w:t xml:space="preserve">Slay The Spire, </w:t>
+      </w:r>
+      <w:r>
+        <w:rPr>
+          <w:rFonts w:cstheme="minorHAnsi"/>
+        </w:rPr>
+        <w:t xml:space="preserve">I was able to obtain run data for </w:t>
+      </w:r>
+      <w:r>
+        <w:rPr>
+          <w:rFonts w:cstheme="minorHAnsi"/>
+        </w:rPr>
+        <w:t>approximately 188,000 runs</w:t>
+      </w:r>
+      <w:r>
+        <w:rPr>
+          <w:rFonts w:cstheme="minorHAnsi"/>
+        </w:rPr>
+        <w:t xml:space="preserve">.  From these runs I only included runs that reached the boss of Act 3.  This gave </w:t>
+      </w:r>
+      <w:r>
+        <w:rPr>
+          <w:rFonts w:cstheme="minorHAnsi"/>
+        </w:rPr>
+        <w:t>about</w:t>
+      </w:r>
+      <w:r>
+        <w:rPr>
+          <w:rFonts w:cstheme="minorHAnsi"/>
+        </w:rPr>
+        <w:t xml:space="preserve"> </w:t>
+      </w:r>
+      <w:r>
+        <w:rPr>
+          <w:rFonts w:cstheme="minorHAnsi"/>
+        </w:rPr>
+        <w:t>3</w:t>
+      </w:r>
+      <w:r>
+        <w:rPr>
+          <w:rFonts w:cstheme="minorHAnsi"/>
+        </w:rPr>
+        <w:t>0</w:t>
+      </w:r>
+      <w:r>
+        <w:rPr>
+          <w:rFonts w:cstheme="minorHAnsi"/>
+        </w:rPr>
+        <w:t>,000 runs with which to train and test a model.</w:t>
+      </w:r>
+    </w:p>
+    <w:p>
+      <w:pPr>
+        <w:rPr>
+          <w:rFonts w:cstheme="minorHAnsi"/>
+        </w:rPr>
+      </w:pPr>
+      <w:r>
+        <w:rPr>
+          <w:rFonts w:cstheme="minorHAnsi"/>
+        </w:rPr>
+        <w:tab/>
+      </w:r>
+      <w:r>
+        <w:rPr>
+          <w:rFonts w:cstheme="minorHAnsi"/>
+        </w:rPr>
+        <w:t xml:space="preserve">While there is no limit to the number of cards that can go into </w:t>
+      </w:r>
+      <w:r>
+        <w:rPr>
+          <w:rFonts w:cstheme="minorHAnsi"/>
+        </w:rPr>
+        <w:t>a</w:t>
+      </w:r>
+      <w:r>
+        <w:rPr>
+          <w:rFonts w:cstheme="minorHAnsi"/>
+        </w:rPr>
+        <w:t xml:space="preserve"> deck</w:t>
+      </w:r>
+      <w:r>
+        <w:rPr>
+          <w:rFonts w:cstheme="minorHAnsi"/>
+        </w:rPr>
+        <w:t>,</w:t>
+      </w:r>
+      <w:r>
+        <w:rPr>
+          <w:rFonts w:cstheme="minorHAnsi"/>
+        </w:rPr>
+        <w:t xml:space="preserve"> most runs usually have between 20 and 40 cards in them.  The data that was provided for this project had runs consisting of card co</w:t>
+      </w:r>
+      <w:r>
+        <w:rPr>
+          <w:rFonts w:cstheme="minorHAnsi"/>
+        </w:rPr>
+        <w:t>unts between 1 and 279 with a</w:t>
+      </w:r>
+      <w:r>
+        <w:rPr>
+          <w:rFonts w:cstheme="minorHAnsi"/>
+        </w:rPr>
+        <w:t xml:space="preserve"> </w:t>
+      </w:r>
+      <w:r>
+        <w:rPr>
+          <w:rFonts w:cstheme="minorHAnsi"/>
+        </w:rPr>
+        <w:t>mean</w:t>
+      </w:r>
+      <w:r>
+        <w:rPr>
+          <w:rFonts w:cstheme="minorHAnsi"/>
+        </w:rPr>
+        <w:t xml:space="preserve"> deck size of 29.</w:t>
+      </w:r>
+      <w:r>
+        <w:rPr>
+          <w:rFonts w:cstheme="minorHAnsi"/>
+        </w:rPr>
+        <w:t>9</w:t>
+      </w:r>
+      <w:r>
+        <w:rPr>
+          <w:rFonts w:cstheme="minorHAnsi"/>
+        </w:rPr>
+        <w:t xml:space="preserve"> </w:t>
+      </w:r>
+      <w:r>
+        <w:rPr>
+          <w:rFonts w:cstheme="minorHAnsi"/>
+        </w:rPr>
+        <w:t>cards</w:t>
+      </w:r>
+      <w:r>
+        <w:rPr>
+          <w:rFonts w:cstheme="minorHAnsi"/>
+        </w:rPr>
+        <w:t xml:space="preserve"> and median of 30</w:t>
+      </w:r>
+      <w:r>
+        <w:rPr>
+          <w:rFonts w:cstheme="minorHAnsi"/>
+        </w:rPr>
+        <w:t xml:space="preserve">.  </w:t>
+      </w:r>
+      <w:r>
+        <w:rPr>
+          <w:rFonts w:cstheme="minorHAnsi"/>
+        </w:rPr>
+        <w:t>The features used for this project were the counts of cards in any given run</w:t>
+      </w:r>
+      <w:r>
+        <w:rPr>
+          <w:rFonts w:cstheme="minorHAnsi"/>
+        </w:rPr>
+        <w:t xml:space="preserve">.  The number of </w:t>
+      </w:r>
+      <w:r>
+        <w:rPr>
+          <w:rFonts w:cstheme="minorHAnsi"/>
+        </w:rPr>
+        <w:t xml:space="preserve">unique </w:t>
+      </w:r>
+      <w:r>
+        <w:rPr>
+          <w:rFonts w:cstheme="minorHAnsi"/>
+        </w:rPr>
+        <w:t xml:space="preserve">cards implemented </w:t>
+      </w:r>
+      <w:r>
+        <w:rPr>
+          <w:rFonts w:cstheme="minorHAnsi"/>
+        </w:rPr>
+        <w:t>into the game</w:t>
+      </w:r>
+      <w:r>
+        <w:rPr>
+          <w:rFonts w:cstheme="minorHAnsi"/>
+        </w:rPr>
+        <w:t xml:space="preserve"> </w:t>
+      </w:r>
+      <w:r>
+        <w:rPr>
+          <w:rFonts w:cstheme="minorHAnsi"/>
+        </w:rPr>
+        <w:t>when data was collected was 283; each card has an upgraded version as well, bringing the final count to 566 features.</w:t>
+      </w:r>
+    </w:p>
+    <w:p>
+      <w:pPr>
         <w:rPr>
           <w:rFonts w:cstheme="minorHAnsi"/>
           <w:b/>
         </w:rPr>
-        <w:t xml:space="preserve"> Run</w:t>
+      </w:pPr>
+      <w:r>
+        <w:rPr>
+          <w:rFonts w:cstheme="minorHAnsi"/>
+          <w:b/>
+        </w:rPr>
+        <w:t>Model:</w:t>
+      </w:r>
+    </w:p>
+    <w:p>
+      <w:pPr>
+        <w:rPr>
+          <w:rFonts w:cstheme="minorHAnsi"/>
+        </w:rPr>
+      </w:pPr>
+      <w:r>
+        <w:rPr>
+          <w:rFonts w:cstheme="minorHAnsi"/>
+        </w:rPr>
+        <w:tab/>
+      </w:r>
+      <w:r>
+        <w:rPr>
+          <w:rFonts w:cstheme="minorHAnsi"/>
+        </w:rPr>
+        <w:t>Each run is a sparse set of counts that produce a binary outcome</w:t>
+      </w:r>
+      <w:r>
+        <w:rPr>
+          <w:rFonts w:cstheme="minorHAnsi"/>
+        </w:rPr>
+        <w:t xml:space="preserve"> (either a win or a loss)</w:t>
+      </w:r>
+      <w:r>
+        <w:rPr>
+          <w:rFonts w:cstheme="minorHAnsi"/>
+        </w:rPr>
+        <w:t>.</w:t>
+      </w:r>
+      <w:r>
+        <w:rPr>
+          <w:rFonts w:cstheme="minorHAnsi"/>
+        </w:rPr>
+        <w:t xml:space="preserve">  Because of this, the model chosen to </w:t>
+      </w:r>
+      <w:r>
+        <w:rPr>
+          <w:rFonts w:cstheme="minorHAnsi"/>
+        </w:rPr>
+        <w:t>predict</w:t>
+      </w:r>
+      <w:r>
+        <w:rPr>
+          <w:rFonts w:cstheme="minorHAnsi"/>
+        </w:rPr>
+        <w:t xml:space="preserve"> the </w:t>
+      </w:r>
+      <w:r>
+        <w:rPr>
+          <w:rFonts w:cstheme="minorHAnsi"/>
+        </w:rPr>
+        <w:t>outcomes</w:t>
+      </w:r>
+      <w:r>
+        <w:rPr>
+          <w:rFonts w:cstheme="minorHAnsi"/>
+        </w:rPr>
+        <w:t xml:space="preserve"> was a Multinomial Naïve Bayes</w:t>
+      </w:r>
+      <w:r>
+        <w:rPr>
+          <w:rFonts w:cstheme="minorHAnsi"/>
+        </w:rPr>
+        <w:t xml:space="preserve"> (MNB)</w:t>
+      </w:r>
+      <w:r>
+        <w:rPr>
+          <w:rFonts w:cstheme="minorHAnsi"/>
+        </w:rPr>
+        <w:t>.</w:t>
+      </w:r>
+      <w:r>
+        <w:rPr>
+          <w:rFonts w:cstheme="minorHAnsi"/>
+        </w:rPr>
+        <w:t xml:space="preserve">  Naïve Bayes</w:t>
+      </w:r>
+      <w:r>
+        <w:rPr>
+          <w:rFonts w:cstheme="minorHAnsi"/>
+        </w:rPr>
+        <w:t xml:space="preserve"> (NB)</w:t>
+      </w:r>
+      <w:r>
+        <w:rPr>
+          <w:rFonts w:cstheme="minorHAnsi"/>
+        </w:rPr>
+        <w:t xml:space="preserve"> models are based on Bayes’ theorem which states that</w:t>
+      </w:r>
+      <w:r>
+        <w:rPr>
+          <w:rFonts w:cstheme="minorHAnsi"/>
+        </w:rPr>
+        <w:t>:</w:t>
       </w:r>
     </w:p>
     <w:p>
@@ -63,1044 +551,401 @@
         <w:jc w:val="center"/>
         <w:rPr>
           <w:rFonts w:cstheme="minorHAnsi"/>
+        </w:rPr>
+      </w:pPr>
+      <w:r>
+        <w:rPr>
+          <w:rFonts w:cstheme="minorHAnsi"/>
+        </w:rPr>
+        <w:t>p(a|</w:t>
+      </w:r>
+      <w:r>
+        <w:rPr>
+          <w:rFonts w:cstheme="minorHAnsi"/>
           <w:b/>
         </w:rPr>
-      </w:pPr>
+        <w:t>b</w:t>
+      </w:r>
+      <w:r>
+        <w:rPr>
+          <w:rFonts w:cstheme="minorHAnsi"/>
+        </w:rPr>
+        <w:t>) = p(a)p(</w:t>
+      </w:r>
       <w:r>
         <w:rPr>
           <w:rFonts w:cstheme="minorHAnsi"/>
           <w:b/>
         </w:rPr>
-        <w:t xml:space="preserve">Kent </w:t>
-      </w:r>
-      <w:proofErr w:type="spellStart"/>
+        <w:t>b</w:t>
+      </w:r>
+      <w:r>
+        <w:rPr>
+          <w:rFonts w:cstheme="minorHAnsi"/>
+        </w:rPr>
+        <w:t>|a)/p(</w:t>
+      </w:r>
       <w:r>
         <w:rPr>
           <w:rFonts w:cstheme="minorHAnsi"/>
           <w:b/>
         </w:rPr>
-        <w:t>Torell</w:t>
-      </w:r>
-      <w:proofErr w:type="spellEnd"/>
-    </w:p>
-    <w:p>
-      <w:pPr>
+        <w:t>b</w:t>
+      </w:r>
+      <w:r>
+        <w:rPr>
+          <w:rFonts w:cstheme="minorHAnsi"/>
+        </w:rPr>
+        <w:t>)</w:t>
+      </w:r>
+    </w:p>
+    <w:p>
+      <w:pPr>
+        <w:rPr>
+          <w:rFonts w:cstheme="minorHAnsi"/>
+        </w:rPr>
+      </w:pPr>
+      <w:r>
+        <w:rPr>
+          <w:rFonts w:cstheme="minorHAnsi"/>
+        </w:rPr>
+        <w:t xml:space="preserve">  The numerator is equivalent to p(a, </w:t>
+      </w:r>
+      <w:r>
         <w:rPr>
           <w:rFonts w:cstheme="minorHAnsi"/>
           <w:b/>
         </w:rPr>
-      </w:pPr>
-    </w:p>
-    <w:p>
-      <w:pPr>
-        <w:rPr>
-          <w:rFonts w:cstheme="minorHAnsi"/>
-        </w:rPr>
-      </w:pPr>
+        <w:t>b</w:t>
+      </w:r>
+      <w:r>
+        <w:rPr>
+          <w:rFonts w:cstheme="minorHAnsi"/>
+        </w:rPr>
+        <w:t>), whichcan also be written as</w:t>
+      </w:r>
+      <w:r>
+        <w:rPr>
+          <w:rFonts w:cstheme="minorHAnsi"/>
+        </w:rPr>
+        <w:t>:</w:t>
+      </w:r>
+    </w:p>
+    <w:p>
+      <w:pPr>
+        <w:jc w:val="center"/>
+        <w:rPr>
+          <w:rFonts w:cstheme="minorHAnsi"/>
+        </w:rPr>
+      </w:pPr>
+      <w:r>
+        <w:rPr>
+          <w:rFonts w:cstheme="minorHAnsi"/>
+        </w:rPr>
+        <w:t>p(b</w:t>
+      </w:r>
+      <w:r>
+        <w:rPr>
+          <w:rFonts w:cstheme="minorHAnsi"/>
+          <w:vertAlign w:val="subscript"/>
+        </w:rPr>
+        <w:t>1</w:t>
+      </w:r>
+      <w:r>
+        <w:rPr>
+          <w:rFonts w:cstheme="minorHAnsi"/>
+          <w:vertAlign w:val="subscript"/>
+        </w:rPr>
+        <w:softHyphen/>
+      </w:r>
+      <w:r>
+        <w:rPr>
+          <w:rFonts w:cstheme="minorHAnsi"/>
+        </w:rPr>
+        <w:t>, b</w:t>
+      </w:r>
+      <w:r>
+        <w:rPr>
+          <w:rFonts w:cstheme="minorHAnsi"/>
+          <w:vertAlign w:val="subscript"/>
+        </w:rPr>
+        <w:t>2</w:t>
+      </w:r>
+      <w:r>
+        <w:rPr>
+          <w:rFonts w:cstheme="minorHAnsi"/>
+        </w:rPr>
+        <w:t>, … b</w:t>
+      </w:r>
+      <w:r>
+        <w:rPr>
+          <w:rFonts w:cstheme="minorHAnsi"/>
+          <w:vertAlign w:val="subscript"/>
+        </w:rPr>
+        <w:t>n</w:t>
+      </w:r>
+      <w:r>
+        <w:rPr>
+          <w:rFonts w:cstheme="minorHAnsi"/>
+        </w:rPr>
+        <w:t>, a) = p(b</w:t>
+      </w:r>
+      <w:r>
+        <w:rPr>
+          <w:rFonts w:cstheme="minorHAnsi"/>
+          <w:vertAlign w:val="subscript"/>
+        </w:rPr>
+        <w:t>1</w:t>
+      </w:r>
+      <w:r>
+        <w:rPr>
+          <w:rFonts w:cstheme="minorHAnsi"/>
+        </w:rPr>
+        <w:t>|b</w:t>
+      </w:r>
+      <w:r>
+        <w:rPr>
+          <w:rFonts w:cstheme="minorHAnsi"/>
+          <w:vertAlign w:val="subscript"/>
+        </w:rPr>
+        <w:t>2</w:t>
+      </w:r>
+      <w:r>
+        <w:rPr>
+          <w:rFonts w:cstheme="minorHAnsi"/>
+        </w:rPr>
+        <w:t>, b</w:t>
+      </w:r>
+      <w:r>
+        <w:rPr>
+          <w:rFonts w:cstheme="minorHAnsi"/>
+          <w:vertAlign w:val="subscript"/>
+        </w:rPr>
+        <w:t>3</w:t>
+      </w:r>
+      <w:r>
+        <w:rPr>
+          <w:rFonts w:cstheme="minorHAnsi"/>
+        </w:rPr>
+        <w:t>, …, b</w:t>
+      </w:r>
+      <w:r>
+        <w:rPr>
+          <w:rFonts w:cstheme="minorHAnsi"/>
+          <w:vertAlign w:val="subscript"/>
+        </w:rPr>
+        <w:t>n</w:t>
+      </w:r>
+      <w:r>
+        <w:rPr>
+          <w:rFonts w:cstheme="minorHAnsi"/>
+        </w:rPr>
+        <w:t>, a) p(b</w:t>
+      </w:r>
+      <w:r>
+        <w:rPr>
+          <w:rFonts w:cstheme="minorHAnsi"/>
+          <w:vertAlign w:val="subscript"/>
+        </w:rPr>
+        <w:t>2</w:t>
+      </w:r>
+      <w:r>
+        <w:rPr>
+          <w:rFonts w:cstheme="minorHAnsi"/>
+        </w:rPr>
+        <w:t>|b</w:t>
+      </w:r>
+      <w:r>
+        <w:rPr>
+          <w:rFonts w:cstheme="minorHAnsi"/>
+          <w:vertAlign w:val="subscript"/>
+        </w:rPr>
+        <w:t>3</w:t>
+      </w:r>
+      <w:r>
+        <w:rPr>
+          <w:rFonts w:cstheme="minorHAnsi"/>
+        </w:rPr>
+        <w:t>, b</w:t>
+      </w:r>
+      <w:r>
+        <w:rPr>
+          <w:rFonts w:cstheme="minorHAnsi"/>
+          <w:vertAlign w:val="subscript"/>
+        </w:rPr>
+        <w:t>4</w:t>
+      </w:r>
+      <w:r>
+        <w:rPr>
+          <w:rFonts w:cstheme="minorHAnsi"/>
+        </w:rPr>
+        <w:t>, …, b</w:t>
+      </w:r>
+      <w:r>
+        <w:rPr>
+          <w:rFonts w:cstheme="minorHAnsi"/>
+          <w:vertAlign w:val="subscript"/>
+        </w:rPr>
+        <w:t>n</w:t>
+      </w:r>
+      <w:r>
+        <w:rPr>
+          <w:rFonts w:cstheme="minorHAnsi"/>
+        </w:rPr>
+        <w:t>, a)… p(b</w:t>
+      </w:r>
+      <w:r>
+        <w:rPr>
+          <w:rFonts w:cstheme="minorHAnsi"/>
+          <w:vertAlign w:val="subscript"/>
+        </w:rPr>
+        <w:t>n-1</w:t>
+      </w:r>
+      <w:r>
+        <w:rPr>
+          <w:rFonts w:cstheme="minorHAnsi"/>
+        </w:rPr>
+        <w:t>|b</w:t>
+      </w:r>
+      <w:r>
+        <w:rPr>
+          <w:rFonts w:cstheme="minorHAnsi"/>
+          <w:vertAlign w:val="subscript"/>
+        </w:rPr>
+        <w:t>n</w:t>
+      </w:r>
+      <w:r>
+        <w:rPr>
+          <w:rFonts w:cstheme="minorHAnsi"/>
+        </w:rPr>
+        <w:t>, a) p(b</w:t>
+      </w:r>
+      <w:r>
+        <w:rPr>
+          <w:rFonts w:cstheme="minorHAnsi"/>
+          <w:vertAlign w:val="subscript"/>
+        </w:rPr>
+        <w:t>n</w:t>
+      </w:r>
+      <w:r>
+        <w:rPr>
+          <w:rFonts w:cstheme="minorHAnsi"/>
+        </w:rPr>
+        <w:t>|a) p(a)</w:t>
+      </w:r>
+    </w:p>
+    <w:p>
+      <w:pPr>
+        <w:rPr>
+          <w:rFonts w:cstheme="minorHAnsi"/>
+        </w:rPr>
+      </w:pPr>
+      <w:r>
+        <w:rPr>
+          <w:rFonts w:cstheme="minorHAnsi"/>
+        </w:rPr>
+        <w:t xml:space="preserve">The naïve portion of Naïve Bayes refers to the assumption that all the features are independent of one another.  Under this assumption the following equation holds: </w:t>
+      </w:r>
+    </w:p>
+    <w:p>
+      <w:pPr>
+        <w:jc w:val="center"/>
+        <w:rPr>
+          <w:rFonts w:cstheme="minorHAnsi"/>
+        </w:rPr>
+      </w:pPr>
+      <w:r>
+        <w:rPr>
+          <w:rFonts w:cstheme="minorHAnsi"/>
+        </w:rPr>
+        <w:t>p(b</w:t>
+      </w:r>
+      <w:r>
+        <w:rPr>
+          <w:rFonts w:cstheme="minorHAnsi"/>
+          <w:vertAlign w:val="subscript"/>
+        </w:rPr>
+        <w:t>i</w:t>
+      </w:r>
+      <w:r>
+        <w:rPr>
+          <w:rFonts w:cstheme="minorHAnsi"/>
+        </w:rPr>
+        <w:t>|b</w:t>
+      </w:r>
+      <w:r>
+        <w:rPr>
+          <w:rFonts w:cstheme="minorHAnsi"/>
+          <w:vertAlign w:val="subscript"/>
+        </w:rPr>
+        <w:t>i+1</w:t>
+      </w:r>
+      <w:r>
+        <w:rPr>
+          <w:rFonts w:cstheme="minorHAnsi"/>
+        </w:rPr>
+        <w:t>, …, b</w:t>
+      </w:r>
+      <w:r>
+        <w:rPr>
+          <w:rFonts w:cstheme="minorHAnsi"/>
+          <w:vertAlign w:val="subscript"/>
+        </w:rPr>
+        <w:t>n</w:t>
+      </w:r>
+      <w:r>
+        <w:rPr>
+          <w:rFonts w:cstheme="minorHAnsi"/>
+        </w:rPr>
+        <w:t>, a) = p(b</w:t>
+      </w:r>
+      <w:r>
+        <w:rPr>
+          <w:rFonts w:cstheme="minorHAnsi"/>
+          <w:vertAlign w:val="subscript"/>
+        </w:rPr>
+        <w:t>i</w:t>
+      </w:r>
+      <w:r>
+        <w:rPr>
+          <w:rFonts w:cstheme="minorHAnsi"/>
+        </w:rPr>
+        <w:t>, a)</w:t>
+      </w:r>
+    </w:p>
+    <w:p>
+      <w:pPr>
+        <w:rPr>
+          <w:rFonts w:cstheme="minorHAnsi"/>
+        </w:rPr>
+      </w:pPr>
+      <w:r>
+        <w:rPr>
+          <w:rFonts w:cstheme="minorHAnsi"/>
+        </w:rPr>
+        <w:t>which implies that</w:t>
+      </w:r>
+    </w:p>
+    <w:p>
+      <w:pPr>
+        <w:jc w:val="center"/>
+        <w:rPr>
+          <w:rFonts w:eastAsiaTheme="minorEastAsia" w:cstheme="minorHAnsi"/>
+        </w:rPr>
+      </w:pPr>
+      <w:r>
+        <w:rPr>
+          <w:rFonts w:cstheme="minorHAnsi"/>
+        </w:rPr>
+        <w:t>p(a|</w:t>
+      </w:r>
       <w:r>
         <w:rPr>
           <w:rFonts w:cstheme="minorHAnsi"/>
           <w:b/>
         </w:rPr>
-        <w:t>Introduction:</w:t>
-      </w:r>
-    </w:p>
-    <w:p>
-      <w:pPr>
-        <w:rPr>
-          <w:rFonts w:cstheme="minorHAnsi"/>
-        </w:rPr>
-      </w:pPr>
-      <w:r>
-        <w:rPr>
-          <w:rFonts w:cstheme="minorHAnsi"/>
-        </w:rPr>
-        <w:tab/>
-      </w:r>
-      <w:r>
-        <w:rPr>
-          <w:rFonts w:cstheme="minorHAnsi"/>
-          <w:i/>
-        </w:rPr>
-        <w:t xml:space="preserve">Slay </w:t>
-      </w:r>
-      <w:proofErr w:type="gramStart"/>
-      <w:r>
-        <w:rPr>
-          <w:rFonts w:cstheme="minorHAnsi"/>
-          <w:i/>
-        </w:rPr>
-        <w:t>The</w:t>
-      </w:r>
-      <w:proofErr w:type="gramEnd"/>
-      <w:r>
-        <w:rPr>
-          <w:rFonts w:cstheme="minorHAnsi"/>
-          <w:i/>
-        </w:rPr>
-        <w:t xml:space="preserve"> Spire </w:t>
-      </w:r>
-      <w:r>
-        <w:rPr>
-          <w:rFonts w:cstheme="minorHAnsi"/>
-        </w:rPr>
-        <w:t>is a deck</w:t>
-      </w:r>
-      <w:r>
-        <w:rPr>
-          <w:rFonts w:cstheme="minorHAnsi"/>
-        </w:rPr>
-        <w:t>-</w:t>
-      </w:r>
-      <w:r>
-        <w:rPr>
-          <w:rFonts w:cstheme="minorHAnsi"/>
-        </w:rPr>
-        <w:t>building, rogue-like, turn</w:t>
-      </w:r>
-      <w:r>
-        <w:rPr>
-          <w:rFonts w:cstheme="minorHAnsi"/>
-        </w:rPr>
-        <w:t>-</w:t>
-      </w:r>
-      <w:r>
-        <w:rPr>
-          <w:rFonts w:cstheme="minorHAnsi"/>
-        </w:rPr>
-        <w:t>based role playing game</w:t>
-      </w:r>
-      <w:r>
-        <w:rPr>
-          <w:rFonts w:cstheme="minorHAnsi"/>
-        </w:rPr>
-        <w:t xml:space="preserve"> that has been gaining popularity since it was first released as an early access game in November of 2017.  The game is fairly difficult, with only about </w:t>
-      </w:r>
-      <w:r>
-        <w:rPr>
-          <w:rFonts w:cstheme="minorHAnsi"/>
-        </w:rPr>
-        <w:t>15-20</w:t>
-      </w:r>
-      <w:r>
-        <w:rPr>
-          <w:rFonts w:cstheme="minorHAnsi"/>
-        </w:rPr>
-        <w:t>% of all runs achieving victory</w:t>
-      </w:r>
-      <w:r>
-        <w:rPr>
-          <w:rFonts w:cstheme="minorHAnsi"/>
-        </w:rPr>
-        <w:t xml:space="preserve">, </w:t>
-      </w:r>
-      <w:r>
-        <w:rPr>
-          <w:rFonts w:cstheme="minorHAnsi"/>
-        </w:rPr>
-        <w:t>and</w:t>
-      </w:r>
-      <w:r>
-        <w:rPr>
-          <w:rFonts w:cstheme="minorHAnsi"/>
-        </w:rPr>
-        <w:t>,</w:t>
-      </w:r>
-      <w:r>
-        <w:rPr>
-          <w:rFonts w:cstheme="minorHAnsi"/>
-        </w:rPr>
-        <w:t xml:space="preserve"> while a large portion of the success chance comes from tight gameplay</w:t>
-      </w:r>
-      <w:r>
-        <w:rPr>
-          <w:rFonts w:cstheme="minorHAnsi"/>
-        </w:rPr>
-        <w:t>,</w:t>
-      </w:r>
-      <w:r>
-        <w:rPr>
-          <w:rFonts w:cstheme="minorHAnsi"/>
-        </w:rPr>
-        <w:t xml:space="preserve"> an even larger portion comes down to luck and </w:t>
-      </w:r>
-      <w:r>
-        <w:rPr>
-          <w:rFonts w:cstheme="minorHAnsi"/>
-        </w:rPr>
-        <w:t>deck composition.</w:t>
-      </w:r>
-      <w:r>
-        <w:rPr>
-          <w:rFonts w:cstheme="minorHAnsi"/>
-        </w:rPr>
-        <w:t xml:space="preserve">  This project focuses on predicting the outcome of the final fight of </w:t>
-      </w:r>
-      <w:r>
-        <w:rPr>
-          <w:rFonts w:cstheme="minorHAnsi"/>
-        </w:rPr>
-        <w:t xml:space="preserve">each run </w:t>
-      </w:r>
-      <w:r>
-        <w:rPr>
-          <w:rFonts w:cstheme="minorHAnsi"/>
-        </w:rPr>
-        <w:t>(which at the inception of the project was the Act 3 boss)</w:t>
-      </w:r>
-      <w:r>
-        <w:rPr>
-          <w:rFonts w:cstheme="minorHAnsi"/>
-        </w:rPr>
-        <w:t xml:space="preserve"> based solely on the composition of the deck going into the fight.</w:t>
-      </w:r>
-    </w:p>
-    <w:p>
-      <w:pPr>
-        <w:rPr>
-          <w:rFonts w:cstheme="minorHAnsi"/>
-        </w:rPr>
-      </w:pPr>
-      <w:r>
-        <w:rPr>
-          <w:rFonts w:cstheme="minorHAnsi"/>
-          <w:b/>
-        </w:rPr>
-        <w:t>Data:</w:t>
-      </w:r>
-    </w:p>
-    <w:p>
-      <w:pPr>
-        <w:rPr>
-          <w:rFonts w:cstheme="minorHAnsi"/>
-        </w:rPr>
-      </w:pPr>
-      <w:r>
-        <w:rPr>
-          <w:rFonts w:cstheme="minorHAnsi"/>
-        </w:rPr>
-        <w:tab/>
-        <w:t xml:space="preserve">With permission from </w:t>
-      </w:r>
-      <w:proofErr w:type="spellStart"/>
-      <w:r>
-        <w:rPr>
-          <w:rFonts w:cstheme="minorHAnsi"/>
-        </w:rPr>
-        <w:t>MegaCrit</w:t>
-      </w:r>
-      <w:proofErr w:type="spellEnd"/>
-      <w:r>
-        <w:rPr>
-          <w:rFonts w:cstheme="minorHAnsi"/>
-        </w:rPr>
-        <w:t xml:space="preserve">, the developers of </w:t>
-      </w:r>
-      <w:r>
-        <w:rPr>
-          <w:rFonts w:cstheme="minorHAnsi"/>
-          <w:i/>
-        </w:rPr>
-        <w:t xml:space="preserve">Slay </w:t>
-      </w:r>
-      <w:proofErr w:type="gramStart"/>
-      <w:r>
-        <w:rPr>
-          <w:rFonts w:cstheme="minorHAnsi"/>
-          <w:i/>
-        </w:rPr>
-        <w:t>The</w:t>
-      </w:r>
-      <w:proofErr w:type="gramEnd"/>
-      <w:r>
-        <w:rPr>
-          <w:rFonts w:cstheme="minorHAnsi"/>
-          <w:i/>
-        </w:rPr>
-        <w:t xml:space="preserve"> Spire, </w:t>
-      </w:r>
-      <w:r>
-        <w:rPr>
-          <w:rFonts w:cstheme="minorHAnsi"/>
-        </w:rPr>
-        <w:t xml:space="preserve">I was able to obtain run data for </w:t>
-      </w:r>
-      <w:r>
-        <w:rPr>
-          <w:rFonts w:cstheme="minorHAnsi"/>
-        </w:rPr>
-        <w:t>approximately 188,000 runs</w:t>
-      </w:r>
-      <w:r>
-        <w:rPr>
-          <w:rFonts w:cstheme="minorHAnsi"/>
-        </w:rPr>
-        <w:t xml:space="preserve">.  From these runs I only included runs that reached the boss of Act 3.  This gave </w:t>
-      </w:r>
-      <w:r>
-        <w:rPr>
-          <w:rFonts w:cstheme="minorHAnsi"/>
-        </w:rPr>
-        <w:t>about</w:t>
-      </w:r>
-      <w:r>
-        <w:rPr>
-          <w:rFonts w:cstheme="minorHAnsi"/>
-        </w:rPr>
-        <w:t xml:space="preserve"> </w:t>
-      </w:r>
-      <w:r>
-        <w:rPr>
-          <w:rFonts w:cstheme="minorHAnsi"/>
-        </w:rPr>
-        <w:t>3</w:t>
-      </w:r>
-      <w:r>
-        <w:rPr>
-          <w:rFonts w:cstheme="minorHAnsi"/>
-        </w:rPr>
-        <w:t>0</w:t>
-      </w:r>
-      <w:r>
-        <w:rPr>
-          <w:rFonts w:cstheme="minorHAnsi"/>
-        </w:rPr>
-        <w:t>,000 runs with which to train and test a model.</w:t>
-      </w:r>
-    </w:p>
-    <w:p>
-      <w:pPr>
-        <w:rPr>
-          <w:rFonts w:cstheme="minorHAnsi"/>
-        </w:rPr>
-      </w:pPr>
-      <w:r>
-        <w:rPr>
-          <w:rFonts w:cstheme="minorHAnsi"/>
-        </w:rPr>
-        <w:tab/>
-      </w:r>
-      <w:r>
-        <w:rPr>
-          <w:rFonts w:cstheme="minorHAnsi"/>
-        </w:rPr>
-        <w:t xml:space="preserve">While there is no limit to the number of cards that can go into </w:t>
-      </w:r>
-      <w:r>
-        <w:rPr>
-          <w:rFonts w:cstheme="minorHAnsi"/>
-        </w:rPr>
-        <w:t>a</w:t>
-      </w:r>
-      <w:r>
-        <w:rPr>
-          <w:rFonts w:cstheme="minorHAnsi"/>
-        </w:rPr>
-        <w:t xml:space="preserve"> deck</w:t>
-      </w:r>
-      <w:r>
-        <w:rPr>
-          <w:rFonts w:cstheme="minorHAnsi"/>
-        </w:rPr>
-        <w:t>,</w:t>
-      </w:r>
-      <w:r>
-        <w:rPr>
-          <w:rFonts w:cstheme="minorHAnsi"/>
-        </w:rPr>
-        <w:t xml:space="preserve"> most runs usually have between 20 and 40 cards in them.  The data that was provided for this project had runs consisting of card counts between 1 and 279 with an average deck size of 29.</w:t>
-      </w:r>
-      <w:r>
-        <w:rPr>
-          <w:rFonts w:cstheme="minorHAnsi"/>
-        </w:rPr>
-        <w:t>9</w:t>
-      </w:r>
-      <w:r>
-        <w:rPr>
-          <w:rFonts w:cstheme="minorHAnsi"/>
-        </w:rPr>
-        <w:t xml:space="preserve"> </w:t>
-      </w:r>
-      <w:r>
-        <w:rPr>
-          <w:rFonts w:cstheme="minorHAnsi"/>
-        </w:rPr>
-        <w:t xml:space="preserve">cards.  </w:t>
-      </w:r>
-      <w:r>
-        <w:rPr>
-          <w:rFonts w:cstheme="minorHAnsi"/>
-        </w:rPr>
-        <w:t>The features used for this project were the counts of cards in any given run</w:t>
-      </w:r>
-      <w:r>
-        <w:rPr>
-          <w:rFonts w:cstheme="minorHAnsi"/>
-        </w:rPr>
-        <w:t xml:space="preserve">.  The number of </w:t>
-      </w:r>
-      <w:r>
-        <w:rPr>
-          <w:rFonts w:cstheme="minorHAnsi"/>
-        </w:rPr>
-        <w:t xml:space="preserve">unique </w:t>
-      </w:r>
-      <w:r>
-        <w:rPr>
-          <w:rFonts w:cstheme="minorHAnsi"/>
-        </w:rPr>
-        <w:t xml:space="preserve">cards implemented </w:t>
-      </w:r>
-      <w:r>
-        <w:rPr>
-          <w:rFonts w:cstheme="minorHAnsi"/>
-        </w:rPr>
-        <w:t>into the game</w:t>
-      </w:r>
-      <w:r>
-        <w:rPr>
-          <w:rFonts w:cstheme="minorHAnsi"/>
-        </w:rPr>
-        <w:t xml:space="preserve"> </w:t>
-      </w:r>
-      <w:r>
-        <w:rPr>
-          <w:rFonts w:cstheme="minorHAnsi"/>
-        </w:rPr>
-        <w:t>when data was collected was 283; each card has an upgraded version as well, bringing the final count to 566 features.</w:t>
-      </w:r>
-    </w:p>
-    <w:p>
-      <w:pPr>
-        <w:rPr>
-          <w:rFonts w:cstheme="minorHAnsi"/>
-          <w:b/>
-        </w:rPr>
-      </w:pPr>
-      <w:r>
-        <w:rPr>
-          <w:rFonts w:cstheme="minorHAnsi"/>
-          <w:b/>
-        </w:rPr>
-        <w:t>Model:</w:t>
-      </w:r>
-    </w:p>
-    <w:p>
-      <w:pPr>
-        <w:rPr>
-          <w:rFonts w:cstheme="minorHAnsi"/>
-        </w:rPr>
-      </w:pPr>
-      <w:r>
-        <w:rPr>
-          <w:rFonts w:cstheme="minorHAnsi"/>
-        </w:rPr>
-        <w:tab/>
-      </w:r>
-      <w:r>
-        <w:rPr>
-          <w:rFonts w:cstheme="minorHAnsi"/>
-        </w:rPr>
-        <w:t>Each run is a sparse set of counts that produce a binary outcome</w:t>
-      </w:r>
-      <w:r>
-        <w:rPr>
-          <w:rFonts w:cstheme="minorHAnsi"/>
-        </w:rPr>
-        <w:t xml:space="preserve"> (either a win or a loss)</w:t>
-      </w:r>
-      <w:r>
-        <w:rPr>
-          <w:rFonts w:cstheme="minorHAnsi"/>
-        </w:rPr>
-        <w:t>.</w:t>
-      </w:r>
-      <w:r>
-        <w:rPr>
-          <w:rFonts w:cstheme="minorHAnsi"/>
-        </w:rPr>
-        <w:t xml:space="preserve">  Because of this, the model chosen to </w:t>
-      </w:r>
-      <w:r>
-        <w:rPr>
-          <w:rFonts w:cstheme="minorHAnsi"/>
-        </w:rPr>
-        <w:t>predict</w:t>
-      </w:r>
-      <w:r>
-        <w:rPr>
-          <w:rFonts w:cstheme="minorHAnsi"/>
-        </w:rPr>
-        <w:t xml:space="preserve"> the </w:t>
-      </w:r>
-      <w:r>
-        <w:rPr>
-          <w:rFonts w:cstheme="minorHAnsi"/>
-        </w:rPr>
-        <w:t>outcomes</w:t>
-      </w:r>
-      <w:r>
-        <w:rPr>
-          <w:rFonts w:cstheme="minorHAnsi"/>
-        </w:rPr>
-        <w:t xml:space="preserve"> was a Multinomial Naïve Bayes</w:t>
-      </w:r>
-      <w:r>
-        <w:rPr>
-          <w:rFonts w:cstheme="minorHAnsi"/>
-        </w:rPr>
-        <w:t xml:space="preserve"> (MNB)</w:t>
-      </w:r>
-      <w:r>
-        <w:rPr>
-          <w:rFonts w:cstheme="minorHAnsi"/>
-        </w:rPr>
-        <w:t>.</w:t>
-      </w:r>
-      <w:r>
-        <w:rPr>
-          <w:rFonts w:cstheme="minorHAnsi"/>
-        </w:rPr>
-        <w:t xml:space="preserve">  Naïve Bayes</w:t>
-      </w:r>
-      <w:r>
-        <w:rPr>
-          <w:rFonts w:cstheme="minorHAnsi"/>
-        </w:rPr>
-        <w:t xml:space="preserve"> (NB)</w:t>
-      </w:r>
-      <w:r>
-        <w:rPr>
-          <w:rFonts w:cstheme="minorHAnsi"/>
-        </w:rPr>
-        <w:t xml:space="preserve"> models are based on Bayes’ theorem which states that</w:t>
-      </w:r>
-      <w:r>
-        <w:rPr>
-          <w:rFonts w:cstheme="minorHAnsi"/>
-        </w:rPr>
-        <w:t>:</w:t>
-      </w:r>
-    </w:p>
-    <w:p>
-      <w:pPr>
-        <w:jc w:val="center"/>
-        <w:rPr>
-          <w:rFonts w:cstheme="minorHAnsi"/>
-        </w:rPr>
-      </w:pPr>
-      <w:proofErr w:type="gramStart"/>
-      <w:r>
-        <w:rPr>
-          <w:rFonts w:cstheme="minorHAnsi"/>
-        </w:rPr>
-        <w:t>p(</w:t>
-      </w:r>
-      <w:proofErr w:type="spellStart"/>
-      <w:proofErr w:type="gramEnd"/>
-      <w:r>
-        <w:rPr>
-          <w:rFonts w:cstheme="minorHAnsi"/>
-        </w:rPr>
-        <w:t>a|</w:t>
-      </w:r>
-      <w:r>
-        <w:rPr>
-          <w:rFonts w:cstheme="minorHAnsi"/>
-          <w:b/>
-        </w:rPr>
         <w:t>b</w:t>
       </w:r>
-      <w:proofErr w:type="spellEnd"/>
-      <w:r>
-        <w:rPr>
-          <w:rFonts w:cstheme="minorHAnsi"/>
-        </w:rPr>
-        <w:t>) = p(a)p(</w:t>
-      </w:r>
-      <w:proofErr w:type="spellStart"/>
-      <w:r>
-        <w:rPr>
-          <w:rFonts w:cstheme="minorHAnsi"/>
-          <w:b/>
-        </w:rPr>
-        <w:t>b</w:t>
-      </w:r>
-      <w:r>
-        <w:rPr>
-          <w:rFonts w:cstheme="minorHAnsi"/>
-        </w:rPr>
-        <w:t>|a</w:t>
-      </w:r>
-      <w:proofErr w:type="spellEnd"/>
-      <w:r>
-        <w:rPr>
-          <w:rFonts w:cstheme="minorHAnsi"/>
-        </w:rPr>
-        <w:t>)/p(</w:t>
-      </w:r>
-      <w:r>
-        <w:rPr>
-          <w:rFonts w:cstheme="minorHAnsi"/>
-          <w:b/>
-        </w:rPr>
-        <w:t>b</w:t>
-      </w:r>
-      <w:r>
-        <w:rPr>
-          <w:rFonts w:cstheme="minorHAnsi"/>
-        </w:rPr>
-        <w:t>)</w:t>
-      </w:r>
-    </w:p>
-    <w:p>
-      <w:pPr>
-        <w:rPr>
-          <w:rFonts w:cstheme="minorHAnsi"/>
-        </w:rPr>
-      </w:pPr>
-      <w:r>
-        <w:rPr>
-          <w:rFonts w:cstheme="minorHAnsi"/>
-        </w:rPr>
-        <w:t xml:space="preserve">  The numerator is equivalent to </w:t>
-      </w:r>
-      <w:proofErr w:type="gramStart"/>
-      <w:r>
-        <w:rPr>
-          <w:rFonts w:cstheme="minorHAnsi"/>
-        </w:rPr>
-        <w:t>p(</w:t>
-      </w:r>
-      <w:proofErr w:type="gramEnd"/>
-      <w:r>
-        <w:rPr>
-          <w:rFonts w:cstheme="minorHAnsi"/>
-        </w:rPr>
-        <w:t xml:space="preserve">a, </w:t>
-      </w:r>
-      <w:r>
-        <w:rPr>
-          <w:rFonts w:cstheme="minorHAnsi"/>
-          <w:b/>
-        </w:rPr>
-        <w:t>b</w:t>
-      </w:r>
-      <w:r>
-        <w:rPr>
-          <w:rFonts w:cstheme="minorHAnsi"/>
-        </w:rPr>
-        <w:t xml:space="preserve">), </w:t>
-      </w:r>
-      <w:proofErr w:type="spellStart"/>
-      <w:r>
-        <w:rPr>
-          <w:rFonts w:cstheme="minorHAnsi"/>
-        </w:rPr>
-        <w:t>whichcan</w:t>
-      </w:r>
-      <w:proofErr w:type="spellEnd"/>
-      <w:r>
-        <w:rPr>
-          <w:rFonts w:cstheme="minorHAnsi"/>
-        </w:rPr>
-        <w:t xml:space="preserve"> also be written as</w:t>
-      </w:r>
-      <w:r>
-        <w:rPr>
-          <w:rFonts w:cstheme="minorHAnsi"/>
-        </w:rPr>
-        <w:t>:</w:t>
-      </w:r>
-    </w:p>
-    <w:p>
-      <w:pPr>
-        <w:jc w:val="center"/>
-        <w:rPr>
-          <w:rFonts w:cstheme="minorHAnsi"/>
-        </w:rPr>
-      </w:pPr>
-      <w:r>
-        <w:rPr>
-          <w:rFonts w:cstheme="minorHAnsi"/>
-        </w:rPr>
-        <w:t>p(b</w:t>
-      </w:r>
-      <w:r>
-        <w:rPr>
-          <w:rFonts w:cstheme="minorHAnsi"/>
-          <w:vertAlign w:val="subscript"/>
-        </w:rPr>
-        <w:t>1</w:t>
-      </w:r>
-      <w:r>
-        <w:rPr>
-          <w:rFonts w:cstheme="minorHAnsi"/>
-          <w:vertAlign w:val="subscript"/>
-        </w:rPr>
-        <w:softHyphen/>
-      </w:r>
-      <w:r>
-        <w:rPr>
-          <w:rFonts w:cstheme="minorHAnsi"/>
-        </w:rPr>
-        <w:t>, b</w:t>
-      </w:r>
-      <w:r>
-        <w:rPr>
-          <w:rFonts w:cstheme="minorHAnsi"/>
-          <w:vertAlign w:val="subscript"/>
-        </w:rPr>
-        <w:t>2</w:t>
-      </w:r>
-      <w:r>
-        <w:rPr>
-          <w:rFonts w:cstheme="minorHAnsi"/>
-        </w:rPr>
-        <w:t xml:space="preserve">, … </w:t>
-      </w:r>
-      <w:proofErr w:type="spellStart"/>
-      <w:r>
-        <w:rPr>
-          <w:rFonts w:cstheme="minorHAnsi"/>
-        </w:rPr>
-        <w:t>b</w:t>
-      </w:r>
-      <w:r>
-        <w:rPr>
-          <w:rFonts w:cstheme="minorHAnsi"/>
-          <w:vertAlign w:val="subscript"/>
-        </w:rPr>
-        <w:t>n</w:t>
-      </w:r>
-      <w:proofErr w:type="spellEnd"/>
-      <w:r>
-        <w:rPr>
-          <w:rFonts w:cstheme="minorHAnsi"/>
-        </w:rPr>
-        <w:t>, a) = p(b</w:t>
-      </w:r>
-      <w:r>
-        <w:rPr>
-          <w:rFonts w:cstheme="minorHAnsi"/>
-          <w:vertAlign w:val="subscript"/>
-        </w:rPr>
-        <w:t>1</w:t>
-      </w:r>
-      <w:r>
-        <w:rPr>
-          <w:rFonts w:cstheme="minorHAnsi"/>
-        </w:rPr>
-        <w:t>|b</w:t>
-      </w:r>
-      <w:r>
-        <w:rPr>
-          <w:rFonts w:cstheme="minorHAnsi"/>
-          <w:vertAlign w:val="subscript"/>
-        </w:rPr>
-        <w:t>2</w:t>
-      </w:r>
-      <w:r>
-        <w:rPr>
-          <w:rFonts w:cstheme="minorHAnsi"/>
-        </w:rPr>
-        <w:t>, b</w:t>
-      </w:r>
-      <w:r>
-        <w:rPr>
-          <w:rFonts w:cstheme="minorHAnsi"/>
-          <w:vertAlign w:val="subscript"/>
-        </w:rPr>
-        <w:t>3</w:t>
-      </w:r>
-      <w:r>
-        <w:rPr>
-          <w:rFonts w:cstheme="minorHAnsi"/>
-        </w:rPr>
-        <w:t xml:space="preserve">, …, </w:t>
-      </w:r>
-      <w:proofErr w:type="spellStart"/>
-      <w:r>
-        <w:rPr>
-          <w:rFonts w:cstheme="minorHAnsi"/>
-        </w:rPr>
-        <w:t>b</w:t>
-      </w:r>
-      <w:r>
-        <w:rPr>
-          <w:rFonts w:cstheme="minorHAnsi"/>
-          <w:vertAlign w:val="subscript"/>
-        </w:rPr>
-        <w:t>n</w:t>
-      </w:r>
-      <w:proofErr w:type="spellEnd"/>
-      <w:r>
-        <w:rPr>
-          <w:rFonts w:cstheme="minorHAnsi"/>
-        </w:rPr>
-        <w:t>, a) p(b</w:t>
-      </w:r>
-      <w:r>
-        <w:rPr>
-          <w:rFonts w:cstheme="minorHAnsi"/>
-          <w:vertAlign w:val="subscript"/>
-        </w:rPr>
-        <w:t>2</w:t>
-      </w:r>
-      <w:r>
-        <w:rPr>
-          <w:rFonts w:cstheme="minorHAnsi"/>
-        </w:rPr>
-        <w:t>|b</w:t>
-      </w:r>
-      <w:r>
-        <w:rPr>
-          <w:rFonts w:cstheme="minorHAnsi"/>
-          <w:vertAlign w:val="subscript"/>
-        </w:rPr>
-        <w:t>3</w:t>
-      </w:r>
-      <w:r>
-        <w:rPr>
-          <w:rFonts w:cstheme="minorHAnsi"/>
-        </w:rPr>
-        <w:t>, b</w:t>
-      </w:r>
-      <w:r>
-        <w:rPr>
-          <w:rFonts w:cstheme="minorHAnsi"/>
-          <w:vertAlign w:val="subscript"/>
-        </w:rPr>
-        <w:t>4</w:t>
-      </w:r>
-      <w:r>
-        <w:rPr>
-          <w:rFonts w:cstheme="minorHAnsi"/>
-        </w:rPr>
-        <w:t xml:space="preserve">, …, </w:t>
-      </w:r>
-      <w:proofErr w:type="spellStart"/>
-      <w:r>
-        <w:rPr>
-          <w:rFonts w:cstheme="minorHAnsi"/>
-        </w:rPr>
-        <w:t>b</w:t>
-      </w:r>
-      <w:r>
-        <w:rPr>
-          <w:rFonts w:cstheme="minorHAnsi"/>
-          <w:vertAlign w:val="subscript"/>
-        </w:rPr>
-        <w:t>n</w:t>
-      </w:r>
-      <w:proofErr w:type="spellEnd"/>
-      <w:r>
-        <w:rPr>
-          <w:rFonts w:cstheme="minorHAnsi"/>
-        </w:rPr>
-        <w:t>, a)… p(b</w:t>
-      </w:r>
-      <w:r>
-        <w:rPr>
-          <w:rFonts w:cstheme="minorHAnsi"/>
-          <w:vertAlign w:val="subscript"/>
-        </w:rPr>
-        <w:t>n-1</w:t>
-      </w:r>
-      <w:r>
-        <w:rPr>
-          <w:rFonts w:cstheme="minorHAnsi"/>
-        </w:rPr>
-        <w:t>|b</w:t>
-      </w:r>
-      <w:r>
-        <w:rPr>
-          <w:rFonts w:cstheme="minorHAnsi"/>
-          <w:vertAlign w:val="subscript"/>
-        </w:rPr>
-        <w:t>n</w:t>
-      </w:r>
-      <w:r>
-        <w:rPr>
-          <w:rFonts w:cstheme="minorHAnsi"/>
-        </w:rPr>
-        <w:t>, a) p(</w:t>
-      </w:r>
-      <w:proofErr w:type="spellStart"/>
-      <w:r>
-        <w:rPr>
-          <w:rFonts w:cstheme="minorHAnsi"/>
-        </w:rPr>
-        <w:t>b</w:t>
-      </w:r>
-      <w:r>
-        <w:rPr>
-          <w:rFonts w:cstheme="minorHAnsi"/>
-          <w:vertAlign w:val="subscript"/>
-        </w:rPr>
-        <w:t>n</w:t>
-      </w:r>
-      <w:r>
-        <w:rPr>
-          <w:rFonts w:cstheme="minorHAnsi"/>
-        </w:rPr>
-        <w:t>|a</w:t>
-      </w:r>
-      <w:proofErr w:type="spellEnd"/>
-      <w:r>
-        <w:rPr>
-          <w:rFonts w:cstheme="minorHAnsi"/>
-        </w:rPr>
-        <w:t>) p(a)</w:t>
-      </w:r>
-    </w:p>
-    <w:p>
-      <w:pPr>
-        <w:rPr>
-          <w:rFonts w:cstheme="minorHAnsi"/>
-        </w:rPr>
-      </w:pPr>
-      <w:r>
-        <w:rPr>
-          <w:rFonts w:cstheme="minorHAnsi"/>
-        </w:rPr>
-        <w:t xml:space="preserve">The naïve portion of Naïve Bayes refers to the assumption that all the features are independent of one another.  Under this assumption the following equation holds: </w:t>
-      </w:r>
-    </w:p>
-    <w:p>
-      <w:pPr>
-        <w:jc w:val="center"/>
-        <w:rPr>
-          <w:rFonts w:cstheme="minorHAnsi"/>
-        </w:rPr>
-      </w:pPr>
-      <w:proofErr w:type="gramStart"/>
-      <w:r>
-        <w:rPr>
-          <w:rFonts w:cstheme="minorHAnsi"/>
-        </w:rPr>
-        <w:t>p(</w:t>
-      </w:r>
-      <w:proofErr w:type="gramEnd"/>
-      <w:r>
-        <w:rPr>
-          <w:rFonts w:cstheme="minorHAnsi"/>
-        </w:rPr>
-        <w:t>b</w:t>
-      </w:r>
-      <w:r>
-        <w:rPr>
-          <w:rFonts w:cstheme="minorHAnsi"/>
-          <w:vertAlign w:val="subscript"/>
-        </w:rPr>
-        <w:t>i</w:t>
-      </w:r>
-      <w:r>
-        <w:rPr>
-          <w:rFonts w:cstheme="minorHAnsi"/>
-        </w:rPr>
-        <w:t>|b</w:t>
-      </w:r>
-      <w:r>
-        <w:rPr>
-          <w:rFonts w:cstheme="minorHAnsi"/>
-          <w:vertAlign w:val="subscript"/>
-        </w:rPr>
-        <w:t>i+1</w:t>
-      </w:r>
-      <w:r>
-        <w:rPr>
-          <w:rFonts w:cstheme="minorHAnsi"/>
-        </w:rPr>
-        <w:t xml:space="preserve">, …, </w:t>
-      </w:r>
-      <w:proofErr w:type="spellStart"/>
-      <w:r>
-        <w:rPr>
-          <w:rFonts w:cstheme="minorHAnsi"/>
-        </w:rPr>
-        <w:t>b</w:t>
-      </w:r>
-      <w:r>
-        <w:rPr>
-          <w:rFonts w:cstheme="minorHAnsi"/>
-          <w:vertAlign w:val="subscript"/>
-        </w:rPr>
-        <w:t>n</w:t>
-      </w:r>
-      <w:proofErr w:type="spellEnd"/>
-      <w:r>
-        <w:rPr>
-          <w:rFonts w:cstheme="minorHAnsi"/>
-        </w:rPr>
-        <w:t>, a) = p(b</w:t>
-      </w:r>
-      <w:r>
-        <w:rPr>
-          <w:rFonts w:cstheme="minorHAnsi"/>
-          <w:vertAlign w:val="subscript"/>
-        </w:rPr>
-        <w:t>i</w:t>
-      </w:r>
-      <w:r>
-        <w:rPr>
-          <w:rFonts w:cstheme="minorHAnsi"/>
-        </w:rPr>
-        <w:t>, a)</w:t>
-      </w:r>
-    </w:p>
-    <w:p>
-      <w:pPr>
-        <w:rPr>
-          <w:rFonts w:cstheme="minorHAnsi"/>
-        </w:rPr>
-      </w:pPr>
-      <w:proofErr w:type="gramStart"/>
-      <w:r>
-        <w:rPr>
-          <w:rFonts w:cstheme="minorHAnsi"/>
-        </w:rPr>
-        <w:t>which</w:t>
-      </w:r>
-      <w:proofErr w:type="gramEnd"/>
-      <w:r>
-        <w:rPr>
-          <w:rFonts w:cstheme="minorHAnsi"/>
-        </w:rPr>
-        <w:t xml:space="preserve"> implies that</w:t>
-      </w:r>
-    </w:p>
-    <w:p>
-      <w:pPr>
-        <w:jc w:val="center"/>
-        <w:rPr>
-          <w:rFonts w:eastAsiaTheme="minorEastAsia" w:cstheme="minorHAnsi"/>
-        </w:rPr>
-      </w:pPr>
-      <w:proofErr w:type="gramStart"/>
-      <w:r>
-        <w:rPr>
-          <w:rFonts w:cstheme="minorHAnsi"/>
-        </w:rPr>
-        <w:t>p(</w:t>
-      </w:r>
-      <w:proofErr w:type="spellStart"/>
-      <w:proofErr w:type="gramEnd"/>
-      <w:r>
-        <w:rPr>
-          <w:rFonts w:cstheme="minorHAnsi"/>
-        </w:rPr>
-        <w:t>a|</w:t>
-      </w:r>
-      <w:r>
-        <w:rPr>
-          <w:rFonts w:cstheme="minorHAnsi"/>
-          <w:b/>
-        </w:rPr>
-        <w:t>b</w:t>
-      </w:r>
-      <w:proofErr w:type="spellEnd"/>
       <w:r>
         <w:rPr>
           <w:rFonts w:cstheme="minorHAnsi"/>
@@ -1233,8 +1078,6 @@
           <w:rFonts w:eastAsiaTheme="minorEastAsia" w:cstheme="minorHAnsi"/>
         </w:rPr>
       </w:pPr>
-      <w:proofErr w:type="spellStart"/>
-      <w:proofErr w:type="gramStart"/>
       <w:r>
         <w:rPr>
           <w:rFonts w:eastAsiaTheme="minorEastAsia" w:cstheme="minorHAnsi"/>
@@ -1255,8 +1098,6 @@
         </w:rPr>
         <w:t>j</w:t>
       </w:r>
-      <w:proofErr w:type="spellEnd"/>
-      <w:proofErr w:type="gramEnd"/>
       <w:r>
         <w:rPr>
           <w:rFonts w:eastAsiaTheme="minorEastAsia" w:cstheme="minorHAnsi"/>
@@ -1273,16 +1114,8 @@
         <w:rPr>
           <w:rFonts w:eastAsiaTheme="minorEastAsia" w:cstheme="minorHAnsi"/>
         </w:rPr>
-        <w:t xml:space="preserve">ard </w:t>
-      </w:r>
-      <w:proofErr w:type="spellStart"/>
-      <w:r>
-        <w:rPr>
-          <w:rFonts w:eastAsiaTheme="minorEastAsia" w:cstheme="minorHAnsi"/>
-        </w:rPr>
-        <w:t>i</w:t>
-      </w:r>
-      <w:proofErr w:type="spellEnd"/>
+        <w:t>ard i</w:t>
+      </w:r>
       <w:r>
         <w:rPr>
           <w:rFonts w:eastAsiaTheme="minorEastAsia" w:cstheme="minorHAnsi"/>
@@ -1293,21 +1126,7 @@
         <w:rPr>
           <w:rFonts w:eastAsiaTheme="minorEastAsia" w:cstheme="minorHAnsi"/>
         </w:rPr>
-        <w:t xml:space="preserve">, where </w:t>
-      </w:r>
-      <w:proofErr w:type="spellStart"/>
-      <w:r>
-        <w:rPr>
-          <w:rFonts w:eastAsiaTheme="minorEastAsia" w:cstheme="minorHAnsi"/>
-        </w:rPr>
-        <w:t>i</w:t>
-      </w:r>
-      <w:proofErr w:type="spellEnd"/>
-      <w:r>
-        <w:rPr>
-          <w:rFonts w:eastAsiaTheme="minorEastAsia" w:cstheme="minorHAnsi"/>
-        </w:rPr>
-        <w:t xml:space="preserve"> ϵ [1, 2, …, n] </w:t>
+        <w:t xml:space="preserve">, where i ϵ [1, 2, …, n] </w:t>
       </w:r>
       <w:r>
         <w:rPr>
@@ -1344,19 +1163,11 @@
         </w:rPr>
         <w:t xml:space="preserve">= </w:t>
       </w:r>
-      <w:proofErr w:type="gramStart"/>
-      <w:r>
-        <w:rPr>
-          <w:rFonts w:eastAsiaTheme="minorEastAsia" w:cstheme="minorHAnsi"/>
-        </w:rPr>
-        <w:t>The</w:t>
-      </w:r>
-      <w:proofErr w:type="gramEnd"/>
-      <w:r>
-        <w:rPr>
-          <w:rFonts w:eastAsiaTheme="minorEastAsia" w:cstheme="minorHAnsi"/>
-        </w:rPr>
-        <w:t xml:space="preserve"> v</w:t>
+      <w:r>
+        <w:rPr>
+          <w:rFonts w:eastAsiaTheme="minorEastAsia" w:cstheme="minorHAnsi"/>
+        </w:rPr>
+        <w:t>The v</w:t>
       </w:r>
       <w:r>
         <w:rPr>
@@ -1371,14 +1182,92 @@
           <w:rFonts w:eastAsiaTheme="minorEastAsia" w:cstheme="minorHAnsi"/>
         </w:rPr>
       </w:pPr>
-      <w:proofErr w:type="gramStart"/>
-      <w:r>
-        <w:rPr>
-          <w:rFonts w:eastAsiaTheme="minorEastAsia" w:cstheme="minorHAnsi"/>
-        </w:rPr>
-        <w:t>P(</w:t>
-      </w:r>
-      <w:proofErr w:type="gramEnd"/>
+      <w:r>
+        <w:rPr>
+          <w:rFonts w:eastAsiaTheme="minorEastAsia" w:cstheme="minorHAnsi"/>
+        </w:rPr>
+        <w:t>P({</w:t>
+      </w:r>
+      <w:r>
+        <w:rPr>
+          <w:rFonts w:eastAsiaTheme="minorEastAsia" w:cstheme="minorHAnsi"/>
+        </w:rPr>
+        <w:t>V</w:t>
+      </w:r>
+      <w:r>
+        <w:rPr>
+          <w:rFonts w:eastAsiaTheme="minorEastAsia" w:cstheme="minorHAnsi"/>
+        </w:rPr>
+        <w:t xml:space="preserve">, </w:t>
+      </w:r>
+      <w:r>
+        <w:rPr>
+          <w:rFonts w:eastAsiaTheme="minorEastAsia" w:cstheme="minorHAnsi"/>
+        </w:rPr>
+        <w:t>L</w:t>
+      </w:r>
+      <w:r>
+        <w:rPr>
+          <w:rFonts w:eastAsiaTheme="minorEastAsia" w:cstheme="minorHAnsi"/>
+        </w:rPr>
+        <w:t>})</w:t>
+      </w:r>
+      <w:r>
+        <w:rPr>
+          <w:rFonts w:eastAsiaTheme="minorEastAsia" w:cstheme="minorHAnsi"/>
+          <w:vertAlign w:val="subscript"/>
+        </w:rPr>
+        <w:t xml:space="preserve"> </w:t>
+      </w:r>
+      <w:r>
+        <w:rPr>
+          <w:rFonts w:eastAsiaTheme="minorEastAsia" w:cstheme="minorHAnsi"/>
+        </w:rPr>
+        <w:t>= P</w:t>
+      </w:r>
+      <w:r>
+        <w:rPr>
+          <w:rFonts w:eastAsiaTheme="minorEastAsia" w:cstheme="minorHAnsi"/>
+        </w:rPr>
+        <w:t>robability of a {</w:t>
+      </w:r>
+      <w:r>
+        <w:rPr>
+          <w:rFonts w:eastAsiaTheme="minorEastAsia" w:cstheme="minorHAnsi"/>
+        </w:rPr>
+        <w:t>victory,</w:t>
+      </w:r>
+      <w:r>
+        <w:rPr>
+          <w:rFonts w:eastAsiaTheme="minorEastAsia" w:cstheme="minorHAnsi"/>
+        </w:rPr>
+        <w:t xml:space="preserve"> </w:t>
+      </w:r>
+      <w:r>
+        <w:rPr>
+          <w:rFonts w:eastAsiaTheme="minorEastAsia" w:cstheme="minorHAnsi"/>
+        </w:rPr>
+        <w:t>loss</w:t>
+      </w:r>
+      <w:r>
+        <w:rPr>
+          <w:rFonts w:eastAsiaTheme="minorEastAsia" w:cstheme="minorHAnsi"/>
+        </w:rPr>
+        <w:t>}</w:t>
+      </w:r>
+    </w:p>
+    <w:p>
+      <w:pPr>
+        <w:rPr>
+          <w:rFonts w:eastAsiaTheme="minorEastAsia" w:cstheme="minorHAnsi"/>
+        </w:rPr>
+      </w:pPr>
+      <w:r>
+        <w:rPr>
+          <w:rFonts w:eastAsiaTheme="minorEastAsia" w:cstheme="minorHAnsi"/>
+        </w:rPr>
+        <w:t xml:space="preserve">C({V,L}) = Number of </w:t>
+      </w:r>
       <w:r>
         <w:rPr>
           <w:rFonts w:eastAsiaTheme="minorEastAsia" w:cstheme="minorHAnsi"/>
@@ -1389,136 +1278,65 @@
         <w:rPr>
           <w:rFonts w:eastAsiaTheme="minorEastAsia" w:cstheme="minorHAnsi"/>
         </w:rPr>
-        <w:t>V</w:t>
-      </w:r>
-      <w:r>
-        <w:rPr>
-          <w:rFonts w:eastAsiaTheme="minorEastAsia" w:cstheme="minorHAnsi"/>
-        </w:rPr>
-        <w:t xml:space="preserve">, </w:t>
-      </w:r>
-      <w:r>
-        <w:rPr>
-          <w:rFonts w:eastAsiaTheme="minorEastAsia" w:cstheme="minorHAnsi"/>
-        </w:rPr>
-        <w:t>L</w:t>
-      </w:r>
-      <w:r>
-        <w:rPr>
-          <w:rFonts w:eastAsiaTheme="minorEastAsia" w:cstheme="minorHAnsi"/>
-        </w:rPr>
-        <w:t>})</w:t>
+        <w:t>victories</w:t>
+      </w:r>
+      <w:r>
+        <w:rPr>
+          <w:rFonts w:eastAsiaTheme="minorEastAsia" w:cstheme="minorHAnsi"/>
+        </w:rPr>
+        <w:t>, losses}</w:t>
+      </w:r>
+      <w:r>
+        <w:rPr>
+          <w:rFonts w:eastAsiaTheme="minorEastAsia" w:cstheme="minorHAnsi"/>
+        </w:rPr>
+        <w:t xml:space="preserve"> in training set</w:t>
+      </w:r>
+    </w:p>
+    <w:p>
+      <w:pPr>
+        <w:rPr>
+          <w:rFonts w:eastAsiaTheme="minorEastAsia" w:cstheme="minorHAnsi"/>
+        </w:rPr>
+      </w:pPr>
+      <w:r>
+        <w:rPr>
+          <w:rFonts w:eastAsiaTheme="minorEastAsia" w:cstheme="minorHAnsi"/>
+        </w:rPr>
+        <w:t>C(r</w:t>
       </w:r>
       <w:r>
         <w:rPr>
           <w:rFonts w:eastAsiaTheme="minorEastAsia" w:cstheme="minorHAnsi"/>
           <w:vertAlign w:val="subscript"/>
         </w:rPr>
-        <w:t xml:space="preserve"> </w:t>
-      </w:r>
-      <w:r>
-        <w:rPr>
-          <w:rFonts w:eastAsiaTheme="minorEastAsia" w:cstheme="minorHAnsi"/>
-        </w:rPr>
-        <w:t>= P</w:t>
-      </w:r>
-      <w:r>
-        <w:rPr>
-          <w:rFonts w:eastAsiaTheme="minorEastAsia" w:cstheme="minorHAnsi"/>
-        </w:rPr>
-        <w:t>robability of a {</w:t>
-      </w:r>
-      <w:r>
-        <w:rPr>
-          <w:rFonts w:eastAsiaTheme="minorEastAsia" w:cstheme="minorHAnsi"/>
-        </w:rPr>
-        <w:t>victory,</w:t>
-      </w:r>
-      <w:r>
-        <w:rPr>
-          <w:rFonts w:eastAsiaTheme="minorEastAsia" w:cstheme="minorHAnsi"/>
-        </w:rPr>
-        <w:t xml:space="preserve"> </w:t>
-      </w:r>
-      <w:r>
-        <w:rPr>
-          <w:rFonts w:eastAsiaTheme="minorEastAsia" w:cstheme="minorHAnsi"/>
-        </w:rPr>
-        <w:t>loss</w:t>
-      </w:r>
-      <w:r>
-        <w:rPr>
-          <w:rFonts w:eastAsiaTheme="minorEastAsia" w:cstheme="minorHAnsi"/>
-        </w:rPr>
-        <w:t>}</w:t>
-      </w:r>
-    </w:p>
-    <w:p>
-      <w:pPr>
-        <w:rPr>
-          <w:rFonts w:eastAsiaTheme="minorEastAsia" w:cstheme="minorHAnsi"/>
-        </w:rPr>
-      </w:pPr>
-      <w:proofErr w:type="gramStart"/>
-      <w:r>
-        <w:rPr>
-          <w:rFonts w:eastAsiaTheme="minorEastAsia" w:cstheme="minorHAnsi"/>
-        </w:rPr>
-        <w:t>C(</w:t>
-      </w:r>
-      <w:proofErr w:type="gramEnd"/>
-      <w:r>
-        <w:rPr>
-          <w:rFonts w:eastAsiaTheme="minorEastAsia" w:cstheme="minorHAnsi"/>
-        </w:rPr>
-        <w:t xml:space="preserve">{V,L}) = Number of </w:t>
-      </w:r>
-      <w:r>
-        <w:rPr>
-          <w:rFonts w:eastAsiaTheme="minorEastAsia" w:cstheme="minorHAnsi"/>
-        </w:rPr>
-        <w:t>{</w:t>
-      </w:r>
-      <w:r>
-        <w:rPr>
-          <w:rFonts w:eastAsiaTheme="minorEastAsia" w:cstheme="minorHAnsi"/>
-        </w:rPr>
-        <w:t>victories</w:t>
-      </w:r>
-      <w:r>
-        <w:rPr>
-          <w:rFonts w:eastAsiaTheme="minorEastAsia" w:cstheme="minorHAnsi"/>
-        </w:rPr>
-        <w:t>, losses}</w:t>
-      </w:r>
-      <w:r>
-        <w:rPr>
-          <w:rFonts w:eastAsiaTheme="minorEastAsia" w:cstheme="minorHAnsi"/>
-        </w:rPr>
-        <w:t xml:space="preserve"> in training set</w:t>
-      </w:r>
-    </w:p>
-    <w:p>
-      <w:pPr>
-        <w:rPr>
-          <w:rFonts w:eastAsiaTheme="minorEastAsia" w:cstheme="minorHAnsi"/>
-        </w:rPr>
-      </w:pPr>
-      <w:proofErr w:type="gramStart"/>
-      <w:r>
-        <w:rPr>
-          <w:rFonts w:eastAsiaTheme="minorEastAsia" w:cstheme="minorHAnsi"/>
-        </w:rPr>
-        <w:t>C(</w:t>
-      </w:r>
-      <w:proofErr w:type="spellStart"/>
-      <w:proofErr w:type="gramEnd"/>
+        <w:t>i</w:t>
+      </w:r>
+      <w:r>
+        <w:rPr>
+          <w:rFonts w:eastAsiaTheme="minorEastAsia" w:cstheme="minorHAnsi"/>
+        </w:rPr>
+        <w:t xml:space="preserve">) = Number of card i in run </w:t>
+      </w:r>
       <w:r>
         <w:rPr>
           <w:rFonts w:eastAsiaTheme="minorEastAsia" w:cstheme="minorHAnsi"/>
         </w:rPr>
         <w:t>r</w:t>
       </w:r>
+    </w:p>
+    <w:p>
+      <w:pPr>
+        <w:rPr>
+          <w:rFonts w:eastAsiaTheme="minorEastAsia" w:cstheme="minorHAnsi"/>
+        </w:rPr>
+      </w:pPr>
+      <w:r>
+        <w:rPr>
+          <w:rFonts w:eastAsiaTheme="minorEastAsia" w:cstheme="minorHAnsi"/>
+        </w:rPr>
+        <w:t>C(x</w:t>
+      </w:r>
       <w:r>
         <w:rPr>
           <w:rFonts w:eastAsiaTheme="minorEastAsia" w:cstheme="minorHAnsi"/>
@@ -1526,143 +1344,64 @@
         </w:rPr>
         <w:t>i</w:t>
       </w:r>
-      <w:proofErr w:type="spellEnd"/>
-      <w:r>
-        <w:rPr>
-          <w:rFonts w:eastAsiaTheme="minorEastAsia" w:cstheme="minorHAnsi"/>
-        </w:rPr>
-        <w:t xml:space="preserve">) = Number of card </w:t>
-      </w:r>
-      <w:proofErr w:type="spellStart"/>
-      <w:r>
-        <w:rPr>
-          <w:rFonts w:eastAsiaTheme="minorEastAsia" w:cstheme="minorHAnsi"/>
-        </w:rPr>
-        <w:t>i</w:t>
-      </w:r>
-      <w:proofErr w:type="spellEnd"/>
-      <w:r>
-        <w:rPr>
-          <w:rFonts w:eastAsiaTheme="minorEastAsia" w:cstheme="minorHAnsi"/>
-        </w:rPr>
-        <w:t xml:space="preserve"> in run </w:t>
-      </w:r>
-      <w:r>
-        <w:rPr>
-          <w:rFonts w:eastAsiaTheme="minorEastAsia" w:cstheme="minorHAnsi"/>
-        </w:rPr>
-        <w:t>r</w:t>
-      </w:r>
-    </w:p>
-    <w:p>
-      <w:pPr>
-        <w:rPr>
-          <w:rFonts w:eastAsiaTheme="minorEastAsia" w:cstheme="minorHAnsi"/>
-        </w:rPr>
-      </w:pPr>
-      <w:proofErr w:type="gramStart"/>
-      <w:r>
-        <w:rPr>
-          <w:rFonts w:eastAsiaTheme="minorEastAsia" w:cstheme="minorHAnsi"/>
-        </w:rPr>
-        <w:t>C(</w:t>
-      </w:r>
-      <w:proofErr w:type="gramEnd"/>
-      <w:r>
-        <w:rPr>
-          <w:rFonts w:eastAsiaTheme="minorEastAsia" w:cstheme="minorHAnsi"/>
+      <w:r>
+        <w:rPr>
+          <w:rFonts w:eastAsiaTheme="minorEastAsia" w:cstheme="minorHAnsi"/>
+        </w:rPr>
+        <w:t xml:space="preserve">, {V,L }) = </w:t>
+      </w:r>
+      <w:r>
+        <w:rPr>
+          <w:rFonts w:eastAsiaTheme="minorEastAsia" w:cstheme="minorHAnsi"/>
+        </w:rPr>
+        <w:t>T</w:t>
+      </w:r>
+      <w:r>
+        <w:rPr>
+          <w:rFonts w:eastAsiaTheme="minorEastAsia" w:cstheme="minorHAnsi"/>
+        </w:rPr>
+        <w:t>he total count of card i appearing across all {victories, losses}</w:t>
+      </w:r>
+    </w:p>
+    <w:p>
+      <w:pPr>
+        <w:rPr>
+          <w:rFonts w:eastAsiaTheme="minorEastAsia" w:cstheme="minorHAnsi"/>
+        </w:rPr>
+      </w:pPr>
+      <w:r>
+        <w:rPr>
+          <w:rFonts w:eastAsiaTheme="minorEastAsia" w:cstheme="minorHAnsi"/>
+        </w:rPr>
+        <w:t>Rewriting</w:t>
+      </w:r>
+      <w:r>
+        <w:rPr>
+          <w:rFonts w:eastAsiaTheme="minorEastAsia" w:cstheme="minorHAnsi"/>
+        </w:rPr>
+        <w:t xml:space="preserve"> the NB model in the context of this project leads to:</w:t>
+      </w:r>
+    </w:p>
+    <w:p>
+      <w:pPr>
+        <w:jc w:val="center"/>
+        <w:rPr>
+          <w:rFonts w:eastAsiaTheme="minorEastAsia" w:cstheme="minorHAnsi"/>
+        </w:rPr>
+      </w:pPr>
+      <w:r>
+        <w:rPr>
+          <w:rFonts w:eastAsiaTheme="minorEastAsia" w:cstheme="minorHAnsi"/>
+        </w:rPr>
+        <w:t>p(V|</w:t>
+      </w:r>
+      <w:r>
+        <w:rPr>
+          <w:rFonts w:eastAsiaTheme="minorEastAsia" w:cstheme="minorHAnsi"/>
+          <w:b/>
         </w:rPr>
         <w:t>x</w:t>
       </w:r>
-      <w:r>
-        <w:rPr>
-          <w:rFonts w:eastAsiaTheme="minorEastAsia" w:cstheme="minorHAnsi"/>
-          <w:vertAlign w:val="subscript"/>
-        </w:rPr>
-        <w:t>i</w:t>
-      </w:r>
-      <w:r>
-        <w:rPr>
-          <w:rFonts w:eastAsiaTheme="minorEastAsia" w:cstheme="minorHAnsi"/>
-        </w:rPr>
-        <w:t xml:space="preserve">, {V,L }) = </w:t>
-      </w:r>
-      <w:r>
-        <w:rPr>
-          <w:rFonts w:eastAsiaTheme="minorEastAsia" w:cstheme="minorHAnsi"/>
-        </w:rPr>
-        <w:t>T</w:t>
-      </w:r>
-      <w:r>
-        <w:rPr>
-          <w:rFonts w:eastAsiaTheme="minorEastAsia" w:cstheme="minorHAnsi"/>
-        </w:rPr>
-        <w:t xml:space="preserve">he total count of card </w:t>
-      </w:r>
-      <w:proofErr w:type="spellStart"/>
-      <w:r>
-        <w:rPr>
-          <w:rFonts w:eastAsiaTheme="minorEastAsia" w:cstheme="minorHAnsi"/>
-        </w:rPr>
-        <w:t>i</w:t>
-      </w:r>
-      <w:proofErr w:type="spellEnd"/>
-      <w:r>
-        <w:rPr>
-          <w:rFonts w:eastAsiaTheme="minorEastAsia" w:cstheme="minorHAnsi"/>
-        </w:rPr>
-        <w:t xml:space="preserve"> appearing across all {victories, losses}</w:t>
-      </w:r>
-    </w:p>
-    <w:p>
-      <w:pPr>
-        <w:rPr>
-          <w:rFonts w:eastAsiaTheme="minorEastAsia" w:cstheme="minorHAnsi"/>
-        </w:rPr>
-      </w:pPr>
-      <w:r>
-        <w:rPr>
-          <w:rFonts w:eastAsiaTheme="minorEastAsia" w:cstheme="minorHAnsi"/>
-        </w:rPr>
-        <w:t>Rewriting</w:t>
-      </w:r>
-      <w:r>
-        <w:rPr>
-          <w:rFonts w:eastAsiaTheme="minorEastAsia" w:cstheme="minorHAnsi"/>
-        </w:rPr>
-        <w:t xml:space="preserve"> the NB model in the context of this project leads to:</w:t>
-      </w:r>
-    </w:p>
-    <w:p>
-      <w:pPr>
-        <w:jc w:val="center"/>
-        <w:rPr>
-          <w:rFonts w:eastAsiaTheme="minorEastAsia" w:cstheme="minorHAnsi"/>
-        </w:rPr>
-      </w:pPr>
-      <w:proofErr w:type="gramStart"/>
-      <w:r>
-        <w:rPr>
-          <w:rFonts w:eastAsiaTheme="minorEastAsia" w:cstheme="minorHAnsi"/>
-        </w:rPr>
-        <w:t>p(</w:t>
-      </w:r>
-      <w:proofErr w:type="spellStart"/>
-      <w:proofErr w:type="gramEnd"/>
-      <w:r>
-        <w:rPr>
-          <w:rFonts w:eastAsiaTheme="minorEastAsia" w:cstheme="minorHAnsi"/>
-        </w:rPr>
-        <w:t>V|</w:t>
-      </w:r>
-      <w:r>
-        <w:rPr>
-          <w:rFonts w:eastAsiaTheme="minorEastAsia" w:cstheme="minorHAnsi"/>
-          <w:b/>
-        </w:rPr>
-        <w:t>x</w:t>
-      </w:r>
-      <w:proofErr w:type="spellEnd"/>
       <w:r>
         <w:rPr>
           <w:rFonts w:eastAsiaTheme="minorEastAsia" w:cstheme="minorHAnsi"/>
@@ -1803,14 +1542,12 @@
           <w:rFonts w:eastAsiaTheme="minorEastAsia" w:cstheme="minorHAnsi"/>
         </w:rPr>
       </w:pPr>
-      <w:proofErr w:type="gramStart"/>
       <w:r>
         <w:rPr>
           <w:rFonts w:eastAsiaTheme="minorEastAsia" w:cstheme="minorHAnsi"/>
         </w:rPr>
         <w:t>where</w:t>
       </w:r>
-      <w:proofErr w:type="gramEnd"/>
     </w:p>
     <w:p>
       <w:pPr>
@@ -1841,14 +1578,7 @@
         <w:rPr>
           <w:rFonts w:eastAsiaTheme="minorEastAsia" w:cstheme="minorHAnsi"/>
         </w:rPr>
-        <w:t xml:space="preserve"> = </w:t>
-      </w:r>
-      <w:proofErr w:type="spellStart"/>
-      <w:r>
-        <w:rPr>
-          <w:rFonts w:eastAsiaTheme="minorEastAsia" w:cstheme="minorHAnsi"/>
-        </w:rPr>
-        <w:t>argmax</w:t>
+        <w:t xml:space="preserve"> = argmax</w:t>
       </w:r>
       <w:r>
         <w:rPr>
@@ -1857,8 +1587,6 @@
         </w:rPr>
         <w:t>o</w:t>
       </w:r>
-      <w:proofErr w:type="spellEnd"/>
-      <w:proofErr w:type="gramStart"/>
       <w:r>
         <w:rPr>
           <w:rFonts w:eastAsiaTheme="minorEastAsia" w:cstheme="minorHAnsi"/>
@@ -1871,15 +1599,7 @@
           <w:rFonts w:eastAsiaTheme="minorEastAsia" w:cstheme="minorHAnsi"/>
           <w:vertAlign w:val="subscript"/>
         </w:rPr>
-        <w:t>{</w:t>
-      </w:r>
-      <w:proofErr w:type="gramEnd"/>
-      <w:r>
-        <w:rPr>
-          <w:rFonts w:eastAsiaTheme="minorEastAsia" w:cstheme="minorHAnsi"/>
-          <w:vertAlign w:val="subscript"/>
-        </w:rPr>
-        <w:t xml:space="preserve">V,L} </w:t>
+        <w:t xml:space="preserve">{V,L} </w:t>
       </w:r>
       <w:r>
         <w:rPr>
@@ -2064,14 +1784,12 @@
           <w:rFonts w:eastAsiaTheme="minorEastAsia" w:cstheme="minorHAnsi"/>
         </w:rPr>
       </w:pPr>
-      <w:proofErr w:type="gramStart"/>
       <w:r>
         <w:rPr>
           <w:rFonts w:eastAsiaTheme="minorEastAsia" w:cstheme="minorHAnsi"/>
         </w:rPr>
         <w:t>with</w:t>
       </w:r>
-      <w:proofErr w:type="gramEnd"/>
     </w:p>
     <w:p>
       <w:pPr>
@@ -2080,14 +1798,12 @@
           <w:rFonts w:eastAsiaTheme="minorEastAsia" w:cstheme="minorHAnsi"/>
         </w:rPr>
       </w:pPr>
-      <w:proofErr w:type="gramStart"/>
       <w:r>
         <w:rPr>
           <w:rFonts w:eastAsiaTheme="minorEastAsia" w:cstheme="minorHAnsi"/>
         </w:rPr>
         <w:t>p(</w:t>
       </w:r>
-      <w:proofErr w:type="gramEnd"/>
       <w:r>
         <w:rPr>
           <w:rFonts w:eastAsiaTheme="minorEastAsia" w:cstheme="minorHAnsi"/>
@@ -2162,19 +1878,11 @@
           <w:rFonts w:eastAsiaTheme="minorEastAsia" w:cstheme="minorHAnsi"/>
         </w:rPr>
       </w:pPr>
-      <w:proofErr w:type="gramStart"/>
-      <w:r>
-        <w:rPr>
-          <w:rFonts w:eastAsiaTheme="minorEastAsia" w:cstheme="minorHAnsi"/>
-        </w:rPr>
-        <w:t>p(</w:t>
-      </w:r>
-      <w:proofErr w:type="gramEnd"/>
-      <w:r>
-        <w:rPr>
-          <w:rFonts w:eastAsiaTheme="minorEastAsia" w:cstheme="minorHAnsi"/>
-        </w:rPr>
-        <w:t>x</w:t>
+      <w:r>
+        <w:rPr>
+          <w:rFonts w:eastAsiaTheme="minorEastAsia" w:cstheme="minorHAnsi"/>
+        </w:rPr>
+        <w:t>p(x</w:t>
       </w:r>
       <w:r>
         <w:rPr>
@@ -2339,35 +2047,13 @@
         <w:rPr>
           <w:rFonts w:eastAsiaTheme="minorEastAsia" w:cstheme="minorHAnsi"/>
         </w:rPr>
-        <w:t xml:space="preserve"> </w:t>
-      </w:r>
-      <w:proofErr w:type="spellStart"/>
-      <w:r>
-        <w:rPr>
-          <w:rFonts w:eastAsiaTheme="minorEastAsia" w:cstheme="minorHAnsi"/>
-        </w:rPr>
-        <w:t>inclded</w:t>
-      </w:r>
-      <w:proofErr w:type="spellEnd"/>
-      <w:r>
-        <w:rPr>
-          <w:rFonts w:eastAsiaTheme="minorEastAsia" w:cstheme="minorHAnsi"/>
-        </w:rPr>
-        <w:t xml:space="preserve"> to stop the probabilities from tending to 0 when faced with a run that does not include card </w:t>
-      </w:r>
-      <w:proofErr w:type="spellStart"/>
-      <w:r>
-        <w:rPr>
-          <w:rFonts w:eastAsiaTheme="minorEastAsia" w:cstheme="minorHAnsi"/>
-        </w:rPr>
-        <w:t>i</w:t>
-      </w:r>
-      <w:proofErr w:type="spellEnd"/>
-      <w:r>
-        <w:rPr>
-          <w:rFonts w:eastAsiaTheme="minorEastAsia" w:cstheme="minorHAnsi"/>
-        </w:rPr>
-        <w:t>.  The n in the denominator offset the 1’</w:t>
+        <w:t xml:space="preserve"> inclded</w:t>
+      </w:r>
+      <w:r>
+        <w:rPr>
+          <w:rFonts w:eastAsiaTheme="minorEastAsia" w:cstheme="minorHAnsi"/>
+        </w:rPr>
+        <w:t xml:space="preserve"> to stop the probabilities from tending to 0 when faced with a run that does not include card i.  The n in the denominator offset the 1’</w:t>
       </w:r>
       <w:r>
         <w:rPr>
@@ -2476,21 +2162,7 @@
         <w:rPr>
           <w:rFonts w:eastAsiaTheme="minorEastAsia" w:cstheme="minorHAnsi"/>
         </w:rPr>
-        <w:t xml:space="preserve">After running the training data through the model to learn </w:t>
-      </w:r>
-      <w:proofErr w:type="gramStart"/>
-      <w:r>
-        <w:rPr>
-          <w:rFonts w:eastAsiaTheme="minorEastAsia" w:cstheme="minorHAnsi"/>
-        </w:rPr>
-        <w:t>p(</w:t>
-      </w:r>
-      <w:proofErr w:type="gramEnd"/>
-      <w:r>
-        <w:rPr>
-          <w:rFonts w:eastAsiaTheme="minorEastAsia" w:cstheme="minorHAnsi"/>
-        </w:rPr>
-        <w:t>{V,L}) and p(x</w:t>
+        <w:t>After running the training data through the model to learn p({V,L}) and p(x</w:t>
       </w:r>
       <w:r>
         <w:rPr>
@@ -2812,23 +2484,7 @@
           <w:rFonts w:eastAsiaTheme="minorEastAsia" w:cstheme="minorHAnsi"/>
           <w:i/>
         </w:rPr>
-        <w:t xml:space="preserve">Slay </w:t>
-      </w:r>
-      <w:proofErr w:type="gramStart"/>
-      <w:r>
-        <w:rPr>
-          <w:rFonts w:eastAsiaTheme="minorEastAsia" w:cstheme="minorHAnsi"/>
-          <w:i/>
-        </w:rPr>
-        <w:t>The</w:t>
-      </w:r>
-      <w:proofErr w:type="gramEnd"/>
-      <w:r>
-        <w:rPr>
-          <w:rFonts w:eastAsiaTheme="minorEastAsia" w:cstheme="minorHAnsi"/>
-          <w:i/>
-        </w:rPr>
-        <w:t xml:space="preserve"> Spire</w:t>
+        <w:t>Slay The Spire</w:t>
       </w:r>
       <w:r>
         <w:rPr>
@@ -2855,16 +2511,74 @@
           <w:rFonts w:eastAsiaTheme="minorEastAsia" w:cstheme="minorHAnsi"/>
           <w:b/>
         </w:rPr>
-        <w:t>Other M</w:t>
+        <w:t>Other Models and Future Work:</w:t>
+      </w:r>
+    </w:p>
+    <w:p>
+      <w:pPr>
+        <w:rPr>
+          <w:rFonts w:eastAsiaTheme="minorEastAsia" w:cstheme="minorHAnsi"/>
+        </w:rPr>
+      </w:pPr>
+      <w:r>
+        <w:rPr>
+          <w:rFonts w:eastAsiaTheme="minorEastAsia" w:cstheme="minorHAnsi"/>
+          <w:b/>
+        </w:rPr>
+        <w:tab/>
+      </w:r>
+      <w:r>
+        <w:rPr>
+          <w:rFonts w:eastAsiaTheme="minorEastAsia" w:cstheme="minorHAnsi"/>
+        </w:rPr>
+        <w:t xml:space="preserve">In an attempt </w:t>
+      </w:r>
+      <w:r>
+        <w:rPr>
+          <w:rFonts w:eastAsiaTheme="minorEastAsia" w:cstheme="minorHAnsi"/>
+        </w:rPr>
+        <w:t xml:space="preserve">to find a model that fits better than MNB other models were tested.  The code used to test these models was often times already written in packages like scikitlearn or xgboost.  Please refer to the github link provided earlier in the paper to view the code used to produce the following </w:t>
+      </w:r>
+      <w:r>
+        <w:rPr>
+          <w:rFonts w:eastAsiaTheme="minorEastAsia" w:cstheme="minorHAnsi"/>
+        </w:rPr>
+        <w:lastRenderedPageBreak/>
+        <w:t>results.  Below are misclassification rates for some other models when run on the same training and validation sets</w:t>
       </w:r>
       <w:bookmarkStart w:id="0" w:name="_GoBack"/>
       <w:bookmarkEnd w:id="0"/>
       <w:r>
         <w:rPr>
           <w:rFonts w:eastAsiaTheme="minorEastAsia" w:cstheme="minorHAnsi"/>
-          <w:b/>
-        </w:rPr>
-        <w:t>odels and Future Work:</w:t>
+        </w:rPr>
+        <w:t>.</w:t>
+      </w:r>
+    </w:p>
+    <w:p>
+      <w:pPr>
+        <w:rPr>
+          <w:rFonts w:eastAsiaTheme="minorEastAsia" w:cstheme="minorHAnsi"/>
+        </w:rPr>
+      </w:pPr>
+      <w:r>
+        <w:rPr>
+          <w:rFonts w:eastAsiaTheme="minorEastAsia" w:cstheme="minorHAnsi"/>
+        </w:rPr>
+        <w:t>Logistic regression with l1 regularization: 29.120%</w:t>
+      </w:r>
+    </w:p>
+    <w:p>
+      <w:pPr>
+        <w:rPr>
+          <w:rFonts w:eastAsiaTheme="minorEastAsia" w:cstheme="minorHAnsi"/>
+        </w:rPr>
+      </w:pPr>
+      <w:r>
+        <w:rPr>
+          <w:rFonts w:eastAsiaTheme="minorEastAsia" w:cstheme="minorHAnsi"/>
+        </w:rPr>
+        <w:t>Logistic regression with l2 or ridge regularization: 29.081%</w:t>
       </w:r>
     </w:p>
     <w:sectPr>

</xml_diff>

<commit_message>
Minor proofreading of Word doc and first draft of LaTeX pdf
</commit_message>
<xml_diff>
--- a/PaperWord.docx
+++ b/PaperWord.docx
@@ -2312,16 +2312,20 @@
         <w:rPr>
           <w:rFonts w:eastAsiaTheme="minorEastAsia" w:cstheme="minorHAnsi"/>
         </w:rPr>
-        <w:t xml:space="preserve"> </w:t>
-      </w:r>
-      <w:proofErr w:type="spellStart"/>
-      <w:r>
-        <w:rPr>
-          <w:rFonts w:eastAsiaTheme="minorEastAsia" w:cstheme="minorHAnsi"/>
-        </w:rPr>
-        <w:t>inclded</w:t>
-      </w:r>
-      <w:proofErr w:type="spellEnd"/>
+        <w:t xml:space="preserve"> incl</w:t>
+      </w:r>
+      <w:r>
+        <w:rPr>
+          <w:rFonts w:eastAsiaTheme="minorEastAsia" w:cstheme="minorHAnsi"/>
+        </w:rPr>
+        <w:t>u</w:t>
+      </w:r>
+      <w:r>
+        <w:rPr>
+          <w:rFonts w:eastAsiaTheme="minorEastAsia" w:cstheme="minorHAnsi"/>
+        </w:rPr>
+        <w:t>ded</w:t>
+      </w:r>
       <w:r>
         <w:rPr>
           <w:rFonts w:eastAsiaTheme="minorEastAsia" w:cstheme="minorHAnsi"/>
@@ -2533,7 +2537,31 @@
           <w:rFonts w:eastAsiaTheme="minorEastAsia" w:cstheme="minorHAnsi"/>
         </w:rPr>
         <w:tab/>
-        <w:t>There are a few reasons why the MNB produced a higher misclassification rate.  The first is that there are many confounding variables that were not considered for this model</w:t>
+        <w:t>There are a few reasons why</w:t>
+      </w:r>
+      <w:r>
+        <w:rPr>
+          <w:rFonts w:eastAsiaTheme="minorEastAsia" w:cstheme="minorHAnsi"/>
+        </w:rPr>
+        <w:t xml:space="preserve"> I believe</w:t>
+      </w:r>
+      <w:r>
+        <w:rPr>
+          <w:rFonts w:eastAsiaTheme="minorEastAsia" w:cstheme="minorHAnsi"/>
+        </w:rPr>
+        <w:t xml:space="preserve"> the MNB produced a higher misclassification rate.  The first is that there are many confounding variables </w:t>
+      </w:r>
+      <w:r>
+        <w:rPr>
+          <w:rFonts w:eastAsiaTheme="minorEastAsia" w:cstheme="minorHAnsi"/>
+        </w:rPr>
+        <w:t>which</w:t>
+      </w:r>
+      <w:r>
+        <w:rPr>
+          <w:rFonts w:eastAsiaTheme="minorEastAsia" w:cstheme="minorHAnsi"/>
+        </w:rPr>
+        <w:t xml:space="preserve"> were not considered for this model</w:t>
       </w:r>
       <w:r>
         <w:rPr>
@@ -2557,14 +2585,14 @@
         <w:rPr>
           <w:rFonts w:eastAsiaTheme="minorEastAsia" w:cstheme="minorHAnsi"/>
         </w:rPr>
-        <w:t xml:space="preserve"> skill of the player, health going into the final fight, relics obtained </w:t>
+        <w:t xml:space="preserve"> skill of the player, health going into the final fight, </w:t>
       </w:r>
       <w:r>
         <w:rPr>
           <w:rFonts w:eastAsiaTheme="minorEastAsia" w:cstheme="minorHAnsi"/>
         </w:rPr>
         <w:lastRenderedPageBreak/>
-        <w:t xml:space="preserve">throughout the run, </w:t>
+        <w:t xml:space="preserve">relics obtained throughout the run, </w:t>
       </w:r>
       <w:r>
         <w:rPr>
@@ -2679,7 +2707,7 @@
           <w:rFonts w:eastAsiaTheme="minorEastAsia" w:cstheme="minorHAnsi"/>
         </w:rPr>
         <w:tab/>
-        <w:t>When data was collected for this project, there were three different bosses that could appear as for the final fight.  These bosses have strategies associated with them.  Not only that, but certain characters are strong against certain bosses while much weaker against others.  This means that a player who could easily beat one of the bosses might still lose if presented with a boss that the player’s character was weak against.</w:t>
+        <w:t>When data was collected for this project, three different bosses could appear as the final fight.  These bosses have strategies associated with them.  Not only that, but certain characters are strong against certain bosses while much weaker against others.  This means that a player who could easily beat one of the bosses might still lose if presented with a boss that the player’s character was weak against.</w:t>
       </w:r>
     </w:p>
     <w:p>
@@ -2713,7 +2741,19 @@
           <w:rFonts w:eastAsiaTheme="minorEastAsia" w:cstheme="minorHAnsi"/>
         </w:rPr>
         <w:tab/>
-        <w:t xml:space="preserve">Each run collected from the data has one of three characters associated with it.  These character choices determine multiple aspects of the run including card choices, relic choices, starting deck, and the starting relic.  Each of the characters is associated with a color, red is The Ironclad, green is The Silent, and blue is The Defect.  Each card included in the game is also associated with a particular color: red, green, blue, or colorless.  While normally each character may only choose from cards that correspond to their player color (with colorless cards being available to all characters), there is a relic in the game </w:t>
+        <w:t>Each run collected from the data has one of three characters associated with it.  These character choices determine multiple aspects of the run including card choices, relic choices, starting deck, and the starting relic.  Each of the characters is associated with a color</w:t>
+      </w:r>
+      <w:r>
+        <w:rPr>
+          <w:rFonts w:eastAsiaTheme="minorEastAsia" w:cstheme="minorHAnsi"/>
+        </w:rPr>
+        <w:t>;</w:t>
+      </w:r>
+      <w:r>
+        <w:rPr>
+          <w:rFonts w:eastAsiaTheme="minorEastAsia" w:cstheme="minorHAnsi"/>
+        </w:rPr>
+        <w:t xml:space="preserve"> red is The Ironclad, green is The Silent, and blue is The Defect.  Each card included in the game is also associated with a particular color: red, green, blue, or colorless.  While normally each character may only choose from cards that correspond to their player color (with colorless cards being available to all characters), there is a relic in the game </w:t>
       </w:r>
       <w:r>
         <w:rPr>
@@ -2807,13 +2847,37 @@
         <w:rPr>
           <w:rFonts w:eastAsiaTheme="minorEastAsia" w:cstheme="minorHAnsi"/>
         </w:rPr>
-        <w:t xml:space="preserve"> decks require synergy to perform well.  So much so that the best card in one deck may be completely useless and actually detrimental if placed into a deck that doesn’t synergize well with it.  Because of this the independence assumption of </w:t>
-      </w:r>
-      <w:r>
-        <w:rPr>
-          <w:rFonts w:eastAsiaTheme="minorEastAsia" w:cstheme="minorHAnsi"/>
-        </w:rPr>
-        <w:t>MNB fails, meaning that MNB is not a good prediction model for this data.</w:t>
+        <w:t xml:space="preserve"> decks require synergy to perform well.  So much so that the best card in one deck may be completely useless and actually detrimental if placed into a deck that doesn’t synergize well with it.  Because of this</w:t>
+      </w:r>
+      <w:r>
+        <w:rPr>
+          <w:rFonts w:eastAsiaTheme="minorEastAsia" w:cstheme="minorHAnsi"/>
+        </w:rPr>
+        <w:t>,</w:t>
+      </w:r>
+      <w:r>
+        <w:rPr>
+          <w:rFonts w:eastAsiaTheme="minorEastAsia" w:cstheme="minorHAnsi"/>
+        </w:rPr>
+        <w:t xml:space="preserve"> the independence assumption of </w:t>
+      </w:r>
+      <w:r>
+        <w:rPr>
+          <w:rFonts w:eastAsiaTheme="minorEastAsia" w:cstheme="minorHAnsi"/>
+        </w:rPr>
+        <w:t>MNB fails</w:t>
+      </w:r>
+      <w:r>
+        <w:rPr>
+          <w:rFonts w:eastAsiaTheme="minorEastAsia" w:cstheme="minorHAnsi"/>
+        </w:rPr>
+        <w:t>;</w:t>
+      </w:r>
+      <w:r>
+        <w:rPr>
+          <w:rFonts w:eastAsiaTheme="minorEastAsia" w:cstheme="minorHAnsi"/>
+        </w:rPr>
+        <w:t xml:space="preserve"> meaning that MNB is not a good prediction model for this data.</w:t>
       </w:r>
     </w:p>
     <w:p>
@@ -2884,14 +2948,14 @@
         </w:rPr>
         <w:t xml:space="preserve">.  Please refer to the </w:t>
       </w:r>
-      <w:proofErr w:type="spellStart"/>
-      <w:r>
-        <w:rPr>
-          <w:rFonts w:eastAsiaTheme="minorEastAsia" w:cstheme="minorHAnsi"/>
-        </w:rPr>
-        <w:t>github</w:t>
-      </w:r>
-      <w:proofErr w:type="spellEnd"/>
+      <w:r>
+        <w:rPr>
+          <w:rFonts w:eastAsiaTheme="minorEastAsia" w:cstheme="minorHAnsi"/>
+        </w:rPr>
+        <w:t>GitHub</w:t>
+      </w:r>
+      <w:bookmarkStart w:id="0" w:name="_GoBack"/>
+      <w:bookmarkEnd w:id="0"/>
       <w:r>
         <w:rPr>
           <w:rFonts w:eastAsiaTheme="minorEastAsia" w:cstheme="minorHAnsi"/>
@@ -2917,8 +2981,6 @@
         </w:rPr>
         <w:t>s</w:t>
       </w:r>
-      <w:bookmarkStart w:id="0" w:name="_GoBack"/>
-      <w:bookmarkEnd w:id="0"/>
       <w:r>
         <w:rPr>
           <w:rFonts w:eastAsiaTheme="minorEastAsia" w:cstheme="minorHAnsi"/>
@@ -3305,7 +3367,7 @@
     <w:lsdException w:name="Table Web 2" w:semiHidden="1" w:unhideWhenUsed="1"/>
     <w:lsdException w:name="Table Web 3" w:semiHidden="1" w:unhideWhenUsed="1"/>
     <w:lsdException w:name="Balloon Text" w:semiHidden="1" w:unhideWhenUsed="1"/>
-    <w:lsdException w:name="Table Grid" w:semiHidden="1" w:uiPriority="39" w:unhideWhenUsed="1"/>
+    <w:lsdException w:name="Table Grid" w:uiPriority="39"/>
     <w:lsdException w:name="Table Theme" w:semiHidden="1" w:unhideWhenUsed="1"/>
     <w:lsdException w:name="Placeholder Text" w:semiHidden="1"/>
     <w:lsdException w:name="No Spacing" w:uiPriority="1" w:qFormat="1"/>

</xml_diff>